<commit_message>
update license phrasing to match the web version in intrthe introduction
</commit_message>
<xml_diff>
--- a/Unit 1 Word/Lab 1.1 Welcome To SNAP.docx
+++ b/Unit 1 Word/Lab 1.1 Welcome To SNAP.docx
@@ -190,12 +190,12 @@
           <wp:inline distB="114300" distT="114300" distL="114300" distR="114300">
             <wp:extent cx="1333500" cy="1238250"/>
             <wp:effectExtent b="0" l="0" r="0" t="0"/>
-            <wp:docPr id="46" name="image92.png"/>
+            <wp:docPr id="46" name="image96.png"/>
             <a:graphic>
               <a:graphicData uri="http://schemas.openxmlformats.org/drawingml/2006/picture">
                 <pic:pic>
                   <pic:nvPicPr>
-                    <pic:cNvPr id="0" name="image92.png"/>
+                    <pic:cNvPr id="0" name="image96.png"/>
                     <pic:cNvPicPr preferRelativeResize="0"/>
                   </pic:nvPicPr>
                   <pic:blipFill>
@@ -374,12 +374,12 @@
           <wp:inline distB="114300" distT="114300" distL="114300" distR="114300">
             <wp:extent cx="2838450" cy="1152525"/>
             <wp:effectExtent b="0" l="0" r="0" t="0"/>
-            <wp:docPr id="8" name="image16.png"/>
+            <wp:docPr id="8" name="image18.png"/>
             <a:graphic>
               <a:graphicData uri="http://schemas.openxmlformats.org/drawingml/2006/picture">
                 <pic:pic>
                   <pic:nvPicPr>
-                    <pic:cNvPr id="0" name="image16.png"/>
+                    <pic:cNvPr id="0" name="image18.png"/>
                     <pic:cNvPicPr preferRelativeResize="0"/>
                   </pic:nvPicPr>
                   <pic:blipFill>
@@ -455,12 +455,12 @@
           <wp:inline distB="114300" distT="114300" distL="114300" distR="114300">
             <wp:extent cx="2276475" cy="3552825"/>
             <wp:effectExtent b="0" l="0" r="0" t="0"/>
-            <wp:docPr id="13" name="image26.png"/>
+            <wp:docPr id="13" name="image33.png"/>
             <a:graphic>
               <a:graphicData uri="http://schemas.openxmlformats.org/drawingml/2006/picture">
                 <pic:pic>
                   <pic:nvPicPr>
-                    <pic:cNvPr id="0" name="image26.png"/>
+                    <pic:cNvPr id="0" name="image33.png"/>
                     <pic:cNvPicPr preferRelativeResize="0"/>
                   </pic:nvPicPr>
                   <pic:blipFill>
@@ -604,12 +604,12 @@
           <wp:inline distB="114300" distT="114300" distL="114300" distR="114300">
             <wp:extent cx="5943600" cy="3708400"/>
             <wp:effectExtent b="0" l="0" r="0" t="0"/>
-            <wp:docPr id="44" name="image88.png"/>
+            <wp:docPr id="44" name="image94.png"/>
             <a:graphic>
               <a:graphicData uri="http://schemas.openxmlformats.org/drawingml/2006/picture">
                 <pic:pic>
                   <pic:nvPicPr>
-                    <pic:cNvPr id="0" name="image88.png"/>
+                    <pic:cNvPr id="0" name="image94.png"/>
                     <pic:cNvPicPr preferRelativeResize="0"/>
                   </pic:nvPicPr>
                   <pic:blipFill>
@@ -947,12 +947,12 @@
                 <wp:inline distB="114300" distT="114300" distL="114300" distR="114300">
                   <wp:extent cx="1800225" cy="228600"/>
                   <wp:effectExtent b="0" l="0" r="0" t="0"/>
-                  <wp:docPr id="24" name="image48.png"/>
+                  <wp:docPr id="24" name="image53.png"/>
                   <a:graphic>
                     <a:graphicData uri="http://schemas.openxmlformats.org/drawingml/2006/picture">
                       <pic:pic>
                         <pic:nvPicPr>
-                          <pic:cNvPr id="0" name="image48.png"/>
+                          <pic:cNvPr id="0" name="image53.png"/>
                           <pic:cNvPicPr preferRelativeResize="0"/>
                         </pic:nvPicPr>
                         <pic:blipFill>
@@ -1063,12 +1063,12 @@
                 <wp:inline distB="114300" distT="114300" distL="114300" distR="114300">
                   <wp:extent cx="390525" cy="200025"/>
                   <wp:effectExtent b="0" l="0" r="0" t="0"/>
-                  <wp:docPr id="10" name="image20.png"/>
+                  <wp:docPr id="10" name="image27.png"/>
                   <a:graphic>
                     <a:graphicData uri="http://schemas.openxmlformats.org/drawingml/2006/picture">
                       <pic:pic>
                         <pic:nvPicPr>
-                          <pic:cNvPr id="0" name="image20.png"/>
+                          <pic:cNvPr id="0" name="image27.png"/>
                           <pic:cNvPicPr preferRelativeResize="0"/>
                         </pic:nvPicPr>
                         <pic:blipFill>
@@ -1179,12 +1179,12 @@
                 <wp:inline distB="114300" distT="114300" distL="114300" distR="114300">
                   <wp:extent cx="590550" cy="142875"/>
                   <wp:effectExtent b="0" l="0" r="0" t="0"/>
-                  <wp:docPr id="32" name="image64.png"/>
+                  <wp:docPr id="32" name="image76.png"/>
                   <a:graphic>
                     <a:graphicData uri="http://schemas.openxmlformats.org/drawingml/2006/picture">
                       <pic:pic>
                         <pic:nvPicPr>
-                          <pic:cNvPr id="0" name="image64.png"/>
+                          <pic:cNvPr id="0" name="image76.png"/>
                           <pic:cNvPicPr preferRelativeResize="0"/>
                         </pic:nvPicPr>
                         <pic:blipFill>
@@ -1295,12 +1295,12 @@
                 <wp:inline distB="114300" distT="114300" distL="114300" distR="114300">
                   <wp:extent cx="962025" cy="171450"/>
                   <wp:effectExtent b="0" l="0" r="0" t="0"/>
-                  <wp:docPr id="7" name="image14.png"/>
+                  <wp:docPr id="7" name="image16.png"/>
                   <a:graphic>
                     <a:graphicData uri="http://schemas.openxmlformats.org/drawingml/2006/picture">
                       <pic:pic>
                         <pic:nvPicPr>
-                          <pic:cNvPr id="0" name="image14.png"/>
+                          <pic:cNvPr id="0" name="image16.png"/>
                           <pic:cNvPicPr preferRelativeResize="0"/>
                         </pic:nvPicPr>
                         <pic:blipFill>
@@ -1411,12 +1411,12 @@
                 <wp:inline distB="114300" distT="114300" distL="114300" distR="114300">
                   <wp:extent cx="1085850" cy="228600"/>
                   <wp:effectExtent b="0" l="0" r="0" t="0"/>
-                  <wp:docPr id="3" name="image6.png"/>
+                  <wp:docPr id="3" name="image9.png"/>
                   <a:graphic>
                     <a:graphicData uri="http://schemas.openxmlformats.org/drawingml/2006/picture">
                       <pic:pic>
                         <pic:nvPicPr>
-                          <pic:cNvPr id="0" name="image6.png"/>
+                          <pic:cNvPr id="0" name="image9.png"/>
                           <pic:cNvPicPr preferRelativeResize="0"/>
                         </pic:nvPicPr>
                         <pic:blipFill>
@@ -1643,12 +1643,12 @@
                 <wp:inline distB="114300" distT="114300" distL="114300" distR="114300">
                   <wp:extent cx="1409700" cy="228600"/>
                   <wp:effectExtent b="0" l="0" r="0" t="0"/>
-                  <wp:docPr id="12" name="image24.png"/>
+                  <wp:docPr id="12" name="image30.png"/>
                   <a:graphic>
                     <a:graphicData uri="http://schemas.openxmlformats.org/drawingml/2006/picture">
                       <pic:pic>
                         <pic:nvPicPr>
-                          <pic:cNvPr id="0" name="image24.png"/>
+                          <pic:cNvPr id="0" name="image30.png"/>
                           <pic:cNvPicPr preferRelativeResize="0"/>
                         </pic:nvPicPr>
                         <pic:blipFill>
@@ -1759,12 +1759,12 @@
                 <wp:inline distB="114300" distT="114300" distL="114300" distR="114300">
                   <wp:extent cx="962025" cy="200025"/>
                   <wp:effectExtent b="0" l="0" r="0" t="0"/>
-                  <wp:docPr id="5" name="image10.png"/>
+                  <wp:docPr id="5" name="image13.png"/>
                   <a:graphic>
                     <a:graphicData uri="http://schemas.openxmlformats.org/drawingml/2006/picture">
                       <pic:pic>
                         <pic:nvPicPr>
-                          <pic:cNvPr id="0" name="image10.png"/>
+                          <pic:cNvPr id="0" name="image13.png"/>
                           <pic:cNvPicPr preferRelativeResize="0"/>
                         </pic:nvPicPr>
                         <pic:blipFill>
@@ -1862,12 +1862,12 @@
           <wp:inline distB="114300" distT="114300" distL="114300" distR="114300">
             <wp:extent cx="1047750" cy="228600"/>
             <wp:effectExtent b="0" l="0" r="0" t="0"/>
-            <wp:docPr id="42" name="image84.png"/>
+            <wp:docPr id="42" name="image92.png"/>
             <a:graphic>
               <a:graphicData uri="http://schemas.openxmlformats.org/drawingml/2006/picture">
                 <pic:pic>
                   <pic:nvPicPr>
-                    <pic:cNvPr id="0" name="image84.png"/>
+                    <pic:cNvPr id="0" name="image92.png"/>
                     <pic:cNvPicPr preferRelativeResize="0"/>
                   </pic:nvPicPr>
                   <pic:blipFill>
@@ -1928,12 +1928,12 @@
           <wp:inline distB="114300" distT="114300" distL="114300" distR="114300">
             <wp:extent cx="3457575" cy="1600200"/>
             <wp:effectExtent b="0" l="0" r="0" t="0"/>
-            <wp:docPr id="41" name="image82.png"/>
+            <wp:docPr id="41" name="image91.png"/>
             <a:graphic>
               <a:graphicData uri="http://schemas.openxmlformats.org/drawingml/2006/picture">
                 <pic:pic>
                   <pic:nvPicPr>
-                    <pic:cNvPr id="0" name="image82.png"/>
+                    <pic:cNvPr id="0" name="image91.png"/>
                     <pic:cNvPicPr preferRelativeResize="0"/>
                   </pic:nvPicPr>
                   <pic:blipFill>
@@ -2021,12 +2021,12 @@
           <wp:inline distB="114300" distT="114300" distL="114300" distR="114300">
             <wp:extent cx="1047750" cy="228600"/>
             <wp:effectExtent b="0" l="0" r="0" t="0"/>
-            <wp:docPr descr="move 10 steps block" id="2" name="image4.png"/>
+            <wp:docPr descr="move 10 steps block" id="2" name="image7.png"/>
             <a:graphic>
               <a:graphicData uri="http://schemas.openxmlformats.org/drawingml/2006/picture">
                 <pic:pic>
                   <pic:nvPicPr>
-                    <pic:cNvPr descr="move 10 steps block" id="0" name="image4.png"/>
+                    <pic:cNvPr descr="move 10 steps block" id="0" name="image7.png"/>
                     <pic:cNvPicPr preferRelativeResize="0"/>
                   </pic:nvPicPr>
                   <pic:blipFill>
@@ -2221,12 +2221,12 @@
           <wp:inline distB="114300" distT="114300" distL="114300" distR="114300">
             <wp:extent cx="2714625" cy="1876425"/>
             <wp:effectExtent b="0" l="0" r="0" t="0"/>
-            <wp:docPr descr="Two blocks about to SNAP together" id="40" name="image80.png"/>
+            <wp:docPr descr="Two blocks about to SNAP together" id="40" name="image90.png"/>
             <a:graphic>
               <a:graphicData uri="http://schemas.openxmlformats.org/drawingml/2006/picture">
                 <pic:pic>
                   <pic:nvPicPr>
-                    <pic:cNvPr descr="Two blocks about to SNAP together" id="0" name="image80.png"/>
+                    <pic:cNvPr descr="Two blocks about to SNAP together" id="0" name="image90.png"/>
                     <pic:cNvPicPr preferRelativeResize="0"/>
                   </pic:nvPicPr>
                   <pic:blipFill>
@@ -2327,12 +2327,12 @@
           <wp:inline distB="114300" distT="114300" distL="114300" distR="114300">
             <wp:extent cx="1047750" cy="428625"/>
             <wp:effectExtent b="0" l="0" r="0" t="0"/>
-            <wp:docPr descr="Script with move and say blocks" id="9" name="image18.png"/>
+            <wp:docPr descr="Script with move and say blocks" id="9" name="image26.png"/>
             <a:graphic>
               <a:graphicData uri="http://schemas.openxmlformats.org/drawingml/2006/picture">
                 <pic:pic>
                   <pic:nvPicPr>
-                    <pic:cNvPr descr="Script with move and say blocks" id="0" name="image18.png"/>
+                    <pic:cNvPr descr="Script with move and say blocks" id="0" name="image26.png"/>
                     <pic:cNvPicPr preferRelativeResize="0"/>
                   </pic:nvPicPr>
                   <pic:blipFill>
@@ -2432,12 +2432,12 @@
           <wp:inline distB="114300" distT="114300" distL="114300" distR="114300">
             <wp:extent cx="1495425" cy="1066800"/>
             <wp:effectExtent b="0" l="0" r="0" t="0"/>
-            <wp:docPr descr="script with highlighted border" id="4" name="image8.png"/>
+            <wp:docPr descr="script with highlighted border" id="4" name="image10.png"/>
             <a:graphic>
               <a:graphicData uri="http://schemas.openxmlformats.org/drawingml/2006/picture">
                 <pic:pic>
                   <pic:nvPicPr>
-                    <pic:cNvPr descr="script with highlighted border" id="0" name="image8.png"/>
+                    <pic:cNvPr descr="script with highlighted border" id="0" name="image10.png"/>
                     <pic:cNvPicPr preferRelativeResize="0"/>
                   </pic:nvPicPr>
                   <pic:blipFill>
@@ -2515,12 +2515,12 @@
           <wp:inline distB="114300" distT="114300" distL="114300" distR="114300">
             <wp:extent cx="1047750" cy="428625"/>
             <wp:effectExtent b="0" l="0" r="0" t="0"/>
-            <wp:docPr descr="Script with move and say blocks" id="43" name="image86.png"/>
+            <wp:docPr descr="Script with move and say blocks" id="43" name="image93.png"/>
             <a:graphic>
               <a:graphicData uri="http://schemas.openxmlformats.org/drawingml/2006/picture">
                 <pic:pic>
                   <pic:nvPicPr>
-                    <pic:cNvPr descr="Script with move and say blocks" id="0" name="image86.png"/>
+                    <pic:cNvPr descr="Script with move and say blocks" id="0" name="image93.png"/>
                     <pic:cNvPicPr preferRelativeResize="0"/>
                   </pic:nvPicPr>
                   <pic:blipFill>
@@ -2696,12 +2696,12 @@
           <wp:inline distB="114300" distT="114300" distL="114300" distR="114300">
             <wp:extent cx="666750" cy="142875"/>
             <wp:effectExtent b="0" l="0" r="0" t="0"/>
-            <wp:docPr descr="x position" id="19" name="image38.png"/>
+            <wp:docPr descr="x position" id="19" name="image46.png"/>
             <a:graphic>
               <a:graphicData uri="http://schemas.openxmlformats.org/drawingml/2006/picture">
                 <pic:pic>
                   <pic:nvPicPr>
-                    <pic:cNvPr descr="x position" id="0" name="image38.png"/>
+                    <pic:cNvPr descr="x position" id="0" name="image46.png"/>
                     <pic:cNvPicPr preferRelativeResize="0"/>
                   </pic:nvPicPr>
                   <pic:blipFill>
@@ -2746,12 +2746,12 @@
           <wp:inline distB="114300" distT="114300" distL="114300" distR="114300">
             <wp:extent cx="666750" cy="142875"/>
             <wp:effectExtent b="0" l="0" r="0" t="0"/>
-            <wp:docPr descr="y position" id="49" name="image98.png"/>
+            <wp:docPr descr="y position" id="49" name="image99.png"/>
             <a:graphic>
               <a:graphicData uri="http://schemas.openxmlformats.org/drawingml/2006/picture">
                 <pic:pic>
                   <pic:nvPicPr>
-                    <pic:cNvPr descr="y position" id="0" name="image98.png"/>
+                    <pic:cNvPr descr="y position" id="0" name="image99.png"/>
                     <pic:cNvPicPr preferRelativeResize="0"/>
                   </pic:nvPicPr>
                   <pic:blipFill>
@@ -2878,12 +2878,12 @@
           <wp:inline distB="114300" distT="114300" distL="114300" distR="114300">
             <wp:extent cx="2457450" cy="1143000"/>
             <wp:effectExtent b="0" l="0" r="0" t="0"/>
-            <wp:docPr descr="x position reporting" id="27" name="image54.png"/>
+            <wp:docPr descr="x position reporting" id="27" name="image68.png"/>
             <a:graphic>
               <a:graphicData uri="http://schemas.openxmlformats.org/drawingml/2006/picture">
                 <pic:pic>
                   <pic:nvPicPr>
-                    <pic:cNvPr descr="x position reporting" id="0" name="image54.png"/>
+                    <pic:cNvPr descr="x position reporting" id="0" name="image68.png"/>
                     <pic:cNvPicPr preferRelativeResize="0"/>
                   </pic:nvPicPr>
                   <pic:blipFill>
@@ -3100,12 +3100,12 @@
           <wp:inline distB="114300" distT="114300" distL="114300" distR="114300">
             <wp:extent cx="1962150" cy="457200"/>
             <wp:effectExtent b="0" l="0" r="0" t="0"/>
-            <wp:docPr descr="x position checkbox" id="33" name="image66.png"/>
+            <wp:docPr descr="x position checkbox" id="33" name="image78.png"/>
             <a:graphic>
               <a:graphicData uri="http://schemas.openxmlformats.org/drawingml/2006/picture">
                 <pic:pic>
                   <pic:nvPicPr>
-                    <pic:cNvPr descr="x position checkbox" id="0" name="image66.png"/>
+                    <pic:cNvPr descr="x position checkbox" id="0" name="image78.png"/>
                     <pic:cNvPicPr preferRelativeResize="0"/>
                   </pic:nvPicPr>
                   <pic:blipFill>
@@ -3150,12 +3150,12 @@
           <wp:inline distB="114300" distT="114300" distL="114300" distR="114300">
             <wp:extent cx="2857500" cy="666750"/>
             <wp:effectExtent b="0" l="0" r="0" t="0"/>
-            <wp:docPr descr="x position watcher" id="30" name="image60.png"/>
+            <wp:docPr descr="x position watcher" id="30" name="image73.png"/>
             <a:graphic>
               <a:graphicData uri="http://schemas.openxmlformats.org/drawingml/2006/picture">
                 <pic:pic>
                   <pic:nvPicPr>
-                    <pic:cNvPr descr="x position watcher" id="0" name="image60.png"/>
+                    <pic:cNvPr descr="x position watcher" id="0" name="image73.png"/>
                     <pic:cNvPicPr preferRelativeResize="0"/>
                   </pic:nvPicPr>
                   <pic:blipFill>
@@ -3262,12 +3262,12 @@
           <wp:inline distB="114300" distT="114300" distL="114300" distR="114300">
             <wp:extent cx="666750" cy="142875"/>
             <wp:effectExtent b="0" l="0" r="0" t="0"/>
-            <wp:docPr descr="x position" id="35" name="image70.png"/>
+            <wp:docPr descr="x position" id="35" name="image81.png"/>
             <a:graphic>
               <a:graphicData uri="http://schemas.openxmlformats.org/drawingml/2006/picture">
                 <pic:pic>
                   <pic:nvPicPr>
-                    <pic:cNvPr descr="x position" id="0" name="image70.png"/>
+                    <pic:cNvPr descr="x position" id="0" name="image81.png"/>
                     <pic:cNvPicPr preferRelativeResize="0"/>
                   </pic:nvPicPr>
                   <pic:blipFill>
@@ -3312,12 +3312,12 @@
           <wp:inline distB="114300" distT="114300" distL="114300" distR="114300">
             <wp:extent cx="666750" cy="142875"/>
             <wp:effectExtent b="0" l="0" r="0" t="0"/>
-            <wp:docPr descr="y position" id="23" name="image46.png"/>
+            <wp:docPr descr="y position" id="23" name="image52.png"/>
             <a:graphic>
               <a:graphicData uri="http://schemas.openxmlformats.org/drawingml/2006/picture">
                 <pic:pic>
                   <pic:nvPicPr>
-                    <pic:cNvPr descr="y position" id="0" name="image46.png"/>
+                    <pic:cNvPr descr="y position" id="0" name="image52.png"/>
                     <pic:cNvPicPr preferRelativeResize="0"/>
                   </pic:nvPicPr>
                   <pic:blipFill>
@@ -3800,12 +3800,12 @@
           <wp:inline distB="114300" distT="114300" distL="114300" distR="114300">
             <wp:extent cx="1047750" cy="228600"/>
             <wp:effectExtent b="0" l="0" r="0" t="0"/>
-            <wp:docPr descr="move 10 steps" id="37" name="image74.png"/>
+            <wp:docPr descr="move 10 steps" id="37" name="image85.png"/>
             <a:graphic>
               <a:graphicData uri="http://schemas.openxmlformats.org/drawingml/2006/picture">
                 <pic:pic>
                   <pic:nvPicPr>
-                    <pic:cNvPr descr="move 10 steps" id="0" name="image74.png"/>
+                    <pic:cNvPr descr="move 10 steps" id="0" name="image85.png"/>
                     <pic:cNvPicPr preferRelativeResize="0"/>
                   </pic:nvPicPr>
                   <pic:blipFill>
@@ -3859,12 +3859,12 @@
           <wp:inline distB="114300" distT="114300" distL="114300" distR="114300">
             <wp:extent cx="1266825" cy="247650"/>
             <wp:effectExtent b="0" l="0" r="0" t="0"/>
-            <wp:docPr descr="turn 15 degrees" id="17" name="image34.png"/>
+            <wp:docPr descr="turn 15 degrees" id="17" name="image39.png"/>
             <a:graphic>
               <a:graphicData uri="http://schemas.openxmlformats.org/drawingml/2006/picture">
                 <pic:pic>
                   <pic:nvPicPr>
-                    <pic:cNvPr descr="turn 15 degrees" id="0" name="image34.png"/>
+                    <pic:cNvPr descr="turn 15 degrees" id="0" name="image39.png"/>
                     <pic:cNvPicPr preferRelativeResize="0"/>
                   </pic:nvPicPr>
                   <pic:blipFill>
@@ -3918,12 +3918,12 @@
           <wp:inline distB="114300" distT="114300" distL="114300" distR="114300">
             <wp:extent cx="390525" cy="200025"/>
             <wp:effectExtent b="0" l="0" r="0" t="0"/>
-            <wp:docPr descr="clear" id="16" name="image32.png"/>
+            <wp:docPr descr="clear" id="16" name="image38.png"/>
             <a:graphic>
               <a:graphicData uri="http://schemas.openxmlformats.org/drawingml/2006/picture">
                 <pic:pic>
                   <pic:nvPicPr>
-                    <pic:cNvPr descr="clear" id="0" name="image32.png"/>
+                    <pic:cNvPr descr="clear" id="0" name="image38.png"/>
                     <pic:cNvPicPr preferRelativeResize="0"/>
                   </pic:nvPicPr>
                   <pic:blipFill>
@@ -3977,12 +3977,12 @@
           <wp:inline distB="114300" distT="114300" distL="114300" distR="114300">
             <wp:extent cx="504825" cy="200025"/>
             <wp:effectExtent b="0" l="0" r="0" t="0"/>
-            <wp:docPr descr="pen up" id="28" name="image56.png"/>
+            <wp:docPr descr="pen up" id="28" name="image69.png"/>
             <a:graphic>
               <a:graphicData uri="http://schemas.openxmlformats.org/drawingml/2006/picture">
                 <pic:pic>
                   <pic:nvPicPr>
-                    <pic:cNvPr descr="pen up" id="0" name="image56.png"/>
+                    <pic:cNvPr descr="pen up" id="0" name="image69.png"/>
                     <pic:cNvPicPr preferRelativeResize="0"/>
                   </pic:nvPicPr>
                   <pic:blipFill>
@@ -4036,12 +4036,12 @@
           <wp:inline distB="114300" distT="114300" distL="114300" distR="114300">
             <wp:extent cx="666750" cy="200025"/>
             <wp:effectExtent b="0" l="0" r="0" t="0"/>
-            <wp:docPr descr="pen down" id="26" name="image52.png"/>
+            <wp:docPr descr="pen down" id="26" name="image56.png"/>
             <a:graphic>
               <a:graphicData uri="http://schemas.openxmlformats.org/drawingml/2006/picture">
                 <pic:pic>
                   <pic:nvPicPr>
-                    <pic:cNvPr descr="pen down" id="0" name="image52.png"/>
+                    <pic:cNvPr descr="pen down" id="0" name="image56.png"/>
                     <pic:cNvPicPr preferRelativeResize="0"/>
                   </pic:nvPicPr>
                   <pic:blipFill>
@@ -4440,12 +4440,12 @@
             <wp:extent cx="2038350" cy="495300"/>
             <wp:effectExtent b="0" l="0" r="0" t="0"/>
             <wp:wrapSquare wrapText="bothSides" distB="114300" distT="114300" distL="114300" distR="114300"/>
-            <wp:docPr descr="forever go to mouse x-y" id="21" name="image44.png"/>
+            <wp:docPr descr="forever go to mouse x-y" id="21" name="image50.png"/>
             <a:graphic>
               <a:graphicData uri="http://schemas.openxmlformats.org/drawingml/2006/picture">
                 <pic:pic>
                   <pic:nvPicPr>
-                    <pic:cNvPr descr="forever go to mouse x-y" id="0" name="image44.png"/>
+                    <pic:cNvPr descr="forever go to mouse x-y" id="0" name="image50.png"/>
                     <pic:cNvPicPr preferRelativeResize="0"/>
                   </pic:nvPicPr>
                   <pic:blipFill>
@@ -4560,12 +4560,12 @@
           <wp:inline distB="114300" distT="114300" distL="114300" distR="114300">
             <wp:extent cx="590550" cy="142875"/>
             <wp:effectExtent b="0" l="0" r="0" t="0"/>
-            <wp:docPr descr="mouse x" id="25" name="image51.png"/>
+            <wp:docPr descr="mouse x" id="25" name="image55.png"/>
             <a:graphic>
               <a:graphicData uri="http://schemas.openxmlformats.org/drawingml/2006/picture">
                 <pic:pic>
                   <pic:nvPicPr>
-                    <pic:cNvPr descr="mouse x" id="0" name="image51.png"/>
+                    <pic:cNvPr descr="mouse x" id="0" name="image55.png"/>
                     <pic:cNvPicPr preferRelativeResize="0"/>
                   </pic:nvPicPr>
                   <pic:blipFill>
@@ -4612,12 +4612,12 @@
           <wp:inline distB="114300" distT="114300" distL="114300" distR="114300">
             <wp:extent cx="590550" cy="142875"/>
             <wp:effectExtent b="0" l="0" r="0" t="0"/>
-            <wp:docPr descr="mouse y" id="22" name="image45.png"/>
+            <wp:docPr descr="mouse y" id="22" name="image51.png"/>
             <a:graphic>
               <a:graphicData uri="http://schemas.openxmlformats.org/drawingml/2006/picture">
                 <pic:pic>
                   <pic:nvPicPr>
-                    <pic:cNvPr descr="mouse y" id="0" name="image45.png"/>
+                    <pic:cNvPr descr="mouse y" id="0" name="image51.png"/>
                     <pic:cNvPicPr preferRelativeResize="0"/>
                   </pic:nvPicPr>
                   <pic:blipFill>
@@ -5019,12 +5019,12 @@
           <wp:inline distB="114300" distT="114300" distL="114300" distR="114300">
             <wp:extent cx="514350" cy="381000"/>
             <wp:effectExtent b="0" l="0" r="0" t="0"/>
-            <wp:docPr descr="forever" id="14" name="image28.png"/>
+            <wp:docPr descr="forever" id="14" name="image34.png"/>
             <a:graphic>
               <a:graphicData uri="http://schemas.openxmlformats.org/drawingml/2006/picture">
                 <pic:pic>
                   <pic:nvPicPr>
-                    <pic:cNvPr descr="forever" id="0" name="image28.png"/>
+                    <pic:cNvPr descr="forever" id="0" name="image34.png"/>
                     <pic:cNvPicPr preferRelativeResize="0"/>
                   </pic:nvPicPr>
                   <pic:blipFill>
@@ -5155,12 +5155,12 @@
           <wp:inline distB="114300" distT="114300" distL="114300" distR="114300">
             <wp:extent cx="514350" cy="381000"/>
             <wp:effectExtent b="0" l="0" r="0" t="0"/>
-            <wp:docPr descr="forever" id="48" name="image96.png"/>
+            <wp:docPr descr="forever" id="48" name="image98.png"/>
             <a:graphic>
               <a:graphicData uri="http://schemas.openxmlformats.org/drawingml/2006/picture">
                 <pic:pic>
                   <pic:nvPicPr>
-                    <pic:cNvPr descr="forever" id="0" name="image96.png"/>
+                    <pic:cNvPr descr="forever" id="0" name="image98.png"/>
                     <pic:cNvPicPr preferRelativeResize="0"/>
                   </pic:nvPicPr>
                   <pic:blipFill>
@@ -5241,12 +5241,12 @@
           <wp:inline distB="114300" distT="114300" distL="114300" distR="114300">
             <wp:extent cx="933450" cy="514350"/>
             <wp:effectExtent b="0" l="0" r="0" t="0"/>
-            <wp:docPr descr="stop button" id="18" name="image36.png"/>
+            <wp:docPr descr="stop button" id="18" name="image40.png"/>
             <a:graphic>
               <a:graphicData uri="http://schemas.openxmlformats.org/drawingml/2006/picture">
                 <pic:pic>
                   <pic:nvPicPr>
-                    <pic:cNvPr descr="stop button" id="0" name="image36.png"/>
+                    <pic:cNvPr descr="stop button" id="0" name="image40.png"/>
                     <pic:cNvPicPr preferRelativeResize="0"/>
                   </pic:nvPicPr>
                   <pic:blipFill>
@@ -5309,12 +5309,12 @@
           <wp:inline distB="114300" distT="114300" distL="114300" distR="114300">
             <wp:extent cx="619125" cy="228600"/>
             <wp:effectExtent b="0" l="0" r="0" t="0"/>
-            <wp:docPr descr="stop all" id="39" name="image78.png"/>
+            <wp:docPr descr="stop all" id="39" name="image87.png"/>
             <a:graphic>
               <a:graphicData uri="http://schemas.openxmlformats.org/drawingml/2006/picture">
                 <pic:pic>
                   <pic:nvPicPr>
-                    <pic:cNvPr descr="stop all" id="0" name="image78.png"/>
+                    <pic:cNvPr descr="stop all" id="0" name="image87.png"/>
                     <pic:cNvPicPr preferRelativeResize="0"/>
                   </pic:nvPicPr>
                   <pic:blipFill>
@@ -5425,12 +5425,12 @@
           <wp:inline distB="114300" distT="114300" distL="114300" distR="114300">
             <wp:extent cx="695325" cy="485775"/>
             <wp:effectExtent b="0" l="0" r="0" t="0"/>
-            <wp:docPr descr="forever say" id="15" name="image30.png"/>
+            <wp:docPr descr="forever say" id="15" name="image36.png"/>
             <a:graphic>
               <a:graphicData uri="http://schemas.openxmlformats.org/drawingml/2006/picture">
                 <pic:pic>
                   <pic:nvPicPr>
-                    <pic:cNvPr descr="forever say" id="0" name="image30.png"/>
+                    <pic:cNvPr descr="forever say" id="0" name="image36.png"/>
                     <pic:cNvPicPr preferRelativeResize="0"/>
                   </pic:nvPicPr>
                   <pic:blipFill>
@@ -5598,12 +5598,12 @@
           <wp:inline distB="114300" distT="114300" distL="114300" distR="114300">
             <wp:extent cx="1114425" cy="485775"/>
             <wp:effectExtent b="0" l="0" r="0" t="0"/>
-            <wp:docPr descr="forever move" id="29" name="image58.png"/>
+            <wp:docPr descr="forever move" id="29" name="image70.png"/>
             <a:graphic>
               <a:graphicData uri="http://schemas.openxmlformats.org/drawingml/2006/picture">
                 <pic:pic>
                   <pic:nvPicPr>
-                    <pic:cNvPr descr="forever move" id="0" name="image58.png"/>
+                    <pic:cNvPr descr="forever move" id="0" name="image70.png"/>
                     <pic:cNvPicPr preferRelativeResize="0"/>
                   </pic:nvPicPr>
                   <pic:blipFill>
@@ -5771,12 +5771,12 @@
           <wp:inline distB="114300" distT="114300" distL="114300" distR="114300">
             <wp:extent cx="2066925" cy="1114425"/>
             <wp:effectExtent b="0" l="0" r="0" t="0"/>
-            <wp:docPr descr="forever say animals" id="31" name="image62.png"/>
+            <wp:docPr descr="forever say animals" id="31" name="image75.png"/>
             <a:graphic>
               <a:graphicData uri="http://schemas.openxmlformats.org/drawingml/2006/picture">
                 <pic:pic>
                   <pic:nvPicPr>
-                    <pic:cNvPr descr="forever say animals" id="0" name="image62.png"/>
+                    <pic:cNvPr descr="forever say animals" id="0" name="image75.png"/>
                     <pic:cNvPicPr preferRelativeResize="0"/>
                   </pic:nvPicPr>
                   <pic:blipFill>
@@ -5944,12 +5944,12 @@
           <wp:inline distB="114300" distT="114300" distL="114300" distR="114300">
             <wp:extent cx="1524000" cy="1019175"/>
             <wp:effectExtent b="0" l="0" r="0" t="0"/>
-            <wp:docPr descr="forever draw something" id="45" name="image90.png"/>
+            <wp:docPr descr="forever draw something" id="45" name="image95.png"/>
             <a:graphic>
               <a:graphicData uri="http://schemas.openxmlformats.org/drawingml/2006/picture">
                 <pic:pic>
                   <pic:nvPicPr>
-                    <pic:cNvPr descr="forever draw something" id="0" name="image90.png"/>
+                    <pic:cNvPr descr="forever draw something" id="0" name="image95.png"/>
                     <pic:cNvPicPr preferRelativeResize="0"/>
                   </pic:nvPicPr>
                   <pic:blipFill>
@@ -6161,12 +6161,12 @@
           <wp:inline distB="114300" distT="114300" distL="114300" distR="114300">
             <wp:extent cx="2038350" cy="495300"/>
             <wp:effectExtent b="0" l="0" r="0" t="0"/>
-            <wp:docPr descr="forever go to mouse x-y" id="20" name="image40.png"/>
+            <wp:docPr descr="forever go to mouse x-y" id="20" name="image48.png"/>
             <a:graphic>
               <a:graphicData uri="http://schemas.openxmlformats.org/drawingml/2006/picture">
                 <pic:pic>
                   <pic:nvPicPr>
-                    <pic:cNvPr descr="forever go to mouse x-y" id="0" name="image40.png"/>
+                    <pic:cNvPr descr="forever go to mouse x-y" id="0" name="image48.png"/>
                     <pic:cNvPicPr preferRelativeResize="0"/>
                   </pic:nvPicPr>
                   <pic:blipFill>
@@ -6330,12 +6330,12 @@
           <wp:inline distB="114300" distT="114300" distL="114300" distR="114300">
             <wp:extent cx="2724150" cy="1924050"/>
             <wp:effectExtent b="0" l="0" r="0" t="0"/>
-            <wp:docPr descr="kaleidoscope examples" id="36" name="image72.gif"/>
+            <wp:docPr descr="kaleidoscope examples" id="36" name="image84.gif"/>
             <a:graphic>
               <a:graphicData uri="http://schemas.openxmlformats.org/drawingml/2006/picture">
                 <pic:pic>
                   <pic:nvPicPr>
-                    <pic:cNvPr descr="kaleidoscope examples" id="0" name="image72.gif"/>
+                    <pic:cNvPr descr="kaleidoscope examples" id="0" name="image84.gif"/>
                     <pic:cNvPicPr preferRelativeResize="0"/>
                   </pic:nvPicPr>
                   <pic:blipFill>
@@ -6532,12 +6532,12 @@
           <wp:inline distB="114300" distT="114300" distL="114300" distR="114300">
             <wp:extent cx="1171575" cy="228600"/>
             <wp:effectExtent b="0" l="0" r="0" t="0"/>
-            <wp:docPr descr="set pen color" id="34" name="image68.png"/>
+            <wp:docPr descr="set pen color" id="34" name="image79.png"/>
             <a:graphic>
               <a:graphicData uri="http://schemas.openxmlformats.org/drawingml/2006/picture">
                 <pic:pic>
                   <pic:nvPicPr>
-                    <pic:cNvPr descr="set pen color" id="0" name="image68.png"/>
+                    <pic:cNvPr descr="set pen color" id="0" name="image79.png"/>
                     <pic:cNvPicPr preferRelativeResize="0"/>
                   </pic:nvPicPr>
                   <pic:blipFill>
@@ -6604,12 +6604,12 @@
           <wp:inline distB="114300" distT="114300" distL="114300" distR="114300">
             <wp:extent cx="1114425" cy="228600"/>
             <wp:effectExtent b="0" l="0" r="0" t="0"/>
-            <wp:docPr descr="go to x-y" id="6" name="image12.png"/>
+            <wp:docPr descr="go to x-y" id="6" name="image15.png"/>
             <a:graphic>
               <a:graphicData uri="http://schemas.openxmlformats.org/drawingml/2006/picture">
                 <pic:pic>
                   <pic:nvPicPr>
-                    <pic:cNvPr descr="go to x-y" id="0" name="image12.png"/>
+                    <pic:cNvPr descr="go to x-y" id="0" name="image15.png"/>
                     <pic:cNvPicPr preferRelativeResize="0"/>
                   </pic:nvPicPr>
                   <pic:blipFill>
@@ -6654,12 +6654,12 @@
           <wp:inline distB="114300" distT="114300" distL="114300" distR="114300">
             <wp:extent cx="609600" cy="171450"/>
             <wp:effectExtent b="0" l="0" r="0" t="0"/>
-            <wp:docPr descr="addition" id="38" name="image76.png"/>
+            <wp:docPr descr="addition" id="38" name="image86.png"/>
             <a:graphic>
               <a:graphicData uri="http://schemas.openxmlformats.org/drawingml/2006/picture">
                 <pic:pic>
                   <pic:nvPicPr>
-                    <pic:cNvPr descr="addition" id="0" name="image76.png"/>
+                    <pic:cNvPr descr="addition" id="0" name="image86.png"/>
                     <pic:cNvPicPr preferRelativeResize="0"/>
                   </pic:nvPicPr>
                   <pic:blipFill>
@@ -6704,12 +6704,12 @@
           <wp:inline distB="114300" distT="114300" distL="114300" distR="114300">
             <wp:extent cx="609600" cy="171450"/>
             <wp:effectExtent b="0" l="0" r="0" t="0"/>
-            <wp:docPr descr="subtraction" id="11" name="image22.png"/>
+            <wp:docPr descr="subtraction" id="11" name="image29.png"/>
             <a:graphic>
               <a:graphicData uri="http://schemas.openxmlformats.org/drawingml/2006/picture">
                 <pic:pic>
                   <pic:nvPicPr>
-                    <pic:cNvPr descr="subtraction" id="0" name="image22.png"/>
+                    <pic:cNvPr descr="subtraction" id="0" name="image29.png"/>
                     <pic:cNvPicPr preferRelativeResize="0"/>
                   </pic:nvPicPr>
                   <pic:blipFill>
@@ -6816,7 +6816,6 @@
     <w:pPr>
       <w:contextualSpacing w:val="0"/>
       <w:rPr>
-        <w:color w:val="464646"/>
         <w:sz w:val="16"/>
         <w:szCs w:val="16"/>
       </w:rPr>
@@ -6828,7 +6827,33 @@
         <w:szCs w:val="16"/>
         <w:rtl w:val="0"/>
       </w:rPr>
-      <w:t xml:space="preserve">This work is licensed under a Creative Commons Attribution-NonCommercial-ShareAlike 4.0 International License.</w:t>
+      <w:t xml:space="preserve">This work is licensed under a </w:t>
+    </w:r>
+    <w:hyperlink r:id="rId1">
+      <w:r>
+        <w:rPr>
+          <w:color w:val="1155cc"/>
+          <w:sz w:val="16"/>
+          <w:szCs w:val="16"/>
+          <w:u w:val="single"/>
+          <w:rtl w:val="0"/>
+        </w:rPr>
+        <w:t xml:space="preserve">Creative Commons Attribution NonCommercial Share-alike</w:t>
+      </w:r>
+    </w:hyperlink>
+    <w:r>
+      <w:rPr>
+        <w:color w:val="464646"/>
+        <w:sz w:val="16"/>
+        <w:szCs w:val="16"/>
+        <w:rtl w:val="0"/>
+      </w:rPr>
+      <w:t xml:space="preserve"> 4.0 International License, which means you may share and adapt this material for non-commercial uses as long as you attribute its original source, and retain these same licensing terms.</w:t>
+    </w:r>
+    <w:r>
+      <w:rPr>
+        <w:rtl w:val="0"/>
+      </w:rPr>
     </w:r>
     <w:r>
       <w:drawing>
@@ -6843,16 +6868,16 @@
           <wp:extent cx="965200" cy="339090"/>
           <wp:effectExtent b="0" l="0" r="0" t="0"/>
           <wp:wrapSquare wrapText="bothSides" distB="0" distT="0" distL="114300" distR="114300"/>
-          <wp:docPr descr="Kamchatka:Users:benwatsky:Desktop:cc license.png" id="47" name="image94.png"/>
+          <wp:docPr descr="Kamchatka:Users:benwatsky:Desktop:cc license.png" id="47" name="image97.png"/>
           <a:graphic>
             <a:graphicData uri="http://schemas.openxmlformats.org/drawingml/2006/picture">
               <pic:pic>
                 <pic:nvPicPr>
-                  <pic:cNvPr descr="Kamchatka:Users:benwatsky:Desktop:cc license.png" id="0" name="image94.png"/>
+                  <pic:cNvPr descr="Kamchatka:Users:benwatsky:Desktop:cc license.png" id="0" name="image97.png"/>
                   <pic:cNvPicPr preferRelativeResize="0"/>
                 </pic:nvPicPr>
                 <pic:blipFill>
-                  <a:blip r:embed="rId1"/>
+                  <a:blip r:embed="rId2"/>
                   <a:srcRect b="0" l="0" r="0" t="0"/>
                   <a:stretch>
                     <a:fillRect/>
@@ -6871,29 +6896,6 @@
           </a:graphic>
         </wp:anchor>
       </w:drawing>
-    </w:r>
-  </w:p>
-  <w:p>
-    <w:pPr>
-      <w:contextualSpacing w:val="0"/>
-      <w:rPr>
-        <w:sz w:val="16"/>
-        <w:szCs w:val="16"/>
-      </w:rPr>
-    </w:pPr>
-    <w:r>
-      <w:rPr>
-        <w:color w:val="464646"/>
-        <w:sz w:val="16"/>
-        <w:szCs w:val="16"/>
-        <w:rtl w:val="0"/>
-      </w:rPr>
-      <w:t xml:space="preserve">You can remix, tweak, and build upon this work non-commercially, as long as you credit and license new creations under identical terms.</w:t>
-    </w:r>
-    <w:r>
-      <w:rPr>
-        <w:rtl w:val="0"/>
-      </w:rPr>
     </w:r>
   </w:p>
 </w:ftr>

</xml_diff>

<commit_message>
Add rubrics/fix kaleidoscope link
</commit_message>
<xml_diff>
--- a/Unit 1 Word/Lab 1.1 Welcome To SNAP.docx
+++ b/Unit 1 Word/Lab 1.1 Welcome To SNAP.docx
@@ -364,13 +364,8 @@
           </wp:anchor>
         </w:drawing>
       </w:r>
-      <w:proofErr w:type="gramStart"/>
-      <w:r>
-        <w:t>In order to</w:t>
-      </w:r>
-      <w:proofErr w:type="gramEnd"/>
-      <w:r>
-        <w:t xml:space="preserve"> save your programs, the first thing you'll need to do is make an account. In the snap browser window, Find the cloud-shaped button in the top toolbar on the upper left corner of the window:</w:t>
+      <w:r>
+        <w:t>In order to save your programs, the first thing you'll need to do is make an account. In the snap browser window, Find the cloud-shaped button in the top toolbar on the upper left corner of the window:</w:t>
       </w:r>
     </w:p>
     <w:p/>
@@ -1901,15 +1896,7 @@
         <w:br/>
       </w:r>
       <w:r>
-        <w:t xml:space="preserve">The purple </w:t>
-      </w:r>
-      <w:proofErr w:type="gramStart"/>
-      <w:r>
-        <w:t>say</w:t>
-      </w:r>
-      <w:proofErr w:type="gramEnd"/>
-      <w:r>
-        <w:t xml:space="preserve">... blocks are available from the </w:t>
+        <w:t xml:space="preserve">The purple say... blocks are available from the </w:t>
       </w:r>
       <w:r>
         <w:rPr>
@@ -2166,15 +2153,7 @@
         <w:t>blocks in a script run in a specific order, from the top of the script to the bottom</w:t>
       </w:r>
       <w:r>
-        <w:t xml:space="preserve">. Generally, snap waits until one block has finished its job before </w:t>
-      </w:r>
-      <w:proofErr w:type="gramStart"/>
-      <w:r>
-        <w:t>continuing on</w:t>
-      </w:r>
-      <w:proofErr w:type="gramEnd"/>
-      <w:r>
-        <w:t xml:space="preserve"> to the block below it. (One common exception is blocks that play sounds: a block's job can be to </w:t>
+        <w:t xml:space="preserve">. Generally, snap waits until one block has finished its job before continuing on to the block below it. (One common exception is blocks that play sounds: a block's job can be to </w:t>
       </w:r>
       <w:r>
         <w:rPr>
@@ -2427,15 +2406,7 @@
         </mc:AlternateContent>
       </w:r>
       <w:r>
-        <w:t xml:space="preserve">These </w:t>
-      </w:r>
-      <w:proofErr w:type="gramStart"/>
-      <w:r>
-        <w:t>particular reporters</w:t>
-      </w:r>
-      <w:proofErr w:type="gramEnd"/>
-      <w:r>
-        <w:t xml:space="preserve"> tell you where the sprite is on the stage. As in algebra class, </w:t>
+        <w:t xml:space="preserve">These particular reporters tell you where the sprite is on the stage. As in algebra class, </w:t>
       </w:r>
       <w:r>
         <w:rPr>
@@ -2466,15 +2437,7 @@
         <w:t xml:space="preserve">rag </w:t>
       </w:r>
       <w:r>
-        <w:t xml:space="preserve">your sprite to the </w:t>
-      </w:r>
-      <w:proofErr w:type="gramStart"/>
-      <w:r>
-        <w:t>far right</w:t>
-      </w:r>
-      <w:proofErr w:type="gramEnd"/>
-      <w:r>
-        <w:t xml:space="preserve"> side of the stage</w:t>
+        <w:t>your sprite to the far right side of the stage</w:t>
       </w:r>
       <w:r>
         <w:t xml:space="preserve">. </w:t>
@@ -2578,23 +2541,7 @@
           <w:sz w:val="28"/>
         </w:rPr>
         <w:br/>
-        <w:t xml:space="preserve">…at the </w:t>
-      </w:r>
-      <w:proofErr w:type="gramStart"/>
-      <w:r>
-        <w:rPr>
-          <w:b/>
-          <w:sz w:val="28"/>
-        </w:rPr>
-        <w:t>far right</w:t>
-      </w:r>
-      <w:proofErr w:type="gramEnd"/>
-      <w:r>
-        <w:rPr>
-          <w:b/>
-          <w:sz w:val="28"/>
-        </w:rPr>
-        <w:t xml:space="preserve"> side of the stage:</w:t>
+        <w:t>…at the far right side of the stage:</w:t>
       </w:r>
       <w:r>
         <w:rPr>
@@ -2914,15 +2861,7 @@
       </w:pPr>
       <w:r>
         <w:lastRenderedPageBreak/>
-        <w:t xml:space="preserve">Part 5: Position </w:t>
-      </w:r>
-      <w:proofErr w:type="gramStart"/>
-      <w:r>
-        <w:t>On</w:t>
-      </w:r>
-      <w:proofErr w:type="gramEnd"/>
-      <w:r>
-        <w:t xml:space="preserve"> The Stage</w:t>
+        <w:t>Part 5: Position On The Stage</w:t>
       </w:r>
     </w:p>
     <w:p>
@@ -2930,12 +2869,10 @@
         <w:t>A sprite occupies a position (</w:t>
       </w:r>
       <w:proofErr w:type="spellStart"/>
-      <w:proofErr w:type="gramStart"/>
       <w:r>
         <w:t>x,y</w:t>
       </w:r>
       <w:proofErr w:type="spellEnd"/>
-      <w:proofErr w:type="gramEnd"/>
       <w:r>
         <w:t xml:space="preserve">) on the stage where x represents the horizontal position, from -240 (left) to 240 (right), and y represents the vertical position, from -180 (bottom) to 180 (top). Here's a picture: </w:t>
       </w:r>
@@ -3114,23 +3051,7 @@
         <w:t>Snap!</w:t>
       </w:r>
       <w:r>
-        <w:t xml:space="preserve"> window, </w:t>
-      </w:r>
-      <w:proofErr w:type="gramStart"/>
-      <w:r>
-        <w:t>take a look</w:t>
-      </w:r>
-      <w:proofErr w:type="gramEnd"/>
-      <w:r>
-        <w:t xml:space="preserve"> at the blocks under the Motion tab. </w:t>
-      </w:r>
-      <w:proofErr w:type="gramStart"/>
-      <w:r>
-        <w:t>The majority of</w:t>
-      </w:r>
-      <w:proofErr w:type="gramEnd"/>
-      <w:r>
-        <w:t xml:space="preserve"> the blocks there will help you position your sprite on the stage. Try them and see what they do! Change the input values to see what happens</w:t>
+        <w:t xml:space="preserve"> window, take a look at the blocks under the Motion tab. The majority of the blocks there will help you position your sprite on the stage. Try them and see what they do! Change the input values to see what happens</w:t>
       </w:r>
       <w:r>
         <w:t>.</w:t>
@@ -3327,18 +3248,10 @@
         <w:t>Pen</w:t>
       </w:r>
       <w:r>
-        <w:t xml:space="preserve"> </w:t>
-      </w:r>
-      <w:proofErr w:type="gramStart"/>
-      <w:r>
-        <w:t>tab</w:t>
-      </w:r>
-      <w:r>
-        <w:t>.</w:t>
-      </w:r>
-      <w:proofErr w:type="gramEnd"/>
-      <w:r>
-        <w:t xml:space="preserve"> Figure out what each one does </w:t>
+        <w:t xml:space="preserve"> tab</w:t>
+      </w:r>
+      <w:r>
+        <w:t xml:space="preserve">. Figure out what each one does </w:t>
       </w:r>
       <w:r>
         <w:t xml:space="preserve">and try to use these blocks to draw a square or a simple picture. </w:t>
@@ -4607,15 +4520,7 @@
       </w:r>
       <w:r>
         <w:br/>
-        <w:t xml:space="preserve">Not unless you tell it to: Click on the stop sign icon on the upper </w:t>
-      </w:r>
-      <w:proofErr w:type="gramStart"/>
-      <w:r>
-        <w:t>right hand</w:t>
-      </w:r>
-      <w:proofErr w:type="gramEnd"/>
-      <w:r>
-        <w:t xml:space="preserve"> corner of the Snap</w:t>
+        <w:t>Not unless you tell it to: Click on the stop sign icon on the upper right hand corner of the Snap</w:t>
       </w:r>
       <w:r>
         <w:rPr>
@@ -4913,23 +4818,7 @@
           <w:b/>
           <w:sz w:val="28"/>
         </w:rPr>
-        <w:t xml:space="preserve">8.2) Assuming the sprite starts in the middle of the stage and pointing in direction </w:t>
-      </w:r>
-      <w:proofErr w:type="gramStart"/>
-      <w:r>
-        <w:rPr>
-          <w:b/>
-          <w:sz w:val="28"/>
-        </w:rPr>
-        <w:t>90, where</w:t>
-      </w:r>
-      <w:proofErr w:type="gramEnd"/>
-      <w:r>
-        <w:rPr>
-          <w:b/>
-          <w:sz w:val="28"/>
-        </w:rPr>
-        <w:t xml:space="preserve"> would it end up after running this script?</w:t>
+        <w:t>8.2) Assuming the sprite starts in the middle of the stage and pointing in direction 90, where would it end up after running this script?</w:t>
       </w:r>
     </w:p>
     <w:p>
@@ -5317,14 +5206,41 @@
       <w:r>
         <w:t xml:space="preserve"> (</w:t>
       </w:r>
-      <w:hyperlink r:id="rId53" w:history="1">
-        <w:r>
-          <w:rPr>
-            <w:rStyle w:val="Hyperlink"/>
-          </w:rPr>
-          <w:t>http://tinyurl.com/SnapKaleidoDraw</w:t>
-        </w:r>
-      </w:hyperlink>
+      <w:r>
+        <w:fldChar w:fldCharType="begin"/>
+      </w:r>
+      <w:r>
+        <w:instrText>HYPERLINK "https://aka.ms/snapkaleidodraw"</w:instrText>
+      </w:r>
+      <w:r>
+        <w:fldChar w:fldCharType="separate"/>
+      </w:r>
+      <w:r>
+        <w:rPr>
+          <w:rStyle w:val="Hyperlink"/>
+        </w:rPr>
+        <w:t>https://aka.ms/snapkalei</w:t>
+      </w:r>
+      <w:bookmarkStart w:id="0" w:name="_GoBack"/>
+      <w:bookmarkEnd w:id="0"/>
+      <w:r>
+        <w:rPr>
+          <w:rStyle w:val="Hyperlink"/>
+        </w:rPr>
+        <w:t>d</w:t>
+      </w:r>
+      <w:r>
+        <w:rPr>
+          <w:rStyle w:val="Hyperlink"/>
+        </w:rPr>
+        <w:t>odraw</w:t>
+      </w:r>
+      <w:r>
+        <w:rPr>
+          <w:rStyle w:val="Hyperlink"/>
+        </w:rPr>
+        <w:fldChar w:fldCharType="end"/>
+      </w:r>
       <w:r>
         <w:t>)</w:t>
       </w:r>
@@ -5395,7 +5311,7 @@
                     </pic:cNvPicPr>
                   </pic:nvPicPr>
                   <pic:blipFill>
-                    <a:blip r:embed="rId54">
+                    <a:blip r:embed="rId53">
                       <a:extLst>
                         <a:ext uri="{28A0092B-C50C-407E-A947-70E740481C1C}">
                           <a14:useLocalDpi xmlns:a14="http://schemas.microsoft.com/office/drawing/2010/main" val="0"/>
@@ -5647,7 +5563,7 @@
                     </pic:cNvPicPr>
                   </pic:nvPicPr>
                   <pic:blipFill>
-                    <a:blip r:embed="rId55">
+                    <a:blip r:embed="rId54">
                       <a:extLst>
                         <a:ext uri="{28A0092B-C50C-407E-A947-70E740481C1C}">
                           <a14:useLocalDpi xmlns:a14="http://schemas.microsoft.com/office/drawing/2010/main" val="0"/>
@@ -5700,7 +5616,7 @@
                     <pic:cNvPicPr/>
                   </pic:nvPicPr>
                   <pic:blipFill rotWithShape="1">
-                    <a:blip r:embed="rId56"/>
+                    <a:blip r:embed="rId55"/>
                     <a:srcRect l="1519" t="2159" r="1344" b="1603"/>
                     <a:stretch/>
                   </pic:blipFill>
@@ -5749,7 +5665,7 @@
                     <pic:cNvPicPr/>
                   </pic:nvPicPr>
                   <pic:blipFill rotWithShape="1">
-                    <a:blip r:embed="rId57"/>
+                    <a:blip r:embed="rId56"/>
                     <a:srcRect l="2038" t="2883" r="2748" b="405"/>
                     <a:stretch/>
                   </pic:blipFill>
@@ -5802,7 +5718,7 @@
                     <pic:cNvPicPr/>
                   </pic:nvPicPr>
                   <pic:blipFill rotWithShape="1">
-                    <a:blip r:embed="rId58"/>
+                    <a:blip r:embed="rId57"/>
                     <a:srcRect l="1969" t="4885" r="2067" b="4386"/>
                     <a:stretch/>
                   </pic:blipFill>
@@ -5960,7 +5876,7 @@
                     </pic:cNvPicPr>
                   </pic:nvPicPr>
                   <pic:blipFill>
-                    <a:blip r:embed="rId59">
+                    <a:blip r:embed="rId58">
                       <a:extLst>
                         <a:ext uri="{28A0092B-C50C-407E-A947-70E740481C1C}">
                           <a14:useLocalDpi xmlns:a14="http://schemas.microsoft.com/office/drawing/2010/main" val="0"/>
@@ -6066,7 +5982,7 @@
                     </pic:cNvPicPr>
                   </pic:nvPicPr>
                   <pic:blipFill>
-                    <a:blip r:embed="rId60">
+                    <a:blip r:embed="rId59">
                       <a:extLst>
                         <a:ext uri="{28A0092B-C50C-407E-A947-70E740481C1C}">
                           <a14:useLocalDpi xmlns:a14="http://schemas.microsoft.com/office/drawing/2010/main" val="0"/>
@@ -6122,7 +6038,7 @@
                     </pic:cNvPicPr>
                   </pic:nvPicPr>
                   <pic:blipFill>
-                    <a:blip r:embed="rId61">
+                    <a:blip r:embed="rId60">
                       <a:extLst>
                         <a:ext uri="{28A0092B-C50C-407E-A947-70E740481C1C}">
                           <a14:useLocalDpi xmlns:a14="http://schemas.microsoft.com/office/drawing/2010/main" val="0"/>
@@ -6178,7 +6094,7 @@
                     </pic:cNvPicPr>
                   </pic:nvPicPr>
                   <pic:blipFill>
-                    <a:blip r:embed="rId62">
+                    <a:blip r:embed="rId61">
                       <a:extLst>
                         <a:ext uri="{28A0092B-C50C-407E-A947-70E740481C1C}">
                           <a14:useLocalDpi xmlns:a14="http://schemas.microsoft.com/office/drawing/2010/main" val="0"/>
@@ -7394,8 +7310,6 @@
               </w:rPr>
               <w:t>Total</w:t>
             </w:r>
-            <w:bookmarkStart w:id="0" w:name="_GoBack"/>
-            <w:bookmarkEnd w:id="0"/>
           </w:p>
         </w:tc>
         <w:tc>
@@ -7962,8 +7876,8 @@
     </w:p>
     <w:p/>
     <w:sectPr>
-      <w:headerReference w:type="default" r:id="rId63"/>
-      <w:footerReference w:type="default" r:id="rId64"/>
+      <w:headerReference w:type="default" r:id="rId62"/>
+      <w:footerReference w:type="default" r:id="rId63"/>
       <w:pgSz w:w="12240" w:h="15840"/>
       <w:pgMar w:top="720" w:right="720" w:bottom="720" w:left="720" w:header="720" w:footer="720" w:gutter="0"/>
       <w:cols w:space="720"/>
@@ -9755,6 +9669,16 @@
 </file>
 
 <file path=customXml/item2.xml><?xml version="1.0" encoding="utf-8"?>
+<p:properties xmlns:p="http://schemas.microsoft.com/office/2006/metadata/properties" xmlns:xsi="http://www.w3.org/2001/XMLSchema-instance" xmlns:pc="http://schemas.microsoft.com/office/infopath/2007/PartnerControls">
+  <documentManagement>
+    <IconOverlay xmlns="http://schemas.microsoft.com/sharepoint/v4" xsi:nil="true"/>
+    <_ip_UnifiedCompliancePolicyUIAction xmlns="http://schemas.microsoft.com/sharepoint/v3" xsi:nil="true"/>
+    <_ip_UnifiedCompliancePolicyProperties xmlns="http://schemas.microsoft.com/sharepoint/v3" xsi:nil="true"/>
+  </documentManagement>
+</p:properties>
+</file>
+
+<file path=customXml/item3.xml><?xml version="1.0" encoding="utf-8"?>
 <ct:contentTypeSchema xmlns:ct="http://schemas.microsoft.com/office/2006/metadata/contentType" xmlns:ma="http://schemas.microsoft.com/office/2006/metadata/properties/metaAttributes" ct:_="" ma:_="" ma:contentTypeName="Document" ma:contentTypeID="0x01010071C11B9F092DE04098CF2F5B06E11C8B" ma:contentTypeVersion="13" ma:contentTypeDescription="Create a new document." ma:contentTypeScope="" ma:versionID="931e25f0627ce80b68e08a154b1a520c">
   <xsd:schema xmlns:xsd="http://www.w3.org/2001/XMLSchema" xmlns:xs="http://www.w3.org/2001/XMLSchema" xmlns:p="http://schemas.microsoft.com/office/2006/metadata/properties" xmlns:ns1="http://schemas.microsoft.com/sharepoint/v3" xmlns:ns2="4ea7fbe1-9548-4e2a-a725-88be2afd7ae1" xmlns:ns3="http://schemas.microsoft.com/sharepoint/v4" xmlns:ns4="d6729aeb-7c64-4ace-8b80-2b747f8917b5" targetNamespace="http://schemas.microsoft.com/office/2006/metadata/properties" ma:root="true" ma:fieldsID="4be22a979db78eae0badee2dfef6428e" ns1:_="" ns2:_="" ns3:_="" ns4:_="">
     <xsd:import namespace="http://schemas.microsoft.com/sharepoint/v3"/>
@@ -9985,16 +9909,6 @@
 </ct:contentTypeSchema>
 </file>
 
-<file path=customXml/item3.xml><?xml version="1.0" encoding="utf-8"?>
-<p:properties xmlns:p="http://schemas.microsoft.com/office/2006/metadata/properties" xmlns:xsi="http://www.w3.org/2001/XMLSchema-instance" xmlns:pc="http://schemas.microsoft.com/office/infopath/2007/PartnerControls">
-  <documentManagement>
-    <IconOverlay xmlns="http://schemas.microsoft.com/sharepoint/v4" xsi:nil="true"/>
-    <_ip_UnifiedCompliancePolicyUIAction xmlns="http://schemas.microsoft.com/sharepoint/v3" xsi:nil="true"/>
-    <_ip_UnifiedCompliancePolicyProperties xmlns="http://schemas.microsoft.com/sharepoint/v3" xsi:nil="true"/>
-  </documentManagement>
-</p:properties>
-</file>
-
 <file path=customXml/itemProps1.xml><?xml version="1.0" encoding="utf-8"?>
 <ds:datastoreItem xmlns:ds="http://schemas.openxmlformats.org/officeDocument/2006/customXml" ds:itemID="{3109AE69-BA35-469A-B7E8-486799D1C158}">
   <ds:schemaRefs>
@@ -10004,6 +9918,17 @@
 </file>
 
 <file path=customXml/itemProps2.xml><?xml version="1.0" encoding="utf-8"?>
+<ds:datastoreItem xmlns:ds="http://schemas.openxmlformats.org/officeDocument/2006/customXml" ds:itemID="{283F29D7-93A8-4FF1-83B0-95061A862C0C}">
+  <ds:schemaRefs>
+    <ds:schemaRef ds:uri="http://schemas.microsoft.com/office/2006/metadata/properties"/>
+    <ds:schemaRef ds:uri="http://schemas.microsoft.com/office/infopath/2007/PartnerControls"/>
+    <ds:schemaRef ds:uri="http://schemas.microsoft.com/sharepoint/v4"/>
+    <ds:schemaRef ds:uri="http://schemas.microsoft.com/sharepoint/v3"/>
+  </ds:schemaRefs>
+</ds:datastoreItem>
+</file>
+
+<file path=customXml/itemProps3.xml><?xml version="1.0" encoding="utf-8"?>
 <ds:datastoreItem xmlns:ds="http://schemas.openxmlformats.org/officeDocument/2006/customXml" ds:itemID="{99F3E66F-17E7-4D66-A6D1-78C62452528E}">
   <ds:schemaRefs>
     <ds:schemaRef ds:uri="http://schemas.microsoft.com/office/2006/metadata/contentType"/>
@@ -10022,15 +9947,4 @@
     <ds:schemaRef ds:uri="http://schemas.microsoft.com/internal/obd"/>
   </ds:schemaRefs>
 </ds:datastoreItem>
-</file>
-
-<file path=customXml/itemProps3.xml><?xml version="1.0" encoding="utf-8"?>
-<ds:datastoreItem xmlns:ds="http://schemas.openxmlformats.org/officeDocument/2006/customXml" ds:itemID="{283F29D7-93A8-4FF1-83B0-95061A862C0C}">
-  <ds:schemaRefs>
-    <ds:schemaRef ds:uri="http://schemas.microsoft.com/office/2006/metadata/properties"/>
-    <ds:schemaRef ds:uri="http://schemas.microsoft.com/office/infopath/2007/PartnerControls"/>
-    <ds:schemaRef ds:uri="http://schemas.microsoft.com/sharepoint/v4"/>
-    <ds:schemaRef ds:uri="http://schemas.microsoft.com/sharepoint/v3"/>
-  </ds:schemaRefs>
-</ds:datastoreItem>
 </file>
</xml_diff>

<commit_message>
Fix broken Kaleidoscope starter code link
</commit_message>
<xml_diff>
--- a/Unit 1 Word/Lab 1.1 Welcome To SNAP.docx
+++ b/Unit 1 Word/Lab 1.1 Welcome To SNAP.docx
@@ -53,15 +53,7 @@
         <w:t>program</w:t>
       </w:r>
       <w:r>
-        <w:t xml:space="preserve"> is a </w:t>
-      </w:r>
-      <w:proofErr w:type="gramStart"/>
-      <w:r>
-        <w:t>particular set</w:t>
-      </w:r>
-      <w:proofErr w:type="gramEnd"/>
-      <w:r>
-        <w:t xml:space="preserve"> of instructions for the computer to follow. </w:t>
+        <w:t xml:space="preserve"> is a particular set of instructions for the computer to follow. </w:t>
       </w:r>
     </w:p>
     <w:p>
@@ -244,15 +236,7 @@
         <w:t xml:space="preserve"> is different than</w:t>
       </w:r>
       <w:r>
-        <w:t xml:space="preserve"> many other languages in another way— you run it in a web browser like Firefox or Chrome. The </w:t>
-      </w:r>
-      <w:proofErr w:type="spellStart"/>
-      <w:r>
-        <w:t>url</w:t>
-      </w:r>
-      <w:proofErr w:type="spellEnd"/>
-      <w:r>
-        <w:t xml:space="preserve"> that you can use to always get to </w:t>
+        <w:t xml:space="preserve"> many other languages in another way— you run it in a web browser like Firefox or Chrome. The url that you can use to always get to </w:t>
       </w:r>
       <w:r>
         <w:rPr>
@@ -2866,15 +2850,7 @@
     </w:p>
     <w:p>
       <w:r>
-        <w:t>A sprite occupies a position (</w:t>
-      </w:r>
-      <w:proofErr w:type="spellStart"/>
-      <w:r>
-        <w:t>x,y</w:t>
-      </w:r>
-      <w:proofErr w:type="spellEnd"/>
-      <w:r>
-        <w:t xml:space="preserve">) on the stage where x represents the horizontal position, from -240 (left) to 240 (right), and y represents the vertical position, from -180 (bottom) to 180 (top). Here's a picture: </w:t>
+        <w:t xml:space="preserve">A sprite occupies a position (x,y) on the stage where x represents the horizontal position, from -240 (left) to 240 (right), and y represents the vertical position, from -180 (bottom) to 180 (top). Here's a picture: </w:t>
       </w:r>
     </w:p>
     <w:p>
@@ -5192,7 +5168,7 @@
       <w:r>
         <w:t xml:space="preserve">Explore </w:t>
       </w:r>
-      <w:hyperlink r:id="rId52" w:anchor="open:http://bjc.eecs.berkeley.edu/bjc-r/prog/drawing/kaleidoscope.xml" w:tgtFrame="_blank" w:history="1">
+      <w:hyperlink r:id="rId52" w:tgtFrame="_blank" w:history="1">
         <w:r>
           <w:rPr>
             <w:rStyle w:val="Hyperlink"/>
@@ -5206,41 +5182,16 @@
       <w:r>
         <w:t xml:space="preserve"> (</w:t>
       </w:r>
-      <w:r>
-        <w:fldChar w:fldCharType="begin"/>
-      </w:r>
-      <w:r>
-        <w:instrText>HYPERLINK "https://aka.ms/snapkaleidodraw"</w:instrText>
-      </w:r>
-      <w:r>
-        <w:fldChar w:fldCharType="separate"/>
-      </w:r>
-      <w:r>
-        <w:rPr>
-          <w:rStyle w:val="Hyperlink"/>
-        </w:rPr>
-        <w:t>https://aka.ms/snapkalei</w:t>
-      </w:r>
+      <w:hyperlink r:id="rId53" w:history="1">
+        <w:r>
+          <w:rPr>
+            <w:rStyle w:val="Hyperlink"/>
+          </w:rPr>
+          <w:t>https://aka.ms/kaleidodraw2</w:t>
+        </w:r>
+      </w:hyperlink>
       <w:bookmarkStart w:id="0" w:name="_GoBack"/>
       <w:bookmarkEnd w:id="0"/>
-      <w:r>
-        <w:rPr>
-          <w:rStyle w:val="Hyperlink"/>
-        </w:rPr>
-        <w:t>d</w:t>
-      </w:r>
-      <w:r>
-        <w:rPr>
-          <w:rStyle w:val="Hyperlink"/>
-        </w:rPr>
-        <w:t>odraw</w:t>
-      </w:r>
-      <w:r>
-        <w:rPr>
-          <w:rStyle w:val="Hyperlink"/>
-        </w:rPr>
-        <w:fldChar w:fldCharType="end"/>
-      </w:r>
       <w:r>
         <w:t>)</w:t>
       </w:r>
@@ -5311,7 +5262,7 @@
                     </pic:cNvPicPr>
                   </pic:nvPicPr>
                   <pic:blipFill>
-                    <a:blip r:embed="rId53">
+                    <a:blip r:embed="rId54">
                       <a:extLst>
                         <a:ext uri="{28A0092B-C50C-407E-A947-70E740481C1C}">
                           <a14:useLocalDpi xmlns:a14="http://schemas.microsoft.com/office/drawing/2010/main" val="0"/>
@@ -5563,7 +5514,7 @@
                     </pic:cNvPicPr>
                   </pic:nvPicPr>
                   <pic:blipFill>
-                    <a:blip r:embed="rId54">
+                    <a:blip r:embed="rId55">
                       <a:extLst>
                         <a:ext uri="{28A0092B-C50C-407E-A947-70E740481C1C}">
                           <a14:useLocalDpi xmlns:a14="http://schemas.microsoft.com/office/drawing/2010/main" val="0"/>
@@ -5616,7 +5567,7 @@
                     <pic:cNvPicPr/>
                   </pic:nvPicPr>
                   <pic:blipFill rotWithShape="1">
-                    <a:blip r:embed="rId55"/>
+                    <a:blip r:embed="rId56"/>
                     <a:srcRect l="1519" t="2159" r="1344" b="1603"/>
                     <a:stretch/>
                   </pic:blipFill>
@@ -5665,7 +5616,7 @@
                     <pic:cNvPicPr/>
                   </pic:nvPicPr>
                   <pic:blipFill rotWithShape="1">
-                    <a:blip r:embed="rId56"/>
+                    <a:blip r:embed="rId57"/>
                     <a:srcRect l="2038" t="2883" r="2748" b="405"/>
                     <a:stretch/>
                   </pic:blipFill>
@@ -5718,7 +5669,7 @@
                     <pic:cNvPicPr/>
                   </pic:nvPicPr>
                   <pic:blipFill rotWithShape="1">
-                    <a:blip r:embed="rId57"/>
+                    <a:blip r:embed="rId58"/>
                     <a:srcRect l="1969" t="4885" r="2067" b="4386"/>
                     <a:stretch/>
                   </pic:blipFill>
@@ -5832,15 +5783,7 @@
         <w:t>context menu</w:t>
       </w:r>
       <w:r>
-        <w:t xml:space="preserve"> that appears. Each duplicated sprite will have </w:t>
-      </w:r>
-      <w:proofErr w:type="gramStart"/>
-      <w:r>
-        <w:t>exactly the same</w:t>
-      </w:r>
-      <w:proofErr w:type="gramEnd"/>
-      <w:r>
-        <w:t xml:space="preserve"> scripts as the original, which is why we suggest duplication rather than just creating more sprites from scratch. </w:t>
+        <w:t xml:space="preserve"> that appears. Each duplicated sprite will have exactly the same scripts as the original, which is why we suggest duplication rather than just creating more sprites from scratch. </w:t>
       </w:r>
     </w:p>
     <w:p>
@@ -5876,7 +5819,7 @@
                     </pic:cNvPicPr>
                   </pic:nvPicPr>
                   <pic:blipFill>
-                    <a:blip r:embed="rId58">
+                    <a:blip r:embed="rId59">
                       <a:extLst>
                         <a:ext uri="{28A0092B-C50C-407E-A947-70E740481C1C}">
                           <a14:useLocalDpi xmlns:a14="http://schemas.microsoft.com/office/drawing/2010/main" val="0"/>
@@ -5918,15 +5861,7 @@
         <w:t>Pen</w:t>
       </w:r>
       <w:r>
-        <w:t xml:space="preserve"> tab), choosing a color, and then clicking on the block itself (to run the block and </w:t>
-      </w:r>
-      <w:proofErr w:type="gramStart"/>
-      <w:r>
-        <w:t>actually set</w:t>
-      </w:r>
-      <w:proofErr w:type="gramEnd"/>
-      <w:r>
-        <w:t xml:space="preserve"> the color). Don't worry about matching the colors in the animation exactly! </w:t>
+        <w:t xml:space="preserve"> tab), choosing a color, and then clicking on the block itself (to run the block and actually set the color). Don't worry about matching the colors in the animation exactly! </w:t>
       </w:r>
     </w:p>
     <w:p>
@@ -5982,7 +5917,7 @@
                     </pic:cNvPicPr>
                   </pic:nvPicPr>
                   <pic:blipFill>
-                    <a:blip r:embed="rId59">
+                    <a:blip r:embed="rId60">
                       <a:extLst>
                         <a:ext uri="{28A0092B-C50C-407E-A947-70E740481C1C}">
                           <a14:useLocalDpi xmlns:a14="http://schemas.microsoft.com/office/drawing/2010/main" val="0"/>
@@ -6038,7 +5973,7 @@
                     </pic:cNvPicPr>
                   </pic:nvPicPr>
                   <pic:blipFill>
-                    <a:blip r:embed="rId60">
+                    <a:blip r:embed="rId61">
                       <a:extLst>
                         <a:ext uri="{28A0092B-C50C-407E-A947-70E740481C1C}">
                           <a14:useLocalDpi xmlns:a14="http://schemas.microsoft.com/office/drawing/2010/main" val="0"/>
@@ -6094,7 +6029,7 @@
                     </pic:cNvPicPr>
                   </pic:nvPicPr>
                   <pic:blipFill>
-                    <a:blip r:embed="rId61">
+                    <a:blip r:embed="rId62">
                       <a:extLst>
                         <a:ext uri="{28A0092B-C50C-407E-A947-70E740481C1C}">
                           <a14:useLocalDpi xmlns:a14="http://schemas.microsoft.com/office/drawing/2010/main" val="0"/>
@@ -7876,8 +7811,12 @@
     </w:p>
     <w:p/>
     <w:sectPr>
-      <w:headerReference w:type="default" r:id="rId62"/>
-      <w:footerReference w:type="default" r:id="rId63"/>
+      <w:headerReference w:type="even" r:id="rId63"/>
+      <w:headerReference w:type="default" r:id="rId64"/>
+      <w:footerReference w:type="even" r:id="rId65"/>
+      <w:footerReference w:type="default" r:id="rId66"/>
+      <w:headerReference w:type="first" r:id="rId67"/>
+      <w:footerReference w:type="first" r:id="rId68"/>
       <w:pgSz w:w="12240" w:h="15840"/>
       <w:pgMar w:top="720" w:right="720" w:bottom="720" w:left="720" w:header="720" w:footer="720" w:gutter="0"/>
       <w:cols w:space="720"/>
@@ -7913,6 +7852,16 @@
 </file>
 
 <file path=word/footer1.xml><?xml version="1.0" encoding="utf-8"?>
+<w:ftr xmlns:wpc="http://schemas.microsoft.com/office/word/2010/wordprocessingCanvas" xmlns:cx="http://schemas.microsoft.com/office/drawing/2014/chartex" xmlns:cx1="http://schemas.microsoft.com/office/drawing/2015/9/8/chartex" xmlns:cx2="http://schemas.microsoft.com/office/drawing/2015/10/21/chartex" xmlns:cx3="http://schemas.microsoft.com/office/drawing/2016/5/9/chartex" xmlns:cx4="http://schemas.microsoft.com/office/drawing/2016/5/10/chartex" xmlns:cx5="http://schemas.microsoft.com/office/drawing/2016/5/11/chartex" xmlns:cx6="http://schemas.microsoft.com/office/drawing/2016/5/12/chartex" xmlns:cx7="http://schemas.microsoft.com/office/drawing/2016/5/13/chartex" xmlns:cx8="http://schemas.microsoft.com/office/drawing/2016/5/14/chartex" xmlns:mc="http://schemas.openxmlformats.org/markup-compatibility/2006" xmlns:aink="http://schemas.microsoft.com/office/drawing/2016/ink" xmlns:am3d="http://schemas.microsoft.com/office/drawing/2017/model3d" xmlns:o="urn:schemas-microsoft-com:office:office" xmlns:r="http://schemas.openxmlformats.org/officeDocument/2006/relationships" xmlns:m="http://schemas.openxmlformats.org/officeDocument/2006/math" xmlns:v="urn:schemas-microsoft-com:vml" xmlns:wp14="http://schemas.microsoft.com/office/word/2010/wordprocessingDrawing" xmlns:wp="http://schemas.openxmlformats.org/drawingml/2006/wordprocessingDrawing" xmlns:w10="urn:schemas-microsoft-com:office:word" xmlns:w="http://schemas.openxmlformats.org/wordprocessingml/2006/main" xmlns:w14="http://schemas.microsoft.com/office/word/2010/wordml" xmlns:w15="http://schemas.microsoft.com/office/word/2012/wordml" xmlns:w16cid="http://schemas.microsoft.com/office/word/2016/wordml/cid" xmlns:w16se="http://schemas.microsoft.com/office/word/2015/wordml/symex" xmlns:wpg="http://schemas.microsoft.com/office/word/2010/wordprocessingGroup" xmlns:wpi="http://schemas.microsoft.com/office/word/2010/wordprocessingInk" xmlns:wne="http://schemas.microsoft.com/office/word/2006/wordml" xmlns:wps="http://schemas.microsoft.com/office/word/2010/wordprocessingShape" mc:Ignorable="w14 w15 w16se w16cid wp14">
+  <w:p>
+    <w:pPr>
+      <w:pStyle w:val="Footer"/>
+    </w:pPr>
+  </w:p>
+</w:ftr>
+</file>
+
+<file path=word/footer2.xml><?xml version="1.0" encoding="utf-8"?>
 <w:ftr xmlns:wpc="http://schemas.microsoft.com/office/word/2010/wordprocessingCanvas" xmlns:cx="http://schemas.microsoft.com/office/drawing/2014/chartex" xmlns:cx1="http://schemas.microsoft.com/office/drawing/2015/9/8/chartex" xmlns:cx2="http://schemas.microsoft.com/office/drawing/2015/10/21/chartex" xmlns:cx3="http://schemas.microsoft.com/office/drawing/2016/5/9/chartex" xmlns:cx4="http://schemas.microsoft.com/office/drawing/2016/5/10/chartex" xmlns:cx5="http://schemas.microsoft.com/office/drawing/2016/5/11/chartex" xmlns:cx6="http://schemas.microsoft.com/office/drawing/2016/5/12/chartex" xmlns:cx7="http://schemas.microsoft.com/office/drawing/2016/5/13/chartex" xmlns:cx8="http://schemas.microsoft.com/office/drawing/2016/5/14/chartex" xmlns:mc="http://schemas.openxmlformats.org/markup-compatibility/2006" xmlns:aink="http://schemas.microsoft.com/office/drawing/2016/ink" xmlns:am3d="http://schemas.microsoft.com/office/drawing/2017/model3d" xmlns:o="urn:schemas-microsoft-com:office:office" xmlns:r="http://schemas.openxmlformats.org/officeDocument/2006/relationships" xmlns:m="http://schemas.openxmlformats.org/officeDocument/2006/math" xmlns:v="urn:schemas-microsoft-com:vml" xmlns:wp14="http://schemas.microsoft.com/office/word/2010/wordprocessingDrawing" xmlns:wp="http://schemas.openxmlformats.org/drawingml/2006/wordprocessingDrawing" xmlns:w10="urn:schemas-microsoft-com:office:word" xmlns:w="http://schemas.openxmlformats.org/wordprocessingml/2006/main" xmlns:w14="http://schemas.microsoft.com/office/word/2010/wordml" xmlns:w15="http://schemas.microsoft.com/office/word/2012/wordml" xmlns:w16cid="http://schemas.microsoft.com/office/word/2016/wordml/cid" xmlns:w16se="http://schemas.microsoft.com/office/word/2015/wordml/symex" xmlns:wpg="http://schemas.microsoft.com/office/word/2010/wordprocessingGroup" xmlns:wpi="http://schemas.microsoft.com/office/word/2010/wordprocessingInk" xmlns:wne="http://schemas.microsoft.com/office/word/2006/wordml" xmlns:wps="http://schemas.microsoft.com/office/word/2010/wordprocessingShape" mc:Ignorable="w14 w15 w16se w16cid wp14">
   <w:p>
     <w:pPr>
@@ -8068,43 +8017,7 @@
                                 <w:color w:val="000000" w:themeColor="text1"/>
                                 <w:sz w:val="20"/>
                               </w:rPr>
-                              <w:t>Creative Commons Attribution-</w:t>
-                            </w:r>
-                            <w:proofErr w:type="spellStart"/>
-                            <w:r>
-                              <w:rPr>
-                                <w:rFonts w:ascii="Calibri" w:hAnsi="Calibri"/>
-                                <w:color w:val="000000" w:themeColor="text1"/>
-                                <w:sz w:val="20"/>
-                              </w:rPr>
-                              <w:t>NonCommercial</w:t>
-                            </w:r>
-                            <w:proofErr w:type="spellEnd"/>
-                            <w:r>
-                              <w:rPr>
-                                <w:rFonts w:ascii="Calibri" w:hAnsi="Calibri"/>
-                                <w:color w:val="000000" w:themeColor="text1"/>
-                                <w:sz w:val="20"/>
-                              </w:rPr>
-                              <w:t>-</w:t>
-                            </w:r>
-                            <w:proofErr w:type="spellStart"/>
-                            <w:r>
-                              <w:rPr>
-                                <w:rFonts w:ascii="Calibri" w:hAnsi="Calibri"/>
-                                <w:color w:val="000000" w:themeColor="text1"/>
-                                <w:sz w:val="20"/>
-                              </w:rPr>
-                              <w:t>ShareAlike</w:t>
-                            </w:r>
-                            <w:proofErr w:type="spellEnd"/>
-                            <w:r>
-                              <w:rPr>
-                                <w:rFonts w:ascii="Calibri" w:hAnsi="Calibri"/>
-                                <w:color w:val="000000" w:themeColor="text1"/>
-                                <w:sz w:val="20"/>
-                              </w:rPr>
-                              <w:t xml:space="preserve"> 4.0 International License</w:t>
+                              <w:t>Creative Commons Attribution-NonCommercial-ShareAlike 4.0 International License</w:t>
                             </w:r>
                           </w:hyperlink>
                           <w:r>
@@ -8233,6 +8146,16 @@
 </w:ftr>
 </file>
 
+<file path=word/footer3.xml><?xml version="1.0" encoding="utf-8"?>
+<w:ftr xmlns:wpc="http://schemas.microsoft.com/office/word/2010/wordprocessingCanvas" xmlns:cx="http://schemas.microsoft.com/office/drawing/2014/chartex" xmlns:cx1="http://schemas.microsoft.com/office/drawing/2015/9/8/chartex" xmlns:cx2="http://schemas.microsoft.com/office/drawing/2015/10/21/chartex" xmlns:cx3="http://schemas.microsoft.com/office/drawing/2016/5/9/chartex" xmlns:cx4="http://schemas.microsoft.com/office/drawing/2016/5/10/chartex" xmlns:cx5="http://schemas.microsoft.com/office/drawing/2016/5/11/chartex" xmlns:cx6="http://schemas.microsoft.com/office/drawing/2016/5/12/chartex" xmlns:cx7="http://schemas.microsoft.com/office/drawing/2016/5/13/chartex" xmlns:cx8="http://schemas.microsoft.com/office/drawing/2016/5/14/chartex" xmlns:mc="http://schemas.openxmlformats.org/markup-compatibility/2006" xmlns:aink="http://schemas.microsoft.com/office/drawing/2016/ink" xmlns:am3d="http://schemas.microsoft.com/office/drawing/2017/model3d" xmlns:o="urn:schemas-microsoft-com:office:office" xmlns:r="http://schemas.openxmlformats.org/officeDocument/2006/relationships" xmlns:m="http://schemas.openxmlformats.org/officeDocument/2006/math" xmlns:v="urn:schemas-microsoft-com:vml" xmlns:wp14="http://schemas.microsoft.com/office/word/2010/wordprocessingDrawing" xmlns:wp="http://schemas.openxmlformats.org/drawingml/2006/wordprocessingDrawing" xmlns:w10="urn:schemas-microsoft-com:office:word" xmlns:w="http://schemas.openxmlformats.org/wordprocessingml/2006/main" xmlns:w14="http://schemas.microsoft.com/office/word/2010/wordml" xmlns:w15="http://schemas.microsoft.com/office/word/2012/wordml" xmlns:w16cid="http://schemas.microsoft.com/office/word/2016/wordml/cid" xmlns:w16se="http://schemas.microsoft.com/office/word/2015/wordml/symex" xmlns:wpg="http://schemas.microsoft.com/office/word/2010/wordprocessingGroup" xmlns:wpi="http://schemas.microsoft.com/office/word/2010/wordprocessingInk" xmlns:wne="http://schemas.microsoft.com/office/word/2006/wordml" xmlns:wps="http://schemas.microsoft.com/office/word/2010/wordprocessingShape" mc:Ignorable="w14 w15 w16se w16cid wp14">
+  <w:p>
+    <w:pPr>
+      <w:pStyle w:val="Footer"/>
+    </w:pPr>
+  </w:p>
+</w:ftr>
+</file>
+
 <file path=word/footnotes.xml><?xml version="1.0" encoding="utf-8"?>
 <w:footnotes xmlns:wpc="http://schemas.microsoft.com/office/word/2010/wordprocessingCanvas" xmlns:cx="http://schemas.microsoft.com/office/drawing/2014/chartex" xmlns:cx1="http://schemas.microsoft.com/office/drawing/2015/9/8/chartex" xmlns:cx2="http://schemas.microsoft.com/office/drawing/2015/10/21/chartex" xmlns:cx3="http://schemas.microsoft.com/office/drawing/2016/5/9/chartex" xmlns:cx4="http://schemas.microsoft.com/office/drawing/2016/5/10/chartex" xmlns:cx5="http://schemas.microsoft.com/office/drawing/2016/5/11/chartex" xmlns:cx6="http://schemas.microsoft.com/office/drawing/2016/5/12/chartex" xmlns:cx7="http://schemas.microsoft.com/office/drawing/2016/5/13/chartex" xmlns:cx8="http://schemas.microsoft.com/office/drawing/2016/5/14/chartex" xmlns:mc="http://schemas.openxmlformats.org/markup-compatibility/2006" xmlns:aink="http://schemas.microsoft.com/office/drawing/2016/ink" xmlns:am3d="http://schemas.microsoft.com/office/drawing/2017/model3d" xmlns:o="urn:schemas-microsoft-com:office:office" xmlns:r="http://schemas.openxmlformats.org/officeDocument/2006/relationships" xmlns:m="http://schemas.openxmlformats.org/officeDocument/2006/math" xmlns:v="urn:schemas-microsoft-com:vml" xmlns:wp14="http://schemas.microsoft.com/office/word/2010/wordprocessingDrawing" xmlns:wp="http://schemas.openxmlformats.org/drawingml/2006/wordprocessingDrawing" xmlns:w10="urn:schemas-microsoft-com:office:word" xmlns:w="http://schemas.openxmlformats.org/wordprocessingml/2006/main" xmlns:w14="http://schemas.microsoft.com/office/word/2010/wordml" xmlns:w15="http://schemas.microsoft.com/office/word/2012/wordml" xmlns:w16cid="http://schemas.microsoft.com/office/word/2016/wordml/cid" xmlns:w16se="http://schemas.microsoft.com/office/word/2015/wordml/symex" xmlns:wpg="http://schemas.microsoft.com/office/word/2010/wordprocessingGroup" xmlns:wpi="http://schemas.microsoft.com/office/word/2010/wordprocessingInk" xmlns:wne="http://schemas.microsoft.com/office/word/2006/wordml" xmlns:wps="http://schemas.microsoft.com/office/word/2010/wordprocessingShape" mc:Ignorable="w14 w15 w16se w16cid wp14">
   <w:footnote w:type="separator" w:id="-1">
@@ -8264,10 +8187,30 @@
     <w:pPr>
       <w:pStyle w:val="Header"/>
     </w:pPr>
+  </w:p>
+</w:hdr>
+</file>
+
+<file path=word/header2.xml><?xml version="1.0" encoding="utf-8"?>
+<w:hdr xmlns:wpc="http://schemas.microsoft.com/office/word/2010/wordprocessingCanvas" xmlns:cx="http://schemas.microsoft.com/office/drawing/2014/chartex" xmlns:cx1="http://schemas.microsoft.com/office/drawing/2015/9/8/chartex" xmlns:cx2="http://schemas.microsoft.com/office/drawing/2015/10/21/chartex" xmlns:cx3="http://schemas.microsoft.com/office/drawing/2016/5/9/chartex" xmlns:cx4="http://schemas.microsoft.com/office/drawing/2016/5/10/chartex" xmlns:cx5="http://schemas.microsoft.com/office/drawing/2016/5/11/chartex" xmlns:cx6="http://schemas.microsoft.com/office/drawing/2016/5/12/chartex" xmlns:cx7="http://schemas.microsoft.com/office/drawing/2016/5/13/chartex" xmlns:cx8="http://schemas.microsoft.com/office/drawing/2016/5/14/chartex" xmlns:mc="http://schemas.openxmlformats.org/markup-compatibility/2006" xmlns:aink="http://schemas.microsoft.com/office/drawing/2016/ink" xmlns:am3d="http://schemas.microsoft.com/office/drawing/2017/model3d" xmlns:o="urn:schemas-microsoft-com:office:office" xmlns:r="http://schemas.openxmlformats.org/officeDocument/2006/relationships" xmlns:m="http://schemas.openxmlformats.org/officeDocument/2006/math" xmlns:v="urn:schemas-microsoft-com:vml" xmlns:wp14="http://schemas.microsoft.com/office/word/2010/wordprocessingDrawing" xmlns:wp="http://schemas.openxmlformats.org/drawingml/2006/wordprocessingDrawing" xmlns:w10="urn:schemas-microsoft-com:office:word" xmlns:w="http://schemas.openxmlformats.org/wordprocessingml/2006/main" xmlns:w14="http://schemas.microsoft.com/office/word/2010/wordml" xmlns:w15="http://schemas.microsoft.com/office/word/2012/wordml" xmlns:w16cid="http://schemas.microsoft.com/office/word/2016/wordml/cid" xmlns:w16se="http://schemas.microsoft.com/office/word/2015/wordml/symex" xmlns:wpg="http://schemas.microsoft.com/office/word/2010/wordprocessingGroup" xmlns:wpi="http://schemas.microsoft.com/office/word/2010/wordprocessingInk" xmlns:wne="http://schemas.microsoft.com/office/word/2006/wordml" xmlns:wps="http://schemas.microsoft.com/office/word/2010/wordprocessingShape" mc:Ignorable="w14 w15 w16se w16cid wp14">
+  <w:p>
+    <w:pPr>
+      <w:pStyle w:val="Header"/>
+    </w:pPr>
     <w:r>
       <w:t>Introduction to Computer Science</w:t>
     </w:r>
   </w:p>
+  <w:p>
+    <w:pPr>
+      <w:pStyle w:val="Header"/>
+    </w:pPr>
+  </w:p>
+</w:hdr>
+</file>
+
+<file path=word/header3.xml><?xml version="1.0" encoding="utf-8"?>
+<w:hdr xmlns:wpc="http://schemas.microsoft.com/office/word/2010/wordprocessingCanvas" xmlns:cx="http://schemas.microsoft.com/office/drawing/2014/chartex" xmlns:cx1="http://schemas.microsoft.com/office/drawing/2015/9/8/chartex" xmlns:cx2="http://schemas.microsoft.com/office/drawing/2015/10/21/chartex" xmlns:cx3="http://schemas.microsoft.com/office/drawing/2016/5/9/chartex" xmlns:cx4="http://schemas.microsoft.com/office/drawing/2016/5/10/chartex" xmlns:cx5="http://schemas.microsoft.com/office/drawing/2016/5/11/chartex" xmlns:cx6="http://schemas.microsoft.com/office/drawing/2016/5/12/chartex" xmlns:cx7="http://schemas.microsoft.com/office/drawing/2016/5/13/chartex" xmlns:cx8="http://schemas.microsoft.com/office/drawing/2016/5/14/chartex" xmlns:mc="http://schemas.openxmlformats.org/markup-compatibility/2006" xmlns:aink="http://schemas.microsoft.com/office/drawing/2016/ink" xmlns:am3d="http://schemas.microsoft.com/office/drawing/2017/model3d" xmlns:o="urn:schemas-microsoft-com:office:office" xmlns:r="http://schemas.openxmlformats.org/officeDocument/2006/relationships" xmlns:m="http://schemas.openxmlformats.org/officeDocument/2006/math" xmlns:v="urn:schemas-microsoft-com:vml" xmlns:wp14="http://schemas.microsoft.com/office/word/2010/wordprocessingDrawing" xmlns:wp="http://schemas.openxmlformats.org/drawingml/2006/wordprocessingDrawing" xmlns:w10="urn:schemas-microsoft-com:office:word" xmlns:w="http://schemas.openxmlformats.org/wordprocessingml/2006/main" xmlns:w14="http://schemas.microsoft.com/office/word/2010/wordml" xmlns:w15="http://schemas.microsoft.com/office/word/2012/wordml" xmlns:w16cid="http://schemas.microsoft.com/office/word/2016/wordml/cid" xmlns:w16se="http://schemas.microsoft.com/office/word/2015/wordml/symex" xmlns:wpg="http://schemas.microsoft.com/office/word/2010/wordprocessingGroup" xmlns:wpi="http://schemas.microsoft.com/office/word/2010/wordprocessingInk" xmlns:wne="http://schemas.microsoft.com/office/word/2006/wordml" xmlns:wps="http://schemas.microsoft.com/office/word/2010/wordprocessingShape" mc:Ignorable="w14 w15 w16se w16cid wp14">
   <w:p>
     <w:pPr>
       <w:pStyle w:val="Header"/>
@@ -9660,15 +9603,6 @@
 </file>
 
 <file path=customXml/item1.xml><?xml version="1.0" encoding="utf-8"?>
-<?mso-contentType ?>
-<FormTemplates xmlns="http://schemas.microsoft.com/sharepoint/v3/contenttype/forms">
-  <Display>DocumentLibraryForm</Display>
-  <Edit>DocumentLibraryForm</Edit>
-  <New>DocumentLibraryForm</New>
-</FormTemplates>
-</file>
-
-<file path=customXml/item2.xml><?xml version="1.0" encoding="utf-8"?>
 <p:properties xmlns:p="http://schemas.microsoft.com/office/2006/metadata/properties" xmlns:xsi="http://www.w3.org/2001/XMLSchema-instance" xmlns:pc="http://schemas.microsoft.com/office/infopath/2007/PartnerControls">
   <documentManagement>
     <IconOverlay xmlns="http://schemas.microsoft.com/sharepoint/v4" xsi:nil="true"/>
@@ -9676,6 +9610,15 @@
     <_ip_UnifiedCompliancePolicyProperties xmlns="http://schemas.microsoft.com/sharepoint/v3" xsi:nil="true"/>
   </documentManagement>
 </p:properties>
+</file>
+
+<file path=customXml/item2.xml><?xml version="1.0" encoding="utf-8"?>
+<?mso-contentType ?>
+<FormTemplates xmlns="http://schemas.microsoft.com/sharepoint/v3/contenttype/forms">
+  <Display>DocumentLibraryForm</Display>
+  <Edit>DocumentLibraryForm</Edit>
+  <New>DocumentLibraryForm</New>
+</FormTemplates>
 </file>
 
 <file path=customXml/item3.xml><?xml version="1.0" encoding="utf-8"?>
@@ -9910,20 +9853,20 @@
 </file>
 
 <file path=customXml/itemProps1.xml><?xml version="1.0" encoding="utf-8"?>
-<ds:datastoreItem xmlns:ds="http://schemas.openxmlformats.org/officeDocument/2006/customXml" ds:itemID="{3109AE69-BA35-469A-B7E8-486799D1C158}">
-  <ds:schemaRefs>
-    <ds:schemaRef ds:uri="http://schemas.microsoft.com/sharepoint/v3/contenttype/forms"/>
-  </ds:schemaRefs>
-</ds:datastoreItem>
-</file>
-
-<file path=customXml/itemProps2.xml><?xml version="1.0" encoding="utf-8"?>
 <ds:datastoreItem xmlns:ds="http://schemas.openxmlformats.org/officeDocument/2006/customXml" ds:itemID="{283F29D7-93A8-4FF1-83B0-95061A862C0C}">
   <ds:schemaRefs>
     <ds:schemaRef ds:uri="http://schemas.microsoft.com/office/2006/metadata/properties"/>
     <ds:schemaRef ds:uri="http://schemas.microsoft.com/office/infopath/2007/PartnerControls"/>
     <ds:schemaRef ds:uri="http://schemas.microsoft.com/sharepoint/v4"/>
     <ds:schemaRef ds:uri="http://schemas.microsoft.com/sharepoint/v3"/>
+  </ds:schemaRefs>
+</ds:datastoreItem>
+</file>
+
+<file path=customXml/itemProps2.xml><?xml version="1.0" encoding="utf-8"?>
+<ds:datastoreItem xmlns:ds="http://schemas.openxmlformats.org/officeDocument/2006/customXml" ds:itemID="{3109AE69-BA35-469A-B7E8-486799D1C158}">
+  <ds:schemaRefs>
+    <ds:schemaRef ds:uri="http://schemas.microsoft.com/sharepoint/v3/contenttype/forms"/>
   </ds:schemaRefs>
 </ds:datastoreItem>
 </file>

</xml_diff>

<commit_message>
Add Green highlight where students need to enter answer
</commit_message>
<xml_diff>
--- a/Unit 1 Word/Lab 1.1 Welcome To SNAP.docx
+++ b/Unit 1 Word/Lab 1.1 Welcome To SNAP.docx
@@ -4,7 +4,7 @@
   <w:body>
     <w:p>
       <w:pPr>
-        <w:pStyle w:val="Title"/>
+        <w:pStyle w:val="Heading2"/>
       </w:pPr>
       <w:r>
         <w:t>Lab</w:t>
@@ -75,7 +75,7 @@
         <mc:AlternateContent>
           <mc:Choice Requires="wps">
             <w:drawing>
-              <wp:anchor distT="0" distB="0" distL="114300" distR="114300" simplePos="0" relativeHeight="251667456" behindDoc="1" locked="0" layoutInCell="1" allowOverlap="1" wp14:anchorId="79873B22" wp14:editId="7281918C">
+              <wp:anchor distT="0" distB="0" distL="114300" distR="114300" simplePos="0" relativeHeight="251667456" behindDoc="1" locked="0" layoutInCell="1" allowOverlap="1" wp14:anchorId="79873B22" wp14:editId="127DCB99">
                 <wp:simplePos x="0" y="0"/>
                 <wp:positionH relativeFrom="column">
                   <wp:posOffset>-104775</wp:posOffset>
@@ -222,6 +222,92 @@
     </w:p>
     <w:p>
       <w:r>
+        <w:rPr>
+          <w:noProof/>
+        </w:rPr>
+        <mc:AlternateContent>
+          <mc:Choice Requires="wps">
+            <w:drawing>
+              <wp:anchor distT="0" distB="0" distL="114300" distR="114300" simplePos="0" relativeHeight="251684864" behindDoc="0" locked="0" layoutInCell="1" allowOverlap="1" wp14:anchorId="494D9197" wp14:editId="0CF518E2">
+                <wp:simplePos x="0" y="0"/>
+                <wp:positionH relativeFrom="column">
+                  <wp:posOffset>-106680</wp:posOffset>
+                </wp:positionH>
+                <wp:positionV relativeFrom="paragraph">
+                  <wp:posOffset>52070</wp:posOffset>
+                </wp:positionV>
+                <wp:extent cx="6905625" cy="175260"/>
+                <wp:effectExtent l="0" t="0" r="28575" b="15240"/>
+                <wp:wrapNone/>
+                <wp:docPr id="7" name="Text Box 7"/>
+                <wp:cNvGraphicFramePr/>
+                <a:graphic xmlns:a="http://schemas.openxmlformats.org/drawingml/2006/main">
+                  <a:graphicData uri="http://schemas.microsoft.com/office/word/2010/wordprocessingShape">
+                    <wps:wsp>
+                      <wps:cNvSpPr txBox="1"/>
+                      <wps:spPr>
+                        <a:xfrm>
+                          <a:off x="0" y="0"/>
+                          <a:ext cx="6905625" cy="175260"/>
+                        </a:xfrm>
+                        <a:prstGeom prst="rect">
+                          <a:avLst/>
+                        </a:prstGeom>
+                        <a:solidFill>
+                          <a:schemeClr val="accent6">
+                            <a:lumMod val="40000"/>
+                            <a:lumOff val="60000"/>
+                          </a:schemeClr>
+                        </a:solidFill>
+                        <a:ln w="6350">
+                          <a:solidFill>
+                            <a:prstClr val="black"/>
+                          </a:solidFill>
+                        </a:ln>
+                      </wps:spPr>
+                      <wps:txbx>
+                        <w:txbxContent>
+                          <w:p/>
+                        </w:txbxContent>
+                      </wps:txbx>
+                      <wps:bodyPr rot="0" spcFirstLastPara="0" vertOverflow="overflow" horzOverflow="overflow" vert="horz" wrap="square" lIns="91440" tIns="45720" rIns="91440" bIns="45720" numCol="1" spcCol="0" rtlCol="0" fromWordArt="0" anchor="t" anchorCtr="0" forceAA="0" compatLnSpc="1">
+                        <a:prstTxWarp prst="textNoShape">
+                          <a:avLst/>
+                        </a:prstTxWarp>
+                        <a:noAutofit/>
+                      </wps:bodyPr>
+                    </wps:wsp>
+                  </a:graphicData>
+                </a:graphic>
+                <wp14:sizeRelH relativeFrom="margin">
+                  <wp14:pctWidth>0</wp14:pctWidth>
+                </wp14:sizeRelH>
+                <wp14:sizeRelV relativeFrom="margin">
+                  <wp14:pctHeight>0</wp14:pctHeight>
+                </wp14:sizeRelV>
+              </wp:anchor>
+            </w:drawing>
+          </mc:Choice>
+          <mc:Fallback>
+            <w:pict>
+              <v:shapetype w14:anchorId="494D9197" id="_x0000_t202" coordsize="21600,21600" o:spt="202" path="m,l,21600r21600,l21600,xe">
+                <v:stroke joinstyle="miter"/>
+                <v:path gradientshapeok="t" o:connecttype="rect"/>
+              </v:shapetype>
+              <v:shape id="Text Box 7" o:spid="_x0000_s1026" type="#_x0000_t202" style="position:absolute;margin-left:-8.4pt;margin-top:4.1pt;width:543.75pt;height:13.8pt;z-index:251684864;visibility:visible;mso-wrap-style:square;mso-width-percent:0;mso-height-percent:0;mso-wrap-distance-left:9pt;mso-wrap-distance-top:0;mso-wrap-distance-right:9pt;mso-wrap-distance-bottom:0;mso-position-horizontal:absolute;mso-position-horizontal-relative:text;mso-position-vertical:absolute;mso-position-vertical-relative:text;mso-width-percent:0;mso-height-percent:0;mso-width-relative:margin;mso-height-relative:margin;v-text-anchor:top" o:gfxdata="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" fillcolor="#c5e0b3 [1305]" strokeweight=".5pt">
+                <v:textbox>
+                  <w:txbxContent>
+                    <w:p/>
+                  </w:txbxContent>
+                </v:textbox>
+              </v:shape>
+            </w:pict>
+          </mc:Fallback>
+        </mc:AlternateContent>
+      </w:r>
+    </w:p>
+    <w:p>
+      <w:r>
         <w:t>______________________________________________________________________________________</w:t>
       </w:r>
     </w:p>
@@ -598,22 +684,33 @@
     </w:p>
     <w:p>
       <w:r>
+        <w:t xml:space="preserve">These tabs are an important organizational structure in snap because they are home to the various blocks that you will use to tell the computer what to do. The blocks are categorized under each tab based on what kind of thing each block does. </w:t>
+      </w:r>
+    </w:p>
+    <w:p>
+      <w:pPr>
+        <w:rPr>
+          <w:b/>
+          <w:sz w:val="28"/>
+        </w:rPr>
+      </w:pPr>
+      <w:r>
         <w:rPr>
           <w:noProof/>
         </w:rPr>
         <mc:AlternateContent>
           <mc:Choice Requires="wps">
             <w:drawing>
-              <wp:anchor distT="0" distB="0" distL="114300" distR="114300" simplePos="0" relativeHeight="251665408" behindDoc="1" locked="0" layoutInCell="1" allowOverlap="1" wp14:anchorId="6AEACB11" wp14:editId="4904047F">
+              <wp:anchor distT="0" distB="0" distL="114300" distR="114300" simplePos="0" relativeHeight="251656190" behindDoc="1" locked="0" layoutInCell="1" allowOverlap="1" wp14:anchorId="6AEACB11" wp14:editId="7B011711">
                 <wp:simplePos x="0" y="0"/>
                 <wp:positionH relativeFrom="margin">
                   <wp:posOffset>-76200</wp:posOffset>
                 </wp:positionH>
                 <wp:positionV relativeFrom="paragraph">
-                  <wp:posOffset>596901</wp:posOffset>
+                  <wp:posOffset>35560</wp:posOffset>
                 </wp:positionV>
-                <wp:extent cx="7029450" cy="2038350"/>
-                <wp:effectExtent l="0" t="0" r="19050" b="19050"/>
+                <wp:extent cx="7029450" cy="1852930"/>
+                <wp:effectExtent l="0" t="0" r="19050" b="13970"/>
                 <wp:wrapNone/>
                 <wp:docPr id="28" name="Rectangle 28"/>
                 <wp:cNvGraphicFramePr/>
@@ -624,7 +721,7 @@
                       <wps:spPr>
                         <a:xfrm>
                           <a:off x="0" y="0"/>
-                          <a:ext cx="7029450" cy="2038350"/>
+                          <a:ext cx="7029450" cy="1852930"/>
                         </a:xfrm>
                         <a:prstGeom prst="rect">
                           <a:avLst/>
@@ -664,7 +761,7 @@
           </mc:Choice>
           <mc:Fallback>
             <w:pict>
-              <v:rect w14:anchorId="55DFB60B" id="Rectangle 28" o:spid="_x0000_s1026" style="position:absolute;margin-left:-6pt;margin-top:47pt;width:553.5pt;height:160.5pt;z-index:-251651072;visibility:visible;mso-wrap-style:square;mso-width-percent:0;mso-height-percent:0;mso-wrap-distance-left:9pt;mso-wrap-distance-top:0;mso-wrap-distance-right:9pt;mso-wrap-distance-bottom:0;mso-position-horizontal:absolute;mso-position-horizontal-relative:margin;mso-position-vertical:absolute;mso-position-vertical-relative:text;mso-width-percent:0;mso-height-percent:0;mso-width-relative:margin;mso-height-relative:margin;v-text-anchor:middle" o:gfxdata="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" fillcolor="#c3c3c3 [2166]" strokecolor="#a5a5a5 [3206]" strokeweight=".5pt">
+              <v:rect w14:anchorId="64A8F9DD" id="Rectangle 28" o:spid="_x0000_s1026" style="position:absolute;margin-left:-6pt;margin-top:2.8pt;width:553.5pt;height:145.9pt;z-index:-251660290;visibility:visible;mso-wrap-style:square;mso-width-percent:0;mso-height-percent:0;mso-wrap-distance-left:9pt;mso-wrap-distance-top:0;mso-wrap-distance-right:9pt;mso-wrap-distance-bottom:0;mso-position-horizontal:absolute;mso-position-horizontal-relative:margin;mso-position-vertical:absolute;mso-position-vertical-relative:text;mso-width-percent:0;mso-height-percent:0;mso-width-relative:margin;mso-height-relative:margin;v-text-anchor:middle" o:gfxdata="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" fillcolor="#c3c3c3 [2166]" strokecolor="#a5a5a5 [3206]" strokeweight=".5pt">
                 <v:fill color2="#b6b6b6 [2614]" rotate="t" colors="0 #d2d2d2;.5 #c8c8c8;1 silver" focus="100%" type="gradient">
                   <o:fill v:ext="view" type="gradientUnscaled"/>
                 </v:fill>
@@ -674,17 +771,6 @@
           </mc:Fallback>
         </mc:AlternateContent>
       </w:r>
-      <w:r>
-        <w:t xml:space="preserve">These tabs are an important organizational structure in snap because they are home to the various blocks that you will use to tell the computer what to do. The blocks are categorized under each tab based on what kind of thing each block does. </w:t>
-      </w:r>
-    </w:p>
-    <w:p>
-      <w:pPr>
-        <w:rPr>
-          <w:b/>
-          <w:sz w:val="28"/>
-        </w:rPr>
-      </w:pPr>
       <w:r>
         <w:rPr>
           <w:b/>
@@ -836,6 +922,7 @@
         <w:tc>
           <w:tcPr>
             <w:tcW w:w="2697" w:type="dxa"/>
+            <w:shd w:val="clear" w:color="auto" w:fill="C5E0B3" w:themeFill="accent6" w:themeFillTint="66"/>
             <w:vAlign w:val="center"/>
           </w:tcPr>
           <w:p>
@@ -911,6 +998,7 @@
         <w:tc>
           <w:tcPr>
             <w:tcW w:w="2698" w:type="dxa"/>
+            <w:shd w:val="clear" w:color="auto" w:fill="C5E0B3" w:themeFill="accent6" w:themeFillTint="66"/>
           </w:tcPr>
           <w:p>
             <w:pPr>
@@ -952,7 +1040,7 @@
                   <v:path o:extrusionok="f" gradientshapeok="t" o:connecttype="rect"/>
                   <o:lock v:ext="edit" aspectratio="t"/>
                 </v:shapetype>
-                <v:shape id="_x0000_i1025" type="#_x0000_t75" style="width:46.8pt;height:24.6pt">
+                <v:shape id="_x0000_i1056" type="#_x0000_t75" style="width:46.8pt;height:24.6pt">
                   <v:imagedata r:id="rId18" o:title="clear"/>
                 </v:shape>
               </w:pict>
@@ -962,6 +1050,7 @@
         <w:tc>
           <w:tcPr>
             <w:tcW w:w="2697" w:type="dxa"/>
+            <w:shd w:val="clear" w:color="auto" w:fill="C5E0B3" w:themeFill="accent6" w:themeFillTint="66"/>
             <w:vAlign w:val="center"/>
           </w:tcPr>
           <w:p>
@@ -981,7 +1070,7 @@
             </w:pPr>
             <w:r>
               <w:pict w14:anchorId="11DD900F">
-                <v:shape id="_x0000_i1026" type="#_x0000_t75" style="width:110.4pt;height:21.6pt">
+                <v:shape id="_x0000_i1057" type="#_x0000_t75" style="width:110.4pt;height:21.6pt">
                   <v:imagedata r:id="rId19" o:title="distancetosprite"/>
                 </v:shape>
               </w:pict>
@@ -991,6 +1080,7 @@
         <w:tc>
           <w:tcPr>
             <w:tcW w:w="2698" w:type="dxa"/>
+            <w:shd w:val="clear" w:color="auto" w:fill="C5E0B3" w:themeFill="accent6" w:themeFillTint="66"/>
           </w:tcPr>
           <w:p>
             <w:pPr>
@@ -1068,6 +1158,7 @@
         <w:tc>
           <w:tcPr>
             <w:tcW w:w="2697" w:type="dxa"/>
+            <w:shd w:val="clear" w:color="auto" w:fill="C5E0B3" w:themeFill="accent6" w:themeFillTint="66"/>
             <w:vAlign w:val="center"/>
           </w:tcPr>
           <w:p>
@@ -1143,6 +1234,7 @@
         <w:tc>
           <w:tcPr>
             <w:tcW w:w="2698" w:type="dxa"/>
+            <w:shd w:val="clear" w:color="auto" w:fill="C5E0B3" w:themeFill="accent6" w:themeFillTint="66"/>
           </w:tcPr>
           <w:p>
             <w:pPr>
@@ -1176,6 +1268,7 @@
         <w:tc>
           <w:tcPr>
             <w:tcW w:w="2697" w:type="dxa"/>
+            <w:shd w:val="clear" w:color="auto" w:fill="C5E0B3" w:themeFill="accent6" w:themeFillTint="66"/>
             <w:vAlign w:val="center"/>
           </w:tcPr>
           <w:p>
@@ -1251,6 +1344,7 @@
         <w:tc>
           <w:tcPr>
             <w:tcW w:w="2698" w:type="dxa"/>
+            <w:shd w:val="clear" w:color="auto" w:fill="C5E0B3" w:themeFill="accent6" w:themeFillTint="66"/>
           </w:tcPr>
           <w:p>
             <w:pPr>
@@ -1611,9 +1705,85 @@
       <w:r>
         <w:rPr>
           <w:b/>
+          <w:noProof/>
           <w:sz w:val="28"/>
         </w:rPr>
         <w:lastRenderedPageBreak/>
+        <mc:AlternateContent>
+          <mc:Choice Requires="wps">
+            <w:drawing>
+              <wp:anchor distT="0" distB="0" distL="114300" distR="114300" simplePos="0" relativeHeight="251685888" behindDoc="0" locked="0" layoutInCell="1" allowOverlap="1" wp14:anchorId="5C5CEF6F" wp14:editId="4B24B864">
+                <wp:simplePos x="0" y="0"/>
+                <wp:positionH relativeFrom="column">
+                  <wp:posOffset>-22860</wp:posOffset>
+                </wp:positionH>
+                <wp:positionV relativeFrom="paragraph">
+                  <wp:posOffset>329565</wp:posOffset>
+                </wp:positionV>
+                <wp:extent cx="6911340" cy="213360"/>
+                <wp:effectExtent l="0" t="0" r="22860" b="15240"/>
+                <wp:wrapNone/>
+                <wp:docPr id="18" name="Text Box 18"/>
+                <wp:cNvGraphicFramePr/>
+                <a:graphic xmlns:a="http://schemas.openxmlformats.org/drawingml/2006/main">
+                  <a:graphicData uri="http://schemas.microsoft.com/office/word/2010/wordprocessingShape">
+                    <wps:wsp>
+                      <wps:cNvSpPr txBox="1"/>
+                      <wps:spPr>
+                        <a:xfrm>
+                          <a:off x="0" y="0"/>
+                          <a:ext cx="6911340" cy="213360"/>
+                        </a:xfrm>
+                        <a:prstGeom prst="rect">
+                          <a:avLst/>
+                        </a:prstGeom>
+                        <a:solidFill>
+                          <a:schemeClr val="accent6">
+                            <a:lumMod val="40000"/>
+                            <a:lumOff val="60000"/>
+                          </a:schemeClr>
+                        </a:solidFill>
+                        <a:ln w="6350">
+                          <a:solidFill>
+                            <a:prstClr val="black"/>
+                          </a:solidFill>
+                        </a:ln>
+                      </wps:spPr>
+                      <wps:txbx>
+                        <w:txbxContent>
+                          <w:p/>
+                        </w:txbxContent>
+                      </wps:txbx>
+                      <wps:bodyPr rot="0" spcFirstLastPara="0" vertOverflow="overflow" horzOverflow="overflow" vert="horz" wrap="square" lIns="91440" tIns="45720" rIns="91440" bIns="45720" numCol="1" spcCol="0" rtlCol="0" fromWordArt="0" anchor="t" anchorCtr="0" forceAA="0" compatLnSpc="1">
+                        <a:prstTxWarp prst="textNoShape">
+                          <a:avLst/>
+                        </a:prstTxWarp>
+                        <a:noAutofit/>
+                      </wps:bodyPr>
+                    </wps:wsp>
+                  </a:graphicData>
+                </a:graphic>
+              </wp:anchor>
+            </w:drawing>
+          </mc:Choice>
+          <mc:Fallback>
+            <w:pict>
+              <v:shape w14:anchorId="5C5CEF6F" id="Text Box 18" o:spid="_x0000_s1027" type="#_x0000_t202" style="position:absolute;margin-left:-1.8pt;margin-top:25.95pt;width:544.2pt;height:16.8pt;z-index:251685888;visibility:visible;mso-wrap-style:square;mso-wrap-distance-left:9pt;mso-wrap-distance-top:0;mso-wrap-distance-right:9pt;mso-wrap-distance-bottom:0;mso-position-horizontal:absolute;mso-position-horizontal-relative:text;mso-position-vertical:absolute;mso-position-vertical-relative:text;v-text-anchor:top" o:gfxdata="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" fillcolor="#c5e0b3 [1305]" strokeweight=".5pt">
+                <v:textbox>
+                  <w:txbxContent>
+                    <w:p/>
+                  </w:txbxContent>
+                </v:textbox>
+              </v:shape>
+            </w:pict>
+          </mc:Fallback>
+        </mc:AlternateContent>
+      </w:r>
+      <w:r>
+        <w:rPr>
+          <w:b/>
+          <w:sz w:val="28"/>
+        </w:rPr>
         <w:t xml:space="preserve">2.2) </w:t>
       </w:r>
       <w:r>
@@ -2120,6 +2290,82 @@
       </w:pPr>
       <w:r>
         <w:rPr>
+          <w:b/>
+          <w:noProof/>
+          <w:sz w:val="28"/>
+        </w:rPr>
+        <mc:AlternateContent>
+          <mc:Choice Requires="wps">
+            <w:drawing>
+              <wp:anchor distT="0" distB="0" distL="114300" distR="114300" simplePos="0" relativeHeight="251687936" behindDoc="0" locked="0" layoutInCell="1" allowOverlap="1" wp14:anchorId="670E3382" wp14:editId="26DAE37C">
+                <wp:simplePos x="0" y="0"/>
+                <wp:positionH relativeFrom="column">
+                  <wp:posOffset>0</wp:posOffset>
+                </wp:positionH>
+                <wp:positionV relativeFrom="paragraph">
+                  <wp:posOffset>-635</wp:posOffset>
+                </wp:positionV>
+                <wp:extent cx="6911340" cy="213360"/>
+                <wp:effectExtent l="0" t="0" r="22860" b="15240"/>
+                <wp:wrapNone/>
+                <wp:docPr id="19" name="Text Box 19"/>
+                <wp:cNvGraphicFramePr/>
+                <a:graphic xmlns:a="http://schemas.openxmlformats.org/drawingml/2006/main">
+                  <a:graphicData uri="http://schemas.microsoft.com/office/word/2010/wordprocessingShape">
+                    <wps:wsp>
+                      <wps:cNvSpPr txBox="1"/>
+                      <wps:spPr>
+                        <a:xfrm>
+                          <a:off x="0" y="0"/>
+                          <a:ext cx="6911340" cy="213360"/>
+                        </a:xfrm>
+                        <a:prstGeom prst="rect">
+                          <a:avLst/>
+                        </a:prstGeom>
+                        <a:solidFill>
+                          <a:schemeClr val="accent6">
+                            <a:lumMod val="40000"/>
+                            <a:lumOff val="60000"/>
+                          </a:schemeClr>
+                        </a:solidFill>
+                        <a:ln w="6350">
+                          <a:solidFill>
+                            <a:prstClr val="black"/>
+                          </a:solidFill>
+                        </a:ln>
+                      </wps:spPr>
+                      <wps:txbx>
+                        <w:txbxContent>
+                          <w:p/>
+                        </w:txbxContent>
+                      </wps:txbx>
+                      <wps:bodyPr rot="0" spcFirstLastPara="0" vertOverflow="overflow" horzOverflow="overflow" vert="horz" wrap="square" lIns="91440" tIns="45720" rIns="91440" bIns="45720" numCol="1" spcCol="0" rtlCol="0" fromWordArt="0" anchor="t" anchorCtr="0" forceAA="0" compatLnSpc="1">
+                        <a:prstTxWarp prst="textNoShape">
+                          <a:avLst/>
+                        </a:prstTxWarp>
+                        <a:noAutofit/>
+                      </wps:bodyPr>
+                    </wps:wsp>
+                  </a:graphicData>
+                </a:graphic>
+              </wp:anchor>
+            </w:drawing>
+          </mc:Choice>
+          <mc:Fallback>
+            <w:pict>
+              <v:shape w14:anchorId="670E3382" id="Text Box 19" o:spid="_x0000_s1028" type="#_x0000_t202" style="position:absolute;margin-left:0;margin-top:-.05pt;width:544.2pt;height:16.8pt;z-index:251687936;visibility:visible;mso-wrap-style:square;mso-wrap-distance-left:9pt;mso-wrap-distance-top:0;mso-wrap-distance-right:9pt;mso-wrap-distance-bottom:0;mso-position-horizontal:absolute;mso-position-horizontal-relative:text;mso-position-vertical:absolute;mso-position-vertical-relative:text;v-text-anchor:top" o:gfxdata="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" fillcolor="#c5e0b3 [1305]" strokeweight=".5pt">
+                <v:textbox>
+                  <w:txbxContent>
+                    <w:p/>
+                  </w:txbxContent>
+                </v:textbox>
+              </v:shape>
+            </w:pict>
+          </mc:Fallback>
+        </mc:AlternateContent>
+      </w:r>
+      <w:r>
+        <w:rPr>
           <w:sz w:val="28"/>
         </w:rPr>
         <w:t>_______________________________________________</w:t>
@@ -2449,7 +2695,7 @@
           <w:noProof/>
         </w:rPr>
         <w:drawing>
-          <wp:inline distT="0" distB="0" distL="0" distR="0" wp14:anchorId="7ED5780C" wp14:editId="687DBC2C">
+          <wp:inline distT="0" distB="0" distL="0" distR="0" wp14:anchorId="7ED5780C" wp14:editId="0863632B">
             <wp:extent cx="1247775" cy="514350"/>
             <wp:effectExtent l="0" t="0" r="9525" b="0"/>
             <wp:docPr id="55" name="Picture 55" descr="X Position&#10;   speech balloon"/>
@@ -2505,6 +2751,252 @@
           <w:sz w:val="28"/>
         </w:rPr>
       </w:pPr>
+      <w:r>
+        <w:rPr>
+          <w:b/>
+          <w:noProof/>
+          <w:sz w:val="28"/>
+        </w:rPr>
+        <mc:AlternateContent>
+          <mc:Choice Requires="wps">
+            <w:drawing>
+              <wp:anchor distT="0" distB="0" distL="114300" distR="114300" simplePos="0" relativeHeight="251692032" behindDoc="0" locked="0" layoutInCell="1" allowOverlap="1" wp14:anchorId="03D008FE" wp14:editId="1893694D">
+                <wp:simplePos x="0" y="0"/>
+                <wp:positionH relativeFrom="column">
+                  <wp:posOffset>2758440</wp:posOffset>
+                </wp:positionH>
+                <wp:positionV relativeFrom="paragraph">
+                  <wp:posOffset>458470</wp:posOffset>
+                </wp:positionV>
+                <wp:extent cx="4000500" cy="175260"/>
+                <wp:effectExtent l="0" t="0" r="19050" b="15240"/>
+                <wp:wrapNone/>
+                <wp:docPr id="24" name="Text Box 24"/>
+                <wp:cNvGraphicFramePr/>
+                <a:graphic xmlns:a="http://schemas.openxmlformats.org/drawingml/2006/main">
+                  <a:graphicData uri="http://schemas.microsoft.com/office/word/2010/wordprocessingShape">
+                    <wps:wsp>
+                      <wps:cNvSpPr txBox="1"/>
+                      <wps:spPr>
+                        <a:xfrm>
+                          <a:off x="0" y="0"/>
+                          <a:ext cx="4000500" cy="175260"/>
+                        </a:xfrm>
+                        <a:prstGeom prst="rect">
+                          <a:avLst/>
+                        </a:prstGeom>
+                        <a:solidFill>
+                          <a:schemeClr val="accent6">
+                            <a:lumMod val="40000"/>
+                            <a:lumOff val="60000"/>
+                          </a:schemeClr>
+                        </a:solidFill>
+                        <a:ln w="6350">
+                          <a:solidFill>
+                            <a:prstClr val="black"/>
+                          </a:solidFill>
+                        </a:ln>
+                      </wps:spPr>
+                      <wps:txbx>
+                        <w:txbxContent>
+                          <w:p/>
+                        </w:txbxContent>
+                      </wps:txbx>
+                      <wps:bodyPr rot="0" spcFirstLastPara="0" vertOverflow="overflow" horzOverflow="overflow" vert="horz" wrap="square" lIns="91440" tIns="45720" rIns="91440" bIns="45720" numCol="1" spcCol="0" rtlCol="0" fromWordArt="0" anchor="t" anchorCtr="0" forceAA="0" compatLnSpc="1">
+                        <a:prstTxWarp prst="textNoShape">
+                          <a:avLst/>
+                        </a:prstTxWarp>
+                        <a:noAutofit/>
+                      </wps:bodyPr>
+                    </wps:wsp>
+                  </a:graphicData>
+                </a:graphic>
+                <wp14:sizeRelH relativeFrom="margin">
+                  <wp14:pctWidth>0</wp14:pctWidth>
+                </wp14:sizeRelH>
+                <wp14:sizeRelV relativeFrom="margin">
+                  <wp14:pctHeight>0</wp14:pctHeight>
+                </wp14:sizeRelV>
+              </wp:anchor>
+            </w:drawing>
+          </mc:Choice>
+          <mc:Fallback>
+            <w:pict>
+              <v:shape w14:anchorId="03D008FE" id="Text Box 24" o:spid="_x0000_s1029" type="#_x0000_t202" style="position:absolute;margin-left:217.2pt;margin-top:36.1pt;width:315pt;height:13.8pt;z-index:251692032;visibility:visible;mso-wrap-style:square;mso-width-percent:0;mso-height-percent:0;mso-wrap-distance-left:9pt;mso-wrap-distance-top:0;mso-wrap-distance-right:9pt;mso-wrap-distance-bottom:0;mso-position-horizontal:absolute;mso-position-horizontal-relative:text;mso-position-vertical:absolute;mso-position-vertical-relative:text;mso-width-percent:0;mso-height-percent:0;mso-width-relative:margin;mso-height-relative:margin;v-text-anchor:top" o:gfxdata="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" fillcolor="#c5e0b3 [1305]" strokeweight=".5pt">
+                <v:textbox>
+                  <w:txbxContent>
+                    <w:p/>
+                  </w:txbxContent>
+                </v:textbox>
+              </v:shape>
+            </w:pict>
+          </mc:Fallback>
+        </mc:AlternateContent>
+      </w:r>
+      <w:r>
+        <w:rPr>
+          <w:b/>
+          <w:noProof/>
+          <w:sz w:val="28"/>
+        </w:rPr>
+        <mc:AlternateContent>
+          <mc:Choice Requires="wps">
+            <w:drawing>
+              <wp:anchor distT="0" distB="0" distL="114300" distR="114300" simplePos="0" relativeHeight="251694080" behindDoc="0" locked="0" layoutInCell="1" allowOverlap="1" wp14:anchorId="296B8499" wp14:editId="15EFB6FB">
+                <wp:simplePos x="0" y="0"/>
+                <wp:positionH relativeFrom="column">
+                  <wp:posOffset>2766060</wp:posOffset>
+                </wp:positionH>
+                <wp:positionV relativeFrom="paragraph">
+                  <wp:posOffset>679450</wp:posOffset>
+                </wp:positionV>
+                <wp:extent cx="4000500" cy="198120"/>
+                <wp:effectExtent l="0" t="0" r="19050" b="11430"/>
+                <wp:wrapNone/>
+                <wp:docPr id="25" name="Text Box 25"/>
+                <wp:cNvGraphicFramePr/>
+                <a:graphic xmlns:a="http://schemas.openxmlformats.org/drawingml/2006/main">
+                  <a:graphicData uri="http://schemas.microsoft.com/office/word/2010/wordprocessingShape">
+                    <wps:wsp>
+                      <wps:cNvSpPr txBox="1"/>
+                      <wps:spPr>
+                        <a:xfrm>
+                          <a:off x="0" y="0"/>
+                          <a:ext cx="4000500" cy="198120"/>
+                        </a:xfrm>
+                        <a:prstGeom prst="rect">
+                          <a:avLst/>
+                        </a:prstGeom>
+                        <a:solidFill>
+                          <a:schemeClr val="accent6">
+                            <a:lumMod val="40000"/>
+                            <a:lumOff val="60000"/>
+                          </a:schemeClr>
+                        </a:solidFill>
+                        <a:ln w="6350">
+                          <a:solidFill>
+                            <a:prstClr val="black"/>
+                          </a:solidFill>
+                        </a:ln>
+                      </wps:spPr>
+                      <wps:txbx>
+                        <w:txbxContent>
+                          <w:p/>
+                        </w:txbxContent>
+                      </wps:txbx>
+                      <wps:bodyPr rot="0" spcFirstLastPara="0" vertOverflow="overflow" horzOverflow="overflow" vert="horz" wrap="square" lIns="91440" tIns="45720" rIns="91440" bIns="45720" numCol="1" spcCol="0" rtlCol="0" fromWordArt="0" anchor="t" anchorCtr="0" forceAA="0" compatLnSpc="1">
+                        <a:prstTxWarp prst="textNoShape">
+                          <a:avLst/>
+                        </a:prstTxWarp>
+                        <a:noAutofit/>
+                      </wps:bodyPr>
+                    </wps:wsp>
+                  </a:graphicData>
+                </a:graphic>
+                <wp14:sizeRelH relativeFrom="margin">
+                  <wp14:pctWidth>0</wp14:pctWidth>
+                </wp14:sizeRelH>
+                <wp14:sizeRelV relativeFrom="margin">
+                  <wp14:pctHeight>0</wp14:pctHeight>
+                </wp14:sizeRelV>
+              </wp:anchor>
+            </w:drawing>
+          </mc:Choice>
+          <mc:Fallback>
+            <w:pict>
+              <v:shape w14:anchorId="296B8499" id="Text Box 25" o:spid="_x0000_s1030" type="#_x0000_t202" style="position:absolute;margin-left:217.8pt;margin-top:53.5pt;width:315pt;height:15.6pt;z-index:251694080;visibility:visible;mso-wrap-style:square;mso-width-percent:0;mso-height-percent:0;mso-wrap-distance-left:9pt;mso-wrap-distance-top:0;mso-wrap-distance-right:9pt;mso-wrap-distance-bottom:0;mso-position-horizontal:absolute;mso-position-horizontal-relative:text;mso-position-vertical:absolute;mso-position-vertical-relative:text;mso-width-percent:0;mso-height-percent:0;mso-width-relative:margin;mso-height-relative:margin;v-text-anchor:top" o:gfxdata="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" fillcolor="#c5e0b3 [1305]" strokeweight=".5pt">
+                <v:textbox>
+                  <w:txbxContent>
+                    <w:p/>
+                  </w:txbxContent>
+                </v:textbox>
+              </v:shape>
+            </w:pict>
+          </mc:Fallback>
+        </mc:AlternateContent>
+      </w:r>
+      <w:r>
+        <w:rPr>
+          <w:b/>
+          <w:noProof/>
+          <w:sz w:val="28"/>
+        </w:rPr>
+        <mc:AlternateContent>
+          <mc:Choice Requires="wps">
+            <w:drawing>
+              <wp:anchor distT="0" distB="0" distL="114300" distR="114300" simplePos="0" relativeHeight="251689984" behindDoc="0" locked="0" layoutInCell="1" allowOverlap="1" wp14:anchorId="0C00A002" wp14:editId="00DB6F65">
+                <wp:simplePos x="0" y="0"/>
+                <wp:positionH relativeFrom="column">
+                  <wp:posOffset>2766060</wp:posOffset>
+                </wp:positionH>
+                <wp:positionV relativeFrom="paragraph">
+                  <wp:posOffset>214630</wp:posOffset>
+                </wp:positionV>
+                <wp:extent cx="3992880" cy="205740"/>
+                <wp:effectExtent l="0" t="0" r="26670" b="22860"/>
+                <wp:wrapNone/>
+                <wp:docPr id="23" name="Text Box 23"/>
+                <wp:cNvGraphicFramePr/>
+                <a:graphic xmlns:a="http://schemas.openxmlformats.org/drawingml/2006/main">
+                  <a:graphicData uri="http://schemas.microsoft.com/office/word/2010/wordprocessingShape">
+                    <wps:wsp>
+                      <wps:cNvSpPr txBox="1"/>
+                      <wps:spPr>
+                        <a:xfrm>
+                          <a:off x="0" y="0"/>
+                          <a:ext cx="3992880" cy="205740"/>
+                        </a:xfrm>
+                        <a:prstGeom prst="rect">
+                          <a:avLst/>
+                        </a:prstGeom>
+                        <a:solidFill>
+                          <a:schemeClr val="accent6">
+                            <a:lumMod val="40000"/>
+                            <a:lumOff val="60000"/>
+                          </a:schemeClr>
+                        </a:solidFill>
+                        <a:ln w="6350">
+                          <a:solidFill>
+                            <a:prstClr val="black"/>
+                          </a:solidFill>
+                        </a:ln>
+                      </wps:spPr>
+                      <wps:txbx>
+                        <w:txbxContent>
+                          <w:p/>
+                        </w:txbxContent>
+                      </wps:txbx>
+                      <wps:bodyPr rot="0" spcFirstLastPara="0" vertOverflow="overflow" horzOverflow="overflow" vert="horz" wrap="square" lIns="91440" tIns="45720" rIns="91440" bIns="45720" numCol="1" spcCol="0" rtlCol="0" fromWordArt="0" anchor="t" anchorCtr="0" forceAA="0" compatLnSpc="1">
+                        <a:prstTxWarp prst="textNoShape">
+                          <a:avLst/>
+                        </a:prstTxWarp>
+                        <a:noAutofit/>
+                      </wps:bodyPr>
+                    </wps:wsp>
+                  </a:graphicData>
+                </a:graphic>
+                <wp14:sizeRelH relativeFrom="margin">
+                  <wp14:pctWidth>0</wp14:pctWidth>
+                </wp14:sizeRelH>
+                <wp14:sizeRelV relativeFrom="margin">
+                  <wp14:pctHeight>0</wp14:pctHeight>
+                </wp14:sizeRelV>
+              </wp:anchor>
+            </w:drawing>
+          </mc:Choice>
+          <mc:Fallback>
+            <w:pict>
+              <v:shape w14:anchorId="0C00A002" id="Text Box 23" o:spid="_x0000_s1031" type="#_x0000_t202" style="position:absolute;margin-left:217.8pt;margin-top:16.9pt;width:314.4pt;height:16.2pt;z-index:251689984;visibility:visible;mso-wrap-style:square;mso-width-percent:0;mso-height-percent:0;mso-wrap-distance-left:9pt;mso-wrap-distance-top:0;mso-wrap-distance-right:9pt;mso-wrap-distance-bottom:0;mso-position-horizontal:absolute;mso-position-horizontal-relative:text;mso-position-vertical:absolute;mso-position-vertical-relative:text;mso-width-percent:0;mso-height-percent:0;mso-width-relative:margin;mso-height-relative:margin;v-text-anchor:top" o:gfxdata="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" fillcolor="#c5e0b3 [1305]" strokeweight=".5pt">
+                <v:textbox>
+                  <w:txbxContent>
+                    <w:p/>
+                  </w:txbxContent>
+                </v:textbox>
+              </v:shape>
+            </w:pict>
+          </mc:Fallback>
+        </mc:AlternateContent>
+      </w:r>
       <w:r>
         <w:rPr>
           <w:b/>
@@ -2919,7 +3411,7 @@
         <mc:AlternateContent>
           <mc:Choice Requires="wps">
             <w:drawing>
-              <wp:anchor distT="0" distB="0" distL="114300" distR="114300" simplePos="0" relativeHeight="251671552" behindDoc="1" locked="0" layoutInCell="1" allowOverlap="1" wp14:anchorId="0AF25737" wp14:editId="4D92E08F">
+              <wp:anchor distT="0" distB="0" distL="114300" distR="114300" simplePos="0" relativeHeight="251671552" behindDoc="1" locked="0" layoutInCell="1" allowOverlap="1" wp14:anchorId="0AF25737" wp14:editId="30BB1548">
                 <wp:simplePos x="0" y="0"/>
                 <wp:positionH relativeFrom="margin">
                   <wp:posOffset>-29688</wp:posOffset>
@@ -2979,7 +3471,7 @@
           </mc:Choice>
           <mc:Fallback>
             <w:pict>
-              <v:rect w14:anchorId="437710CB" id="Rectangle 68" o:spid="_x0000_s1026" style="position:absolute;margin-left:-2.35pt;margin-top:62.2pt;width:543.75pt;height:187pt;z-index:-251644928;visibility:visible;mso-wrap-style:square;mso-width-percent:0;mso-height-percent:0;mso-wrap-distance-left:9pt;mso-wrap-distance-top:0;mso-wrap-distance-right:9pt;mso-wrap-distance-bottom:0;mso-position-horizontal:absolute;mso-position-horizontal-relative:margin;mso-position-vertical:absolute;mso-position-vertical-relative:text;mso-width-percent:0;mso-height-percent:0;mso-width-relative:margin;mso-height-relative:margin;v-text-anchor:middle" o:gfxdata="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" fillcolor="#c3c3c3 [2166]" strokecolor="#a5a5a5 [3206]" strokeweight=".5pt">
+              <v:rect w14:anchorId="6DEDD44F" id="Rectangle 68" o:spid="_x0000_s1026" style="position:absolute;margin-left:-2.35pt;margin-top:62.2pt;width:543.75pt;height:187pt;z-index:-251644928;visibility:visible;mso-wrap-style:square;mso-width-percent:0;mso-height-percent:0;mso-wrap-distance-left:9pt;mso-wrap-distance-top:0;mso-wrap-distance-right:9pt;mso-wrap-distance-bottom:0;mso-position-horizontal:absolute;mso-position-horizontal-relative:margin;mso-position-vertical:absolute;mso-position-vertical-relative:text;mso-width-percent:0;mso-height-percent:0;mso-width-relative:margin;mso-height-relative:margin;v-text-anchor:middle" o:gfxdata="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" fillcolor="#c3c3c3 [2166]" strokecolor="#a5a5a5 [3206]" strokeweight=".5pt">
                 <v:fill color2="#b6b6b6 [2614]" rotate="t" colors="0 #d2d2d2;.5 #c8c8c8;1 silver" focus="100%" type="gradient">
                   <o:fill v:ext="view" type="gradientUnscaled"/>
                 </v:fill>
@@ -3003,6 +3495,89 @@
       <w:r>
         <w:rPr>
           <w:b/>
+          <w:noProof/>
+          <w:sz w:val="28"/>
+        </w:rPr>
+        <mc:AlternateContent>
+          <mc:Choice Requires="wps">
+            <w:drawing>
+              <wp:anchor distT="0" distB="0" distL="114300" distR="114300" simplePos="0" relativeHeight="251698176" behindDoc="0" locked="0" layoutInCell="1" allowOverlap="1" wp14:anchorId="565DD70E" wp14:editId="31FC0070">
+                <wp:simplePos x="0" y="0"/>
+                <wp:positionH relativeFrom="margin">
+                  <wp:posOffset>3589020</wp:posOffset>
+                </wp:positionH>
+                <wp:positionV relativeFrom="paragraph">
+                  <wp:posOffset>23495</wp:posOffset>
+                </wp:positionV>
+                <wp:extent cx="3246120" cy="175260"/>
+                <wp:effectExtent l="0" t="0" r="11430" b="15240"/>
+                <wp:wrapNone/>
+                <wp:docPr id="31" name="Text Box 31"/>
+                <wp:cNvGraphicFramePr/>
+                <a:graphic xmlns:a="http://schemas.openxmlformats.org/drawingml/2006/main">
+                  <a:graphicData uri="http://schemas.microsoft.com/office/word/2010/wordprocessingShape">
+                    <wps:wsp>
+                      <wps:cNvSpPr txBox="1"/>
+                      <wps:spPr>
+                        <a:xfrm>
+                          <a:off x="0" y="0"/>
+                          <a:ext cx="3246120" cy="175260"/>
+                        </a:xfrm>
+                        <a:prstGeom prst="rect">
+                          <a:avLst/>
+                        </a:prstGeom>
+                        <a:solidFill>
+                          <a:schemeClr val="accent6">
+                            <a:lumMod val="40000"/>
+                            <a:lumOff val="60000"/>
+                          </a:schemeClr>
+                        </a:solidFill>
+                        <a:ln w="6350">
+                          <a:solidFill>
+                            <a:prstClr val="black"/>
+                          </a:solidFill>
+                        </a:ln>
+                      </wps:spPr>
+                      <wps:txbx>
+                        <w:txbxContent>
+                          <w:p/>
+                        </w:txbxContent>
+                      </wps:txbx>
+                      <wps:bodyPr rot="0" spcFirstLastPara="0" vertOverflow="overflow" horzOverflow="overflow" vert="horz" wrap="square" lIns="91440" tIns="45720" rIns="91440" bIns="45720" numCol="1" spcCol="0" rtlCol="0" fromWordArt="0" anchor="t" anchorCtr="0" forceAA="0" compatLnSpc="1">
+                        <a:prstTxWarp prst="textNoShape">
+                          <a:avLst/>
+                        </a:prstTxWarp>
+                        <a:noAutofit/>
+                      </wps:bodyPr>
+                    </wps:wsp>
+                  </a:graphicData>
+                </a:graphic>
+                <wp14:sizeRelH relativeFrom="margin">
+                  <wp14:pctWidth>0</wp14:pctWidth>
+                </wp14:sizeRelH>
+                <wp14:sizeRelV relativeFrom="margin">
+                  <wp14:pctHeight>0</wp14:pctHeight>
+                </wp14:sizeRelV>
+              </wp:anchor>
+            </w:drawing>
+          </mc:Choice>
+          <mc:Fallback>
+            <w:pict>
+              <v:shape w14:anchorId="565DD70E" id="Text Box 31" o:spid="_x0000_s1032" type="#_x0000_t202" style="position:absolute;margin-left:282.6pt;margin-top:1.85pt;width:255.6pt;height:13.8pt;z-index:251698176;visibility:visible;mso-wrap-style:square;mso-width-percent:0;mso-height-percent:0;mso-wrap-distance-left:9pt;mso-wrap-distance-top:0;mso-wrap-distance-right:9pt;mso-wrap-distance-bottom:0;mso-position-horizontal:absolute;mso-position-horizontal-relative:margin;mso-position-vertical:absolute;mso-position-vertical-relative:text;mso-width-percent:0;mso-height-percent:0;mso-width-relative:margin;mso-height-relative:margin;v-text-anchor:top" o:gfxdata="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" fillcolor="#c5e0b3 [1305]" strokeweight=".5pt">
+                <v:textbox>
+                  <w:txbxContent>
+                    <w:p/>
+                  </w:txbxContent>
+                </v:textbox>
+                <w10:wrap anchorx="margin"/>
+              </v:shape>
+            </w:pict>
+          </mc:Fallback>
+        </mc:AlternateContent>
+      </w:r>
+      <w:r>
+        <w:rPr>
+          <w:b/>
           <w:sz w:val="28"/>
         </w:rPr>
         <w:t xml:space="preserve">5.1) </w:t>
@@ -3080,6 +3655,82 @@
       <w:pPr>
         <w:pStyle w:val="Heading1"/>
       </w:pPr>
+      <w:r>
+        <w:rPr>
+          <w:b/>
+          <w:noProof/>
+          <w:sz w:val="28"/>
+        </w:rPr>
+        <mc:AlternateContent>
+          <mc:Choice Requires="wps">
+            <w:drawing>
+              <wp:anchor distT="0" distB="0" distL="114300" distR="114300" simplePos="0" relativeHeight="251696128" behindDoc="0" locked="0" layoutInCell="1" allowOverlap="1" wp14:anchorId="3703C7AE" wp14:editId="271029AA">
+                <wp:simplePos x="0" y="0"/>
+                <wp:positionH relativeFrom="column">
+                  <wp:posOffset>0</wp:posOffset>
+                </wp:positionH>
+                <wp:positionV relativeFrom="paragraph">
+                  <wp:posOffset>0</wp:posOffset>
+                </wp:positionV>
+                <wp:extent cx="6911340" cy="213360"/>
+                <wp:effectExtent l="0" t="0" r="22860" b="15240"/>
+                <wp:wrapNone/>
+                <wp:docPr id="30" name="Text Box 30"/>
+                <wp:cNvGraphicFramePr/>
+                <a:graphic xmlns:a="http://schemas.openxmlformats.org/drawingml/2006/main">
+                  <a:graphicData uri="http://schemas.microsoft.com/office/word/2010/wordprocessingShape">
+                    <wps:wsp>
+                      <wps:cNvSpPr txBox="1"/>
+                      <wps:spPr>
+                        <a:xfrm>
+                          <a:off x="0" y="0"/>
+                          <a:ext cx="6911340" cy="213360"/>
+                        </a:xfrm>
+                        <a:prstGeom prst="rect">
+                          <a:avLst/>
+                        </a:prstGeom>
+                        <a:solidFill>
+                          <a:schemeClr val="accent6">
+                            <a:lumMod val="40000"/>
+                            <a:lumOff val="60000"/>
+                          </a:schemeClr>
+                        </a:solidFill>
+                        <a:ln w="6350">
+                          <a:solidFill>
+                            <a:prstClr val="black"/>
+                          </a:solidFill>
+                        </a:ln>
+                      </wps:spPr>
+                      <wps:txbx>
+                        <w:txbxContent>
+                          <w:p/>
+                        </w:txbxContent>
+                      </wps:txbx>
+                      <wps:bodyPr rot="0" spcFirstLastPara="0" vertOverflow="overflow" horzOverflow="overflow" vert="horz" wrap="square" lIns="91440" tIns="45720" rIns="91440" bIns="45720" numCol="1" spcCol="0" rtlCol="0" fromWordArt="0" anchor="t" anchorCtr="0" forceAA="0" compatLnSpc="1">
+                        <a:prstTxWarp prst="textNoShape">
+                          <a:avLst/>
+                        </a:prstTxWarp>
+                        <a:noAutofit/>
+                      </wps:bodyPr>
+                    </wps:wsp>
+                  </a:graphicData>
+                </a:graphic>
+              </wp:anchor>
+            </w:drawing>
+          </mc:Choice>
+          <mc:Fallback>
+            <w:pict>
+              <v:shape w14:anchorId="3703C7AE" id="Text Box 30" o:spid="_x0000_s1033" type="#_x0000_t202" style="position:absolute;margin-left:0;margin-top:0;width:544.2pt;height:16.8pt;z-index:251696128;visibility:visible;mso-wrap-style:square;mso-wrap-distance-left:9pt;mso-wrap-distance-top:0;mso-wrap-distance-right:9pt;mso-wrap-distance-bottom:0;mso-position-horizontal:absolute;mso-position-horizontal-relative:text;mso-position-vertical:absolute;mso-position-vertical-relative:text;v-text-anchor:top" o:gfxdata="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" fillcolor="#c5e0b3 [1305]" strokeweight=".5pt">
+                <v:textbox>
+                  <w:txbxContent>
+                    <w:p/>
+                  </w:txbxContent>
+                </v:textbox>
+              </v:shape>
+            </w:pict>
+          </mc:Fallback>
+        </mc:AlternateContent>
+      </w:r>
     </w:p>
     <w:p/>
     <w:p>
@@ -3179,7 +3830,7 @@
           </mc:Choice>
           <mc:Fallback>
             <w:pict>
-              <v:rect w14:anchorId="7FF877CF" id="Rectangle 80" o:spid="_x0000_s1026" style="position:absolute;margin-left:-3pt;margin-top:32.9pt;width:543.75pt;height:423pt;z-index:-251642880;visibility:visible;mso-wrap-style:square;mso-width-percent:0;mso-height-percent:0;mso-wrap-distance-left:9pt;mso-wrap-distance-top:0;mso-wrap-distance-right:9pt;mso-wrap-distance-bottom:0;mso-position-horizontal:absolute;mso-position-horizontal-relative:margin;mso-position-vertical:absolute;mso-position-vertical-relative:text;mso-width-percent:0;mso-height-percent:0;mso-width-relative:margin;mso-height-relative:margin;v-text-anchor:middle" o:gfxdata="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" fillcolor="#c3c3c3 [2166]" strokecolor="#a5a5a5 [3206]" strokeweight=".5pt">
+              <v:rect w14:anchorId="7FF877CF" id="Rectangle 80" o:spid="_x0000_s1034" style="position:absolute;margin-left:-3pt;margin-top:32.9pt;width:543.75pt;height:423pt;z-index:-251642880;visibility:visible;mso-wrap-style:square;mso-width-percent:0;mso-height-percent:0;mso-wrap-distance-left:9pt;mso-wrap-distance-top:0;mso-wrap-distance-right:9pt;mso-wrap-distance-bottom:0;mso-position-horizontal:absolute;mso-position-horizontal-relative:margin;mso-position-vertical:absolute;mso-position-vertical-relative:text;mso-width-percent:0;mso-height-percent:0;mso-width-relative:margin;mso-height-relative:margin;v-text-anchor:middle" o:gfxdata="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" fillcolor="#c3c3c3 [2166]" strokecolor="#a5a5a5 [3206]" strokeweight=".5pt">
                 <v:fill color2="#b6b6b6 [2614]" rotate="t" colors="0 #d2d2d2;.5 #c8c8c8;1 silver" focus="100%" type="gradient">
                   <o:fill v:ext="view" type="gradientUnscaled"/>
                 </v:fill>
@@ -3263,6 +3914,171 @@
       </w:r>
     </w:p>
     <w:p>
+      <w:r>
+        <w:rPr>
+          <w:b/>
+          <w:noProof/>
+          <w:sz w:val="28"/>
+        </w:rPr>
+        <mc:AlternateContent>
+          <mc:Choice Requires="wps">
+            <w:drawing>
+              <wp:anchor distT="0" distB="0" distL="114300" distR="114300" simplePos="0" relativeHeight="251702272" behindDoc="0" locked="0" layoutInCell="1" allowOverlap="1" wp14:anchorId="49C7F52F" wp14:editId="3E1D9A7E">
+                <wp:simplePos x="0" y="0"/>
+                <wp:positionH relativeFrom="margin">
+                  <wp:align>right</wp:align>
+                </wp:positionH>
+                <wp:positionV relativeFrom="paragraph">
+                  <wp:posOffset>391795</wp:posOffset>
+                </wp:positionV>
+                <wp:extent cx="5181600" cy="213360"/>
+                <wp:effectExtent l="0" t="0" r="19050" b="15240"/>
+                <wp:wrapNone/>
+                <wp:docPr id="37" name="Text Box 37"/>
+                <wp:cNvGraphicFramePr/>
+                <a:graphic xmlns:a="http://schemas.openxmlformats.org/drawingml/2006/main">
+                  <a:graphicData uri="http://schemas.microsoft.com/office/word/2010/wordprocessingShape">
+                    <wps:wsp>
+                      <wps:cNvSpPr txBox="1"/>
+                      <wps:spPr>
+                        <a:xfrm>
+                          <a:off x="0" y="0"/>
+                          <a:ext cx="5181600" cy="213360"/>
+                        </a:xfrm>
+                        <a:prstGeom prst="rect">
+                          <a:avLst/>
+                        </a:prstGeom>
+                        <a:solidFill>
+                          <a:schemeClr val="accent6">
+                            <a:lumMod val="40000"/>
+                            <a:lumOff val="60000"/>
+                          </a:schemeClr>
+                        </a:solidFill>
+                        <a:ln w="6350">
+                          <a:solidFill>
+                            <a:prstClr val="black"/>
+                          </a:solidFill>
+                        </a:ln>
+                      </wps:spPr>
+                      <wps:txbx>
+                        <w:txbxContent>
+                          <w:p/>
+                        </w:txbxContent>
+                      </wps:txbx>
+                      <wps:bodyPr rot="0" spcFirstLastPara="0" vertOverflow="overflow" horzOverflow="overflow" vert="horz" wrap="square" lIns="91440" tIns="45720" rIns="91440" bIns="45720" numCol="1" spcCol="0" rtlCol="0" fromWordArt="0" anchor="t" anchorCtr="0" forceAA="0" compatLnSpc="1">
+                        <a:prstTxWarp prst="textNoShape">
+                          <a:avLst/>
+                        </a:prstTxWarp>
+                        <a:noAutofit/>
+                      </wps:bodyPr>
+                    </wps:wsp>
+                  </a:graphicData>
+                </a:graphic>
+                <wp14:sizeRelH relativeFrom="margin">
+                  <wp14:pctWidth>0</wp14:pctWidth>
+                </wp14:sizeRelH>
+                <wp14:sizeRelV relativeFrom="margin">
+                  <wp14:pctHeight>0</wp14:pctHeight>
+                </wp14:sizeRelV>
+              </wp:anchor>
+            </w:drawing>
+          </mc:Choice>
+          <mc:Fallback>
+            <w:pict>
+              <v:shape w14:anchorId="49C7F52F" id="Text Box 37" o:spid="_x0000_s1035" type="#_x0000_t202" style="position:absolute;margin-left:356.8pt;margin-top:30.85pt;width:408pt;height:16.8pt;z-index:251702272;visibility:visible;mso-wrap-style:square;mso-width-percent:0;mso-height-percent:0;mso-wrap-distance-left:9pt;mso-wrap-distance-top:0;mso-wrap-distance-right:9pt;mso-wrap-distance-bottom:0;mso-position-horizontal:right;mso-position-horizontal-relative:margin;mso-position-vertical:absolute;mso-position-vertical-relative:text;mso-width-percent:0;mso-height-percent:0;mso-width-relative:margin;mso-height-relative:margin;v-text-anchor:top" o:gfxdata="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" fillcolor="#c5e0b3 [1305]" strokeweight=".5pt">
+                <v:textbox>
+                  <w:txbxContent>
+                    <w:p/>
+                  </w:txbxContent>
+                </v:textbox>
+                <w10:wrap anchorx="margin"/>
+              </v:shape>
+            </w:pict>
+          </mc:Fallback>
+        </mc:AlternateContent>
+      </w:r>
+      <w:r>
+        <w:rPr>
+          <w:b/>
+          <w:noProof/>
+          <w:sz w:val="28"/>
+        </w:rPr>
+        <mc:AlternateContent>
+          <mc:Choice Requires="wps">
+            <w:drawing>
+              <wp:anchor distT="0" distB="0" distL="114300" distR="114300" simplePos="0" relativeHeight="251700224" behindDoc="0" locked="0" layoutInCell="1" allowOverlap="1" wp14:anchorId="5E2273BA" wp14:editId="0C2C527D">
+                <wp:simplePos x="0" y="0"/>
+                <wp:positionH relativeFrom="column">
+                  <wp:posOffset>1661160</wp:posOffset>
+                </wp:positionH>
+                <wp:positionV relativeFrom="paragraph">
+                  <wp:posOffset>10795</wp:posOffset>
+                </wp:positionV>
+                <wp:extent cx="5181600" cy="213360"/>
+                <wp:effectExtent l="0" t="0" r="19050" b="15240"/>
+                <wp:wrapNone/>
+                <wp:docPr id="33" name="Text Box 33"/>
+                <wp:cNvGraphicFramePr/>
+                <a:graphic xmlns:a="http://schemas.openxmlformats.org/drawingml/2006/main">
+                  <a:graphicData uri="http://schemas.microsoft.com/office/word/2010/wordprocessingShape">
+                    <wps:wsp>
+                      <wps:cNvSpPr txBox="1"/>
+                      <wps:spPr>
+                        <a:xfrm>
+                          <a:off x="0" y="0"/>
+                          <a:ext cx="5181600" cy="213360"/>
+                        </a:xfrm>
+                        <a:prstGeom prst="rect">
+                          <a:avLst/>
+                        </a:prstGeom>
+                        <a:solidFill>
+                          <a:schemeClr val="accent6">
+                            <a:lumMod val="40000"/>
+                            <a:lumOff val="60000"/>
+                          </a:schemeClr>
+                        </a:solidFill>
+                        <a:ln w="6350">
+                          <a:solidFill>
+                            <a:prstClr val="black"/>
+                          </a:solidFill>
+                        </a:ln>
+                      </wps:spPr>
+                      <wps:txbx>
+                        <w:txbxContent>
+                          <w:p/>
+                        </w:txbxContent>
+                      </wps:txbx>
+                      <wps:bodyPr rot="0" spcFirstLastPara="0" vertOverflow="overflow" horzOverflow="overflow" vert="horz" wrap="square" lIns="91440" tIns="45720" rIns="91440" bIns="45720" numCol="1" spcCol="0" rtlCol="0" fromWordArt="0" anchor="t" anchorCtr="0" forceAA="0" compatLnSpc="1">
+                        <a:prstTxWarp prst="textNoShape">
+                          <a:avLst/>
+                        </a:prstTxWarp>
+                        <a:noAutofit/>
+                      </wps:bodyPr>
+                    </wps:wsp>
+                  </a:graphicData>
+                </a:graphic>
+                <wp14:sizeRelH relativeFrom="margin">
+                  <wp14:pctWidth>0</wp14:pctWidth>
+                </wp14:sizeRelH>
+                <wp14:sizeRelV relativeFrom="margin">
+                  <wp14:pctHeight>0</wp14:pctHeight>
+                </wp14:sizeRelV>
+              </wp:anchor>
+            </w:drawing>
+          </mc:Choice>
+          <mc:Fallback>
+            <w:pict>
+              <v:shape w14:anchorId="5E2273BA" id="Text Box 33" o:spid="_x0000_s1036" type="#_x0000_t202" style="position:absolute;margin-left:130.8pt;margin-top:.85pt;width:408pt;height:16.8pt;z-index:251700224;visibility:visible;mso-wrap-style:square;mso-width-percent:0;mso-height-percent:0;mso-wrap-distance-left:9pt;mso-wrap-distance-top:0;mso-wrap-distance-right:9pt;mso-wrap-distance-bottom:0;mso-position-horizontal:absolute;mso-position-horizontal-relative:text;mso-position-vertical:absolute;mso-position-vertical-relative:text;mso-width-percent:0;mso-height-percent:0;mso-width-relative:margin;mso-height-relative:margin;v-text-anchor:top" o:gfxdata="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" fillcolor="#c5e0b3 [1305]" strokeweight=".5pt">
+                <v:textbox>
+                  <w:txbxContent>
+                    <w:p/>
+                  </w:txbxContent>
+                </v:textbox>
+              </v:shape>
+            </w:pict>
+          </mc:Fallback>
+        </mc:AlternateContent>
+      </w:r>
       <w:r>
         <w:rPr>
           <w:noProof/>
@@ -3320,6 +4136,89 @@
     <w:p>
       <w:r>
         <w:rPr>
+          <w:b/>
+          <w:noProof/>
+          <w:sz w:val="28"/>
+        </w:rPr>
+        <mc:AlternateContent>
+          <mc:Choice Requires="wps">
+            <w:drawing>
+              <wp:anchor distT="0" distB="0" distL="114300" distR="114300" simplePos="0" relativeHeight="251704320" behindDoc="0" locked="0" layoutInCell="1" allowOverlap="1" wp14:anchorId="1CE87603" wp14:editId="3737623A">
+                <wp:simplePos x="0" y="0"/>
+                <wp:positionH relativeFrom="margin">
+                  <wp:align>right</wp:align>
+                </wp:positionH>
+                <wp:positionV relativeFrom="paragraph">
+                  <wp:posOffset>326390</wp:posOffset>
+                </wp:positionV>
+                <wp:extent cx="5181600" cy="213360"/>
+                <wp:effectExtent l="0" t="0" r="19050" b="15240"/>
+                <wp:wrapNone/>
+                <wp:docPr id="38" name="Text Box 38"/>
+                <wp:cNvGraphicFramePr/>
+                <a:graphic xmlns:a="http://schemas.openxmlformats.org/drawingml/2006/main">
+                  <a:graphicData uri="http://schemas.microsoft.com/office/word/2010/wordprocessingShape">
+                    <wps:wsp>
+                      <wps:cNvSpPr txBox="1"/>
+                      <wps:spPr>
+                        <a:xfrm>
+                          <a:off x="0" y="0"/>
+                          <a:ext cx="5181600" cy="213360"/>
+                        </a:xfrm>
+                        <a:prstGeom prst="rect">
+                          <a:avLst/>
+                        </a:prstGeom>
+                        <a:solidFill>
+                          <a:schemeClr val="accent6">
+                            <a:lumMod val="40000"/>
+                            <a:lumOff val="60000"/>
+                          </a:schemeClr>
+                        </a:solidFill>
+                        <a:ln w="6350">
+                          <a:solidFill>
+                            <a:prstClr val="black"/>
+                          </a:solidFill>
+                        </a:ln>
+                      </wps:spPr>
+                      <wps:txbx>
+                        <w:txbxContent>
+                          <w:p/>
+                        </w:txbxContent>
+                      </wps:txbx>
+                      <wps:bodyPr rot="0" spcFirstLastPara="0" vertOverflow="overflow" horzOverflow="overflow" vert="horz" wrap="square" lIns="91440" tIns="45720" rIns="91440" bIns="45720" numCol="1" spcCol="0" rtlCol="0" fromWordArt="0" anchor="t" anchorCtr="0" forceAA="0" compatLnSpc="1">
+                        <a:prstTxWarp prst="textNoShape">
+                          <a:avLst/>
+                        </a:prstTxWarp>
+                        <a:noAutofit/>
+                      </wps:bodyPr>
+                    </wps:wsp>
+                  </a:graphicData>
+                </a:graphic>
+                <wp14:sizeRelH relativeFrom="margin">
+                  <wp14:pctWidth>0</wp14:pctWidth>
+                </wp14:sizeRelH>
+                <wp14:sizeRelV relativeFrom="margin">
+                  <wp14:pctHeight>0</wp14:pctHeight>
+                </wp14:sizeRelV>
+              </wp:anchor>
+            </w:drawing>
+          </mc:Choice>
+          <mc:Fallback>
+            <w:pict>
+              <v:shape w14:anchorId="1CE87603" id="Text Box 38" o:spid="_x0000_s1037" type="#_x0000_t202" style="position:absolute;margin-left:356.8pt;margin-top:25.7pt;width:408pt;height:16.8pt;z-index:251704320;visibility:visible;mso-wrap-style:square;mso-width-percent:0;mso-height-percent:0;mso-wrap-distance-left:9pt;mso-wrap-distance-top:0;mso-wrap-distance-right:9pt;mso-wrap-distance-bottom:0;mso-position-horizontal:right;mso-position-horizontal-relative:margin;mso-position-vertical:absolute;mso-position-vertical-relative:text;mso-width-percent:0;mso-height-percent:0;mso-width-relative:margin;mso-height-relative:margin;v-text-anchor:top" o:gfxdata="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" fillcolor="#c5e0b3 [1305]" strokeweight=".5pt">
+                <v:textbox>
+                  <w:txbxContent>
+                    <w:p/>
+                  </w:txbxContent>
+                </v:textbox>
+                <w10:wrap anchorx="margin"/>
+              </v:shape>
+            </w:pict>
+          </mc:Fallback>
+        </mc:AlternateContent>
+      </w:r>
+      <w:r>
+        <w:rPr>
           <w:noProof/>
         </w:rPr>
         <w:drawing>
@@ -3375,6 +4274,88 @@
     <w:p>
       <w:r>
         <w:rPr>
+          <w:b/>
+          <w:noProof/>
+          <w:sz w:val="28"/>
+        </w:rPr>
+        <mc:AlternateContent>
+          <mc:Choice Requires="wps">
+            <w:drawing>
+              <wp:anchor distT="0" distB="0" distL="114300" distR="114300" simplePos="0" relativeHeight="251706368" behindDoc="0" locked="0" layoutInCell="1" allowOverlap="1" wp14:anchorId="272D0CAD" wp14:editId="28D64A58">
+                <wp:simplePos x="0" y="0"/>
+                <wp:positionH relativeFrom="column">
+                  <wp:posOffset>1668780</wp:posOffset>
+                </wp:positionH>
+                <wp:positionV relativeFrom="paragraph">
+                  <wp:posOffset>264160</wp:posOffset>
+                </wp:positionV>
+                <wp:extent cx="5181600" cy="213360"/>
+                <wp:effectExtent l="0" t="0" r="19050" b="15240"/>
+                <wp:wrapNone/>
+                <wp:docPr id="39" name="Text Box 39"/>
+                <wp:cNvGraphicFramePr/>
+                <a:graphic xmlns:a="http://schemas.openxmlformats.org/drawingml/2006/main">
+                  <a:graphicData uri="http://schemas.microsoft.com/office/word/2010/wordprocessingShape">
+                    <wps:wsp>
+                      <wps:cNvSpPr txBox="1"/>
+                      <wps:spPr>
+                        <a:xfrm>
+                          <a:off x="0" y="0"/>
+                          <a:ext cx="5181600" cy="213360"/>
+                        </a:xfrm>
+                        <a:prstGeom prst="rect">
+                          <a:avLst/>
+                        </a:prstGeom>
+                        <a:solidFill>
+                          <a:schemeClr val="accent6">
+                            <a:lumMod val="40000"/>
+                            <a:lumOff val="60000"/>
+                          </a:schemeClr>
+                        </a:solidFill>
+                        <a:ln w="6350">
+                          <a:solidFill>
+                            <a:prstClr val="black"/>
+                          </a:solidFill>
+                        </a:ln>
+                      </wps:spPr>
+                      <wps:txbx>
+                        <w:txbxContent>
+                          <w:p/>
+                        </w:txbxContent>
+                      </wps:txbx>
+                      <wps:bodyPr rot="0" spcFirstLastPara="0" vertOverflow="overflow" horzOverflow="overflow" vert="horz" wrap="square" lIns="91440" tIns="45720" rIns="91440" bIns="45720" numCol="1" spcCol="0" rtlCol="0" fromWordArt="0" anchor="t" anchorCtr="0" forceAA="0" compatLnSpc="1">
+                        <a:prstTxWarp prst="textNoShape">
+                          <a:avLst/>
+                        </a:prstTxWarp>
+                        <a:noAutofit/>
+                      </wps:bodyPr>
+                    </wps:wsp>
+                  </a:graphicData>
+                </a:graphic>
+                <wp14:sizeRelH relativeFrom="margin">
+                  <wp14:pctWidth>0</wp14:pctWidth>
+                </wp14:sizeRelH>
+                <wp14:sizeRelV relativeFrom="margin">
+                  <wp14:pctHeight>0</wp14:pctHeight>
+                </wp14:sizeRelV>
+              </wp:anchor>
+            </w:drawing>
+          </mc:Choice>
+          <mc:Fallback>
+            <w:pict>
+              <v:shape w14:anchorId="272D0CAD" id="Text Box 39" o:spid="_x0000_s1038" type="#_x0000_t202" style="position:absolute;margin-left:131.4pt;margin-top:20.8pt;width:408pt;height:16.8pt;z-index:251706368;visibility:visible;mso-wrap-style:square;mso-width-percent:0;mso-height-percent:0;mso-wrap-distance-left:9pt;mso-wrap-distance-top:0;mso-wrap-distance-right:9pt;mso-wrap-distance-bottom:0;mso-position-horizontal:absolute;mso-position-horizontal-relative:text;mso-position-vertical:absolute;mso-position-vertical-relative:text;mso-width-percent:0;mso-height-percent:0;mso-width-relative:margin;mso-height-relative:margin;v-text-anchor:top" o:gfxdata="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" fillcolor="#c5e0b3 [1305]" strokeweight=".5pt">
+                <v:textbox>
+                  <w:txbxContent>
+                    <w:p/>
+                  </w:txbxContent>
+                </v:textbox>
+              </v:shape>
+            </w:pict>
+          </mc:Fallback>
+        </mc:AlternateContent>
+      </w:r>
+      <w:r>
+        <w:rPr>
           <w:noProof/>
         </w:rPr>
         <w:drawing>
@@ -3430,6 +4411,89 @@
     <w:p>
       <w:r>
         <w:rPr>
+          <w:b/>
+          <w:noProof/>
+          <w:sz w:val="28"/>
+        </w:rPr>
+        <mc:AlternateContent>
+          <mc:Choice Requires="wps">
+            <w:drawing>
+              <wp:anchor distT="0" distB="0" distL="114300" distR="114300" simplePos="0" relativeHeight="251708416" behindDoc="0" locked="0" layoutInCell="1" allowOverlap="1" wp14:anchorId="2ECDCC70" wp14:editId="51201475">
+                <wp:simplePos x="0" y="0"/>
+                <wp:positionH relativeFrom="margin">
+                  <wp:align>right</wp:align>
+                </wp:positionH>
+                <wp:positionV relativeFrom="paragraph">
+                  <wp:posOffset>244475</wp:posOffset>
+                </wp:positionV>
+                <wp:extent cx="5181600" cy="213360"/>
+                <wp:effectExtent l="0" t="0" r="19050" b="15240"/>
+                <wp:wrapNone/>
+                <wp:docPr id="40" name="Text Box 40"/>
+                <wp:cNvGraphicFramePr/>
+                <a:graphic xmlns:a="http://schemas.openxmlformats.org/drawingml/2006/main">
+                  <a:graphicData uri="http://schemas.microsoft.com/office/word/2010/wordprocessingShape">
+                    <wps:wsp>
+                      <wps:cNvSpPr txBox="1"/>
+                      <wps:spPr>
+                        <a:xfrm>
+                          <a:off x="0" y="0"/>
+                          <a:ext cx="5181600" cy="213360"/>
+                        </a:xfrm>
+                        <a:prstGeom prst="rect">
+                          <a:avLst/>
+                        </a:prstGeom>
+                        <a:solidFill>
+                          <a:schemeClr val="accent6">
+                            <a:lumMod val="40000"/>
+                            <a:lumOff val="60000"/>
+                          </a:schemeClr>
+                        </a:solidFill>
+                        <a:ln w="6350">
+                          <a:solidFill>
+                            <a:prstClr val="black"/>
+                          </a:solidFill>
+                        </a:ln>
+                      </wps:spPr>
+                      <wps:txbx>
+                        <w:txbxContent>
+                          <w:p/>
+                        </w:txbxContent>
+                      </wps:txbx>
+                      <wps:bodyPr rot="0" spcFirstLastPara="0" vertOverflow="overflow" horzOverflow="overflow" vert="horz" wrap="square" lIns="91440" tIns="45720" rIns="91440" bIns="45720" numCol="1" spcCol="0" rtlCol="0" fromWordArt="0" anchor="t" anchorCtr="0" forceAA="0" compatLnSpc="1">
+                        <a:prstTxWarp prst="textNoShape">
+                          <a:avLst/>
+                        </a:prstTxWarp>
+                        <a:noAutofit/>
+                      </wps:bodyPr>
+                    </wps:wsp>
+                  </a:graphicData>
+                </a:graphic>
+                <wp14:sizeRelH relativeFrom="margin">
+                  <wp14:pctWidth>0</wp14:pctWidth>
+                </wp14:sizeRelH>
+                <wp14:sizeRelV relativeFrom="margin">
+                  <wp14:pctHeight>0</wp14:pctHeight>
+                </wp14:sizeRelV>
+              </wp:anchor>
+            </w:drawing>
+          </mc:Choice>
+          <mc:Fallback>
+            <w:pict>
+              <v:shape w14:anchorId="2ECDCC70" id="Text Box 40" o:spid="_x0000_s1039" type="#_x0000_t202" style="position:absolute;margin-left:356.8pt;margin-top:19.25pt;width:408pt;height:16.8pt;z-index:251708416;visibility:visible;mso-wrap-style:square;mso-width-percent:0;mso-height-percent:0;mso-wrap-distance-left:9pt;mso-wrap-distance-top:0;mso-wrap-distance-right:9pt;mso-wrap-distance-bottom:0;mso-position-horizontal:right;mso-position-horizontal-relative:margin;mso-position-vertical:absolute;mso-position-vertical-relative:text;mso-width-percent:0;mso-height-percent:0;mso-width-relative:margin;mso-height-relative:margin;v-text-anchor:top" o:gfxdata="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" fillcolor="#c5e0b3 [1305]" strokeweight=".5pt">
+                <v:textbox>
+                  <w:txbxContent>
+                    <w:p/>
+                  </w:txbxContent>
+                </v:textbox>
+                <w10:wrap anchorx="margin"/>
+              </v:shape>
+            </w:pict>
+          </mc:Fallback>
+        </mc:AlternateContent>
+      </w:r>
+      <w:r>
+        <w:rPr>
           <w:noProof/>
         </w:rPr>
         <w:drawing>
@@ -3595,6 +4659,180 @@
           <w:sz w:val="28"/>
         </w:rPr>
       </w:pPr>
+      <w:r>
+        <w:rPr>
+          <w:b/>
+          <w:noProof/>
+          <w:sz w:val="28"/>
+        </w:rPr>
+        <mc:AlternateContent>
+          <mc:Choice Requires="wps">
+            <w:drawing>
+              <wp:anchor distT="0" distB="0" distL="114300" distR="114300" simplePos="0" relativeHeight="251710464" behindDoc="0" locked="0" layoutInCell="1" allowOverlap="1" wp14:anchorId="331E021A" wp14:editId="108CD5D9">
+                <wp:simplePos x="0" y="0"/>
+                <wp:positionH relativeFrom="margin">
+                  <wp:align>left</wp:align>
+                </wp:positionH>
+                <wp:positionV relativeFrom="paragraph">
+                  <wp:posOffset>6350</wp:posOffset>
+                </wp:positionV>
+                <wp:extent cx="6804660" cy="205740"/>
+                <wp:effectExtent l="0" t="0" r="15240" b="22860"/>
+                <wp:wrapNone/>
+                <wp:docPr id="41" name="Text Box 41"/>
+                <wp:cNvGraphicFramePr/>
+                <a:graphic xmlns:a="http://schemas.openxmlformats.org/drawingml/2006/main">
+                  <a:graphicData uri="http://schemas.microsoft.com/office/word/2010/wordprocessingShape">
+                    <wps:wsp>
+                      <wps:cNvSpPr txBox="1"/>
+                      <wps:spPr>
+                        <a:xfrm>
+                          <a:off x="0" y="0"/>
+                          <a:ext cx="6804660" cy="205740"/>
+                        </a:xfrm>
+                        <a:prstGeom prst="rect">
+                          <a:avLst/>
+                        </a:prstGeom>
+                        <a:solidFill>
+                          <a:schemeClr val="accent6">
+                            <a:lumMod val="40000"/>
+                            <a:lumOff val="60000"/>
+                          </a:schemeClr>
+                        </a:solidFill>
+                        <a:ln w="6350">
+                          <a:solidFill>
+                            <a:prstClr val="black"/>
+                          </a:solidFill>
+                        </a:ln>
+                      </wps:spPr>
+                      <wps:txbx>
+                        <w:txbxContent>
+                          <w:p/>
+                        </w:txbxContent>
+                      </wps:txbx>
+                      <wps:bodyPr rot="0" spcFirstLastPara="0" vertOverflow="overflow" horzOverflow="overflow" vert="horz" wrap="square" lIns="91440" tIns="45720" rIns="91440" bIns="45720" numCol="1" spcCol="0" rtlCol="0" fromWordArt="0" anchor="t" anchorCtr="0" forceAA="0" compatLnSpc="1">
+                        <a:prstTxWarp prst="textNoShape">
+                          <a:avLst/>
+                        </a:prstTxWarp>
+                        <a:noAutofit/>
+                      </wps:bodyPr>
+                    </wps:wsp>
+                  </a:graphicData>
+                </a:graphic>
+                <wp14:sizeRelH relativeFrom="margin">
+                  <wp14:pctWidth>0</wp14:pctWidth>
+                </wp14:sizeRelH>
+                <wp14:sizeRelV relativeFrom="margin">
+                  <wp14:pctHeight>0</wp14:pctHeight>
+                </wp14:sizeRelV>
+              </wp:anchor>
+            </w:drawing>
+          </mc:Choice>
+          <mc:Fallback>
+            <w:pict>
+              <v:shape w14:anchorId="331E021A" id="Text Box 41" o:spid="_x0000_s1040" type="#_x0000_t202" style="position:absolute;margin-left:0;margin-top:.5pt;width:535.8pt;height:16.2pt;z-index:251710464;visibility:visible;mso-wrap-style:square;mso-width-percent:0;mso-height-percent:0;mso-wrap-distance-left:9pt;mso-wrap-distance-top:0;mso-wrap-distance-right:9pt;mso-wrap-distance-bottom:0;mso-position-horizontal:left;mso-position-horizontal-relative:margin;mso-position-vertical:absolute;mso-position-vertical-relative:text;mso-width-percent:0;mso-height-percent:0;mso-width-relative:margin;mso-height-relative:margin;v-text-anchor:top" o:gfxdata="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" fillcolor="#c5e0b3 [1305]" strokeweight=".5pt">
+                <v:textbox>
+                  <w:txbxContent>
+                    <w:p/>
+                  </w:txbxContent>
+                </v:textbox>
+                <w10:wrap anchorx="margin"/>
+              </v:shape>
+            </w:pict>
+          </mc:Fallback>
+        </mc:AlternateContent>
+      </w:r>
+    </w:p>
+    <w:p>
+      <w:pPr>
+        <w:rPr>
+          <w:b/>
+          <w:sz w:val="28"/>
+        </w:rPr>
+      </w:pPr>
+      <w:r>
+        <w:rPr>
+          <w:b/>
+          <w:noProof/>
+          <w:sz w:val="28"/>
+        </w:rPr>
+        <mc:AlternateContent>
+          <mc:Choice Requires="wps">
+            <w:drawing>
+              <wp:anchor distT="0" distB="0" distL="114300" distR="114300" simplePos="0" relativeHeight="251712512" behindDoc="0" locked="0" layoutInCell="1" allowOverlap="1" wp14:anchorId="66A06D95" wp14:editId="04563EAB">
+                <wp:simplePos x="0" y="0"/>
+                <wp:positionH relativeFrom="margin">
+                  <wp:align>left</wp:align>
+                </wp:positionH>
+                <wp:positionV relativeFrom="paragraph">
+                  <wp:posOffset>320040</wp:posOffset>
+                </wp:positionV>
+                <wp:extent cx="6819900" cy="2042160"/>
+                <wp:effectExtent l="0" t="0" r="19050" b="15240"/>
+                <wp:wrapNone/>
+                <wp:docPr id="42" name="Text Box 42"/>
+                <wp:cNvGraphicFramePr/>
+                <a:graphic xmlns:a="http://schemas.openxmlformats.org/drawingml/2006/main">
+                  <a:graphicData uri="http://schemas.microsoft.com/office/word/2010/wordprocessingShape">
+                    <wps:wsp>
+                      <wps:cNvSpPr txBox="1"/>
+                      <wps:spPr>
+                        <a:xfrm>
+                          <a:off x="0" y="0"/>
+                          <a:ext cx="6819900" cy="2042160"/>
+                        </a:xfrm>
+                        <a:prstGeom prst="rect">
+                          <a:avLst/>
+                        </a:prstGeom>
+                        <a:solidFill>
+                          <a:schemeClr val="accent6">
+                            <a:lumMod val="40000"/>
+                            <a:lumOff val="60000"/>
+                          </a:schemeClr>
+                        </a:solidFill>
+                        <a:ln w="6350">
+                          <a:solidFill>
+                            <a:prstClr val="black"/>
+                          </a:solidFill>
+                        </a:ln>
+                      </wps:spPr>
+                      <wps:txbx>
+                        <w:txbxContent>
+                          <w:p/>
+                        </w:txbxContent>
+                      </wps:txbx>
+                      <wps:bodyPr rot="0" spcFirstLastPara="0" vertOverflow="overflow" horzOverflow="overflow" vert="horz" wrap="square" lIns="91440" tIns="45720" rIns="91440" bIns="45720" numCol="1" spcCol="0" rtlCol="0" fromWordArt="0" anchor="t" anchorCtr="0" forceAA="0" compatLnSpc="1">
+                        <a:prstTxWarp prst="textNoShape">
+                          <a:avLst/>
+                        </a:prstTxWarp>
+                        <a:noAutofit/>
+                      </wps:bodyPr>
+                    </wps:wsp>
+                  </a:graphicData>
+                </a:graphic>
+                <wp14:sizeRelH relativeFrom="margin">
+                  <wp14:pctWidth>0</wp14:pctWidth>
+                </wp14:sizeRelH>
+                <wp14:sizeRelV relativeFrom="margin">
+                  <wp14:pctHeight>0</wp14:pctHeight>
+                </wp14:sizeRelV>
+              </wp:anchor>
+            </w:drawing>
+          </mc:Choice>
+          <mc:Fallback>
+            <w:pict>
+              <v:shape w14:anchorId="66A06D95" id="Text Box 42" o:spid="_x0000_s1041" type="#_x0000_t202" style="position:absolute;margin-left:0;margin-top:25.2pt;width:537pt;height:160.8pt;z-index:251712512;visibility:visible;mso-wrap-style:square;mso-width-percent:0;mso-height-percent:0;mso-wrap-distance-left:9pt;mso-wrap-distance-top:0;mso-wrap-distance-right:9pt;mso-wrap-distance-bottom:0;mso-position-horizontal:left;mso-position-horizontal-relative:margin;mso-position-vertical:absolute;mso-position-vertical-relative:text;mso-width-percent:0;mso-height-percent:0;mso-width-relative:margin;mso-height-relative:margin;v-text-anchor:top" o:gfxdata="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" fillcolor="#c5e0b3 [1305]" strokeweight=".5pt">
+                <v:textbox>
+                  <w:txbxContent>
+                    <w:p/>
+                  </w:txbxContent>
+                </v:textbox>
+                <w10:wrap anchorx="margin"/>
+              </v:shape>
+            </w:pict>
+          </mc:Fallback>
+        </mc:AlternateContent>
+      </w:r>
       <w:r>
         <w:rPr>
           <w:b/>
@@ -3770,7 +5008,7 @@
           </mc:Choice>
           <mc:Fallback>
             <w:pict>
-              <v:rect w14:anchorId="4F5790CF" id="Rectangle 89" o:spid="_x0000_s1027" style="position:absolute;margin-left:-3.75pt;margin-top:18.1pt;width:543.75pt;height:622.2pt;z-index:-251640832;visibility:visible;mso-wrap-style:square;mso-width-percent:0;mso-height-percent:0;mso-wrap-distance-left:9pt;mso-wrap-distance-top:0;mso-wrap-distance-right:9pt;mso-wrap-distance-bottom:0;mso-position-horizontal:absolute;mso-position-horizontal-relative:margin;mso-position-vertical:absolute;mso-position-vertical-relative:text;mso-width-percent:0;mso-height-percent:0;mso-width-relative:margin;mso-height-relative:margin;v-text-anchor:middle" o:gfxdata="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" fillcolor="#c3c3c3 [2166]" strokecolor="#a5a5a5 [3206]" strokeweight=".5pt">
+              <v:rect w14:anchorId="4F5790CF" id="Rectangle 89" o:spid="_x0000_s1042" style="position:absolute;margin-left:-3.75pt;margin-top:18.1pt;width:543.75pt;height:622.2pt;z-index:-251640832;visibility:visible;mso-wrap-style:square;mso-width-percent:0;mso-height-percent:0;mso-wrap-distance-left:9pt;mso-wrap-distance-top:0;mso-wrap-distance-right:9pt;mso-wrap-distance-bottom:0;mso-position-horizontal:absolute;mso-position-horizontal-relative:margin;mso-position-vertical:absolute;mso-position-vertical-relative:text;mso-width-percent:0;mso-height-percent:0;mso-width-relative:margin;mso-height-relative:margin;v-text-anchor:middle" o:gfxdata="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" fillcolor="#c3c3c3 [2166]" strokecolor="#a5a5a5 [3206]" strokeweight=".5pt">
                 <v:fill color2="#b6b6b6 [2614]" rotate="t" colors="0 #d2d2d2;.5 #c8c8c8;1 silver" focus="100%" type="gradient">
                   <o:fill v:ext="view" type="gradientUnscaled"/>
                 </v:fill>
@@ -3888,6 +5126,88 @@
     </w:p>
     <w:p>
       <w:r>
+        <w:rPr>
+          <w:b/>
+          <w:noProof/>
+          <w:sz w:val="28"/>
+        </w:rPr>
+        <mc:AlternateContent>
+          <mc:Choice Requires="wps">
+            <w:drawing>
+              <wp:anchor distT="0" distB="0" distL="114300" distR="114300" simplePos="0" relativeHeight="251714560" behindDoc="0" locked="0" layoutInCell="1" allowOverlap="1" wp14:anchorId="67DFA765" wp14:editId="762BC5FA">
+                <wp:simplePos x="0" y="0"/>
+                <wp:positionH relativeFrom="column">
+                  <wp:posOffset>15240</wp:posOffset>
+                </wp:positionH>
+                <wp:positionV relativeFrom="paragraph">
+                  <wp:posOffset>266065</wp:posOffset>
+                </wp:positionV>
+                <wp:extent cx="6614160" cy="1112520"/>
+                <wp:effectExtent l="0" t="0" r="15240" b="11430"/>
+                <wp:wrapNone/>
+                <wp:docPr id="44" name="Text Box 44"/>
+                <wp:cNvGraphicFramePr/>
+                <a:graphic xmlns:a="http://schemas.openxmlformats.org/drawingml/2006/main">
+                  <a:graphicData uri="http://schemas.microsoft.com/office/word/2010/wordprocessingShape">
+                    <wps:wsp>
+                      <wps:cNvSpPr txBox="1"/>
+                      <wps:spPr>
+                        <a:xfrm>
+                          <a:off x="0" y="0"/>
+                          <a:ext cx="6614160" cy="1112520"/>
+                        </a:xfrm>
+                        <a:prstGeom prst="rect">
+                          <a:avLst/>
+                        </a:prstGeom>
+                        <a:solidFill>
+                          <a:schemeClr val="accent6">
+                            <a:lumMod val="40000"/>
+                            <a:lumOff val="60000"/>
+                          </a:schemeClr>
+                        </a:solidFill>
+                        <a:ln w="6350">
+                          <a:solidFill>
+                            <a:prstClr val="black"/>
+                          </a:solidFill>
+                        </a:ln>
+                      </wps:spPr>
+                      <wps:txbx>
+                        <w:txbxContent>
+                          <w:p/>
+                        </w:txbxContent>
+                      </wps:txbx>
+                      <wps:bodyPr rot="0" spcFirstLastPara="0" vertOverflow="overflow" horzOverflow="overflow" vert="horz" wrap="square" lIns="91440" tIns="45720" rIns="91440" bIns="45720" numCol="1" spcCol="0" rtlCol="0" fromWordArt="0" anchor="t" anchorCtr="0" forceAA="0" compatLnSpc="1">
+                        <a:prstTxWarp prst="textNoShape">
+                          <a:avLst/>
+                        </a:prstTxWarp>
+                        <a:noAutofit/>
+                      </wps:bodyPr>
+                    </wps:wsp>
+                  </a:graphicData>
+                </a:graphic>
+                <wp14:sizeRelH relativeFrom="margin">
+                  <wp14:pctWidth>0</wp14:pctWidth>
+                </wp14:sizeRelH>
+                <wp14:sizeRelV relativeFrom="margin">
+                  <wp14:pctHeight>0</wp14:pctHeight>
+                </wp14:sizeRelV>
+              </wp:anchor>
+            </w:drawing>
+          </mc:Choice>
+          <mc:Fallback>
+            <w:pict>
+              <v:shape w14:anchorId="67DFA765" id="Text Box 44" o:spid="_x0000_s1043" type="#_x0000_t202" style="position:absolute;margin-left:1.2pt;margin-top:20.95pt;width:520.8pt;height:87.6pt;z-index:251714560;visibility:visible;mso-wrap-style:square;mso-width-percent:0;mso-height-percent:0;mso-wrap-distance-left:9pt;mso-wrap-distance-top:0;mso-wrap-distance-right:9pt;mso-wrap-distance-bottom:0;mso-position-horizontal:absolute;mso-position-horizontal-relative:text;mso-position-vertical:absolute;mso-position-vertical-relative:text;mso-width-percent:0;mso-height-percent:0;mso-width-relative:margin;mso-height-relative:margin;v-text-anchor:top" o:gfxdata="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" fillcolor="#c5e0b3 [1305]" strokeweight=".5pt">
+                <v:textbox>
+                  <w:txbxContent>
+                    <w:p/>
+                  </w:txbxContent>
+                </v:textbox>
+              </v:shape>
+            </w:pict>
+          </mc:Fallback>
+        </mc:AlternateContent>
+      </w:r>
+      <w:r>
         <w:t xml:space="preserve">Hint: </w:t>
       </w:r>
       <w:r>
@@ -4082,6 +5402,88 @@
       <w:r>
         <w:rPr>
           <w:b/>
+          <w:noProof/>
+          <w:sz w:val="28"/>
+        </w:rPr>
+        <mc:AlternateContent>
+          <mc:Choice Requires="wps">
+            <w:drawing>
+              <wp:anchor distT="0" distB="0" distL="114300" distR="114300" simplePos="0" relativeHeight="251716608" behindDoc="0" locked="0" layoutInCell="1" allowOverlap="1" wp14:anchorId="6AAA8BF5" wp14:editId="2FAE2759">
+                <wp:simplePos x="0" y="0"/>
+                <wp:positionH relativeFrom="column">
+                  <wp:posOffset>7620</wp:posOffset>
+                </wp:positionH>
+                <wp:positionV relativeFrom="paragraph">
+                  <wp:posOffset>502285</wp:posOffset>
+                </wp:positionV>
+                <wp:extent cx="6614160" cy="1112520"/>
+                <wp:effectExtent l="0" t="0" r="15240" b="11430"/>
+                <wp:wrapNone/>
+                <wp:docPr id="46" name="Text Box 46"/>
+                <wp:cNvGraphicFramePr/>
+                <a:graphic xmlns:a="http://schemas.openxmlformats.org/drawingml/2006/main">
+                  <a:graphicData uri="http://schemas.microsoft.com/office/word/2010/wordprocessingShape">
+                    <wps:wsp>
+                      <wps:cNvSpPr txBox="1"/>
+                      <wps:spPr>
+                        <a:xfrm>
+                          <a:off x="0" y="0"/>
+                          <a:ext cx="6614160" cy="1112520"/>
+                        </a:xfrm>
+                        <a:prstGeom prst="rect">
+                          <a:avLst/>
+                        </a:prstGeom>
+                        <a:solidFill>
+                          <a:schemeClr val="accent6">
+                            <a:lumMod val="40000"/>
+                            <a:lumOff val="60000"/>
+                          </a:schemeClr>
+                        </a:solidFill>
+                        <a:ln w="6350">
+                          <a:solidFill>
+                            <a:prstClr val="black"/>
+                          </a:solidFill>
+                        </a:ln>
+                      </wps:spPr>
+                      <wps:txbx>
+                        <w:txbxContent>
+                          <w:p/>
+                        </w:txbxContent>
+                      </wps:txbx>
+                      <wps:bodyPr rot="0" spcFirstLastPara="0" vertOverflow="overflow" horzOverflow="overflow" vert="horz" wrap="square" lIns="91440" tIns="45720" rIns="91440" bIns="45720" numCol="1" spcCol="0" rtlCol="0" fromWordArt="0" anchor="t" anchorCtr="0" forceAA="0" compatLnSpc="1">
+                        <a:prstTxWarp prst="textNoShape">
+                          <a:avLst/>
+                        </a:prstTxWarp>
+                        <a:noAutofit/>
+                      </wps:bodyPr>
+                    </wps:wsp>
+                  </a:graphicData>
+                </a:graphic>
+                <wp14:sizeRelH relativeFrom="margin">
+                  <wp14:pctWidth>0</wp14:pctWidth>
+                </wp14:sizeRelH>
+                <wp14:sizeRelV relativeFrom="margin">
+                  <wp14:pctHeight>0</wp14:pctHeight>
+                </wp14:sizeRelV>
+              </wp:anchor>
+            </w:drawing>
+          </mc:Choice>
+          <mc:Fallback>
+            <w:pict>
+              <v:shape w14:anchorId="6AAA8BF5" id="Text Box 46" o:spid="_x0000_s1044" type="#_x0000_t202" style="position:absolute;margin-left:.6pt;margin-top:39.55pt;width:520.8pt;height:87.6pt;z-index:251716608;visibility:visible;mso-wrap-style:square;mso-width-percent:0;mso-height-percent:0;mso-wrap-distance-left:9pt;mso-wrap-distance-top:0;mso-wrap-distance-right:9pt;mso-wrap-distance-bottom:0;mso-position-horizontal:absolute;mso-position-horizontal-relative:text;mso-position-vertical:absolute;mso-position-vertical-relative:text;mso-width-percent:0;mso-height-percent:0;mso-width-relative:margin;mso-height-relative:margin;v-text-anchor:top" o:gfxdata="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" fillcolor="#c5e0b3 [1305]" strokeweight=".5pt">
+                <v:textbox>
+                  <w:txbxContent>
+                    <w:p/>
+                  </w:txbxContent>
+                </v:textbox>
+              </v:shape>
+            </w:pict>
+          </mc:Fallback>
+        </mc:AlternateContent>
+      </w:r>
+      <w:r>
+        <w:rPr>
+          <w:b/>
           <w:sz w:val="28"/>
         </w:rPr>
         <w:t>7.2</w:t>
@@ -4199,10 +5601,92 @@
     <w:p>
       <w:r>
         <w:rPr>
+          <w:b/>
           <w:noProof/>
+          <w:sz w:val="28"/>
+        </w:rPr>
+        <mc:AlternateContent>
+          <mc:Choice Requires="wps">
+            <w:drawing>
+              <wp:anchor distT="0" distB="0" distL="114300" distR="114300" simplePos="0" relativeHeight="251718656" behindDoc="0" locked="0" layoutInCell="1" allowOverlap="1" wp14:anchorId="4BF400B7" wp14:editId="19E640F0">
+                <wp:simplePos x="0" y="0"/>
+                <wp:positionH relativeFrom="column">
+                  <wp:posOffset>15240</wp:posOffset>
+                </wp:positionH>
+                <wp:positionV relativeFrom="paragraph">
+                  <wp:posOffset>409575</wp:posOffset>
+                </wp:positionV>
+                <wp:extent cx="6614160" cy="1920240"/>
+                <wp:effectExtent l="0" t="0" r="15240" b="22860"/>
+                <wp:wrapNone/>
+                <wp:docPr id="47" name="Text Box 47"/>
+                <wp:cNvGraphicFramePr/>
+                <a:graphic xmlns:a="http://schemas.openxmlformats.org/drawingml/2006/main">
+                  <a:graphicData uri="http://schemas.microsoft.com/office/word/2010/wordprocessingShape">
+                    <wps:wsp>
+                      <wps:cNvSpPr txBox="1"/>
+                      <wps:spPr>
+                        <a:xfrm>
+                          <a:off x="0" y="0"/>
+                          <a:ext cx="6614160" cy="1920240"/>
+                        </a:xfrm>
+                        <a:prstGeom prst="rect">
+                          <a:avLst/>
+                        </a:prstGeom>
+                        <a:solidFill>
+                          <a:schemeClr val="accent6">
+                            <a:lumMod val="40000"/>
+                            <a:lumOff val="60000"/>
+                          </a:schemeClr>
+                        </a:solidFill>
+                        <a:ln w="6350">
+                          <a:solidFill>
+                            <a:prstClr val="black"/>
+                          </a:solidFill>
+                        </a:ln>
+                      </wps:spPr>
+                      <wps:txbx>
+                        <w:txbxContent>
+                          <w:p/>
+                        </w:txbxContent>
+                      </wps:txbx>
+                      <wps:bodyPr rot="0" spcFirstLastPara="0" vertOverflow="overflow" horzOverflow="overflow" vert="horz" wrap="square" lIns="91440" tIns="45720" rIns="91440" bIns="45720" numCol="1" spcCol="0" rtlCol="0" fromWordArt="0" anchor="t" anchorCtr="0" forceAA="0" compatLnSpc="1">
+                        <a:prstTxWarp prst="textNoShape">
+                          <a:avLst/>
+                        </a:prstTxWarp>
+                        <a:noAutofit/>
+                      </wps:bodyPr>
+                    </wps:wsp>
+                  </a:graphicData>
+                </a:graphic>
+                <wp14:sizeRelH relativeFrom="margin">
+                  <wp14:pctWidth>0</wp14:pctWidth>
+                </wp14:sizeRelH>
+                <wp14:sizeRelV relativeFrom="margin">
+                  <wp14:pctHeight>0</wp14:pctHeight>
+                </wp14:sizeRelV>
+              </wp:anchor>
+            </w:drawing>
+          </mc:Choice>
+          <mc:Fallback>
+            <w:pict>
+              <v:shape w14:anchorId="4BF400B7" id="Text Box 47" o:spid="_x0000_s1045" type="#_x0000_t202" style="position:absolute;margin-left:1.2pt;margin-top:32.25pt;width:520.8pt;height:151.2pt;z-index:251718656;visibility:visible;mso-wrap-style:square;mso-width-percent:0;mso-height-percent:0;mso-wrap-distance-left:9pt;mso-wrap-distance-top:0;mso-wrap-distance-right:9pt;mso-wrap-distance-bottom:0;mso-position-horizontal:absolute;mso-position-horizontal-relative:text;mso-position-vertical:absolute;mso-position-vertical-relative:text;mso-width-percent:0;mso-height-percent:0;mso-width-relative:margin;mso-height-relative:margin;v-text-anchor:top" o:gfxdata="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" fillcolor="#c5e0b3 [1305]" strokeweight=".5pt">
+                <v:textbox>
+                  <w:txbxContent>
+                    <w:p/>
+                  </w:txbxContent>
+                </v:textbox>
+              </v:shape>
+            </w:pict>
+          </mc:Fallback>
+        </mc:AlternateContent>
+      </w:r>
+      <w:r>
+        <w:rPr>
+          <w:noProof/>
         </w:rPr>
         <w:drawing>
-          <wp:inline distT="0" distB="0" distL="0" distR="0" wp14:anchorId="7286CF63" wp14:editId="76B88956">
+          <wp:inline distT="0" distB="0" distL="0" distR="0" wp14:anchorId="7286CF63" wp14:editId="27CEDB34">
             <wp:extent cx="2963100" cy="320634"/>
             <wp:effectExtent l="0" t="0" r="0" b="3810"/>
             <wp:docPr id="85" name="Picture 85" descr="Go&#10;                To X+30 Script"/>
@@ -5190,8 +6674,6 @@
           <w:t>https://aka.ms/kaleidodraw2</w:t>
         </w:r>
       </w:hyperlink>
-      <w:bookmarkStart w:id="0" w:name="_GoBack"/>
-      <w:bookmarkEnd w:id="0"/>
       <w:r>
         <w:t>)</w:t>
       </w:r>
@@ -5396,7 +6878,7 @@
           </mc:Choice>
           <mc:Fallback>
             <w:pict>
-              <v:rect w14:anchorId="2F8E273B" id="Rectangle 121" o:spid="_x0000_s1028" style="position:absolute;margin-left:-3.25pt;margin-top:50.4pt;width:547.8pt;height:182.35pt;z-index:-251634688;visibility:visible;mso-wrap-style:square;mso-width-percent:0;mso-height-percent:0;mso-wrap-distance-left:9pt;mso-wrap-distance-top:0;mso-wrap-distance-right:9pt;mso-wrap-distance-bottom:0;mso-position-horizontal:absolute;mso-position-horizontal-relative:margin;mso-position-vertical:absolute;mso-position-vertical-relative:text;mso-width-percent:0;mso-height-percent:0;mso-width-relative:margin;mso-height-relative:margin;v-text-anchor:middle" o:gfxdata="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" fillcolor="#c3c3c3 [2166]" strokecolor="#a5a5a5 [3206]" strokeweight=".5pt">
+              <v:rect w14:anchorId="2F8E273B" id="Rectangle 121" o:spid="_x0000_s1046" style="position:absolute;margin-left:-3.25pt;margin-top:50.4pt;width:547.8pt;height:182.35pt;z-index:-251634688;visibility:visible;mso-wrap-style:square;mso-width-percent:0;mso-height-percent:0;mso-wrap-distance-left:9pt;mso-wrap-distance-top:0;mso-wrap-distance-right:9pt;mso-wrap-distance-bottom:0;mso-position-horizontal:absolute;mso-position-horizontal-relative:margin;mso-position-vertical:absolute;mso-position-vertical-relative:text;mso-width-percent:0;mso-height-percent:0;mso-width-relative:margin;mso-height-relative:margin;v-text-anchor:middle" o:gfxdata="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" fillcolor="#c3c3c3 [2166]" strokecolor="#a5a5a5 [3206]" strokeweight=".5pt">
                 <v:fill color2="#b6b6b6 [2614]" rotate="t" colors="0 #d2d2d2;.5 #c8c8c8;1 silver" focus="100%" type="gradient">
                   <o:fill v:ext="view" type="gradientUnscaled"/>
                 </v:fill>
@@ -5727,6 +7209,78 @@
     <w:p>
       <w:pPr>
         <w:rPr>
+          <w:color w:val="858585"/>
+          <w:sz w:val="24"/>
+          <w:szCs w:val="24"/>
+        </w:rPr>
+      </w:pPr>
+      <w:r>
+        <w:rPr>
+          <w:b/>
+          <w:sz w:val="24"/>
+          <w:szCs w:val="24"/>
+        </w:rPr>
+        <w:br/>
+      </w:r>
+      <w:bookmarkStart w:id="0" w:name="_GoBack"/>
+      <w:bookmarkEnd w:id="0"/>
+      <w:r>
+        <w:rPr>
+          <w:b/>
+          <w:sz w:val="24"/>
+          <w:szCs w:val="24"/>
+        </w:rPr>
+        <w:t>When you’re done, save and publish your Snap! program, and copy its URL here:</w:t>
+      </w:r>
+      <w:r>
+        <w:rPr>
+          <w:color w:val="858585"/>
+          <w:sz w:val="24"/>
+          <w:szCs w:val="24"/>
+        </w:rPr>
+        <w:t xml:space="preserve"> </w:t>
+      </w:r>
+    </w:p>
+    <w:tbl>
+      <w:tblPr>
+        <w:tblW w:w="9350" w:type="dxa"/>
+        <w:tblInd w:w="-115" w:type="dxa"/>
+        <w:tblBorders>
+          <w:top w:val="single" w:sz="4" w:space="0" w:color="000000"/>
+          <w:left w:val="single" w:sz="4" w:space="0" w:color="000000"/>
+          <w:bottom w:val="single" w:sz="4" w:space="0" w:color="000000"/>
+          <w:right w:val="single" w:sz="4" w:space="0" w:color="000000"/>
+          <w:insideH w:val="single" w:sz="4" w:space="0" w:color="000000"/>
+          <w:insideV w:val="single" w:sz="4" w:space="0" w:color="000000"/>
+        </w:tblBorders>
+        <w:tblLayout w:type="fixed"/>
+        <w:tblLook w:val="0400" w:firstRow="0" w:lastRow="0" w:firstColumn="0" w:lastColumn="0" w:noHBand="0" w:noVBand="1"/>
+      </w:tblPr>
+      <w:tblGrid>
+        <w:gridCol w:w="9350"/>
+      </w:tblGrid>
+      <w:tr>
+        <w:tc>
+          <w:tcPr>
+            <w:tcW w:w="9350" w:type="dxa"/>
+            <w:shd w:val="clear" w:color="auto" w:fill="E2EFD9"/>
+          </w:tcPr>
+          <w:p>
+            <w:pPr>
+              <w:spacing w:after="120"/>
+              <w:rPr>
+                <w:color w:val="858585"/>
+                <w:sz w:val="16"/>
+                <w:szCs w:val="16"/>
+              </w:rPr>
+            </w:pPr>
+          </w:p>
+        </w:tc>
+      </w:tr>
+    </w:tbl>
+    <w:p>
+      <w:pPr>
+        <w:rPr>
           <w:i/>
         </w:rPr>
       </w:pPr>
@@ -5873,6 +7427,7 @@
         </w:numPr>
       </w:pPr>
       <w:r>
+        <w:lastRenderedPageBreak/>
         <w:t xml:space="preserve">Pay close attention to what each of the other sprites is doing in the animation above. You will need to modify the </w:t>
       </w:r>
       <w:r>
@@ -6067,7 +7622,6 @@
         <w:br/>
       </w:r>
       <w:r>
-        <w:lastRenderedPageBreak/>
         <w:br/>
       </w:r>
       <w:r>
@@ -8056,7 +9610,7 @@
         </mc:Choice>
         <mc:Fallback>
           <w:pict>
-            <v:rect w14:anchorId="3CCFB080" id="Rectangle 17" o:spid="_x0000_s1029" style="position:absolute;margin-left:1in;margin-top:-13.55pt;width:270pt;height:36pt;z-index:251660288;visibility:visible;mso-wrap-style:square;mso-width-percent:0;mso-height-percent:0;mso-wrap-distance-left:9pt;mso-wrap-distance-top:0;mso-wrap-distance-right:9pt;mso-wrap-distance-bottom:0;mso-position-horizontal:absolute;mso-position-horizontal-relative:text;mso-position-vertical:absolute;mso-position-vertical-relative:text;mso-width-percent:0;mso-height-percent:0;mso-width-relative:margin;mso-height-relative:margin;v-text-anchor:middle" o:gfxdata="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" filled="f" stroked="f" strokeweight="1pt">
+            <v:rect w14:anchorId="3CCFB080" id="Rectangle 17" o:spid="_x0000_s1047" style="position:absolute;margin-left:1in;margin-top:-13.55pt;width:270pt;height:36pt;z-index:251660288;visibility:visible;mso-wrap-style:square;mso-width-percent:0;mso-height-percent:0;mso-wrap-distance-left:9pt;mso-wrap-distance-top:0;mso-wrap-distance-right:9pt;mso-wrap-distance-bottom:0;mso-position-horizontal:absolute;mso-position-horizontal-relative:text;mso-position-vertical:absolute;mso-position-vertical-relative:text;mso-width-percent:0;mso-height-percent:0;mso-width-relative:margin;mso-height-relative:margin;v-text-anchor:middle" o:gfxdata="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" filled="f" stroked="f" strokeweight="1pt">
               <v:textbox>
                 <w:txbxContent>
                   <w:p>
@@ -8082,43 +9636,7 @@
                           <w:color w:val="000000" w:themeColor="text1"/>
                           <w:sz w:val="20"/>
                         </w:rPr>
-                        <w:t>Creative Commons Attribution-</w:t>
-                      </w:r>
-                      <w:proofErr w:type="spellStart"/>
-                      <w:r>
-                        <w:rPr>
-                          <w:rFonts w:ascii="Calibri" w:hAnsi="Calibri"/>
-                          <w:color w:val="000000" w:themeColor="text1"/>
-                          <w:sz w:val="20"/>
-                        </w:rPr>
-                        <w:t>NonCommercial</w:t>
-                      </w:r>
-                      <w:proofErr w:type="spellEnd"/>
-                      <w:r>
-                        <w:rPr>
-                          <w:rFonts w:ascii="Calibri" w:hAnsi="Calibri"/>
-                          <w:color w:val="000000" w:themeColor="text1"/>
-                          <w:sz w:val="20"/>
-                        </w:rPr>
-                        <w:t>-</w:t>
-                      </w:r>
-                      <w:proofErr w:type="spellStart"/>
-                      <w:r>
-                        <w:rPr>
-                          <w:rFonts w:ascii="Calibri" w:hAnsi="Calibri"/>
-                          <w:color w:val="000000" w:themeColor="text1"/>
-                          <w:sz w:val="20"/>
-                        </w:rPr>
-                        <w:t>ShareAlike</w:t>
-                      </w:r>
-                      <w:proofErr w:type="spellEnd"/>
-                      <w:r>
-                        <w:rPr>
-                          <w:rFonts w:ascii="Calibri" w:hAnsi="Calibri"/>
-                          <w:color w:val="000000" w:themeColor="text1"/>
-                          <w:sz w:val="20"/>
-                        </w:rPr>
-                        <w:t xml:space="preserve"> 4.0 International License</w:t>
+                        <w:t>Creative Commons Attribution-NonCommercial-ShareAlike 4.0 International License</w:t>
                       </w:r>
                     </w:hyperlink>
                     <w:r>
@@ -8881,7 +10399,6 @@
     <w:next w:val="Normal"/>
     <w:link w:val="Heading2Char"/>
     <w:uiPriority w:val="9"/>
-    <w:semiHidden/>
     <w:unhideWhenUsed/>
     <w:qFormat/>
     <w:rsid w:val="002B2451"/>
@@ -9329,7 +10846,6 @@
     <w:basedOn w:val="DefaultParagraphFont"/>
     <w:link w:val="Heading2"/>
     <w:uiPriority w:val="9"/>
-    <w:semiHidden/>
     <w:rsid w:val="002B2451"/>
     <w:rPr>
       <w:rFonts w:asciiTheme="majorHAnsi" w:eastAsiaTheme="majorEastAsia" w:hAnsiTheme="majorHAnsi" w:cstheme="majorBidi"/>
@@ -9603,6 +11119,15 @@
 </file>
 
 <file path=customXml/item1.xml><?xml version="1.0" encoding="utf-8"?>
+<?mso-contentType ?>
+<FormTemplates xmlns="http://schemas.microsoft.com/sharepoint/v3/contenttype/forms">
+  <Display>DocumentLibraryForm</Display>
+  <Edit>DocumentLibraryForm</Edit>
+  <New>DocumentLibraryForm</New>
+</FormTemplates>
+</file>
+
+<file path=customXml/item2.xml><?xml version="1.0" encoding="utf-8"?>
 <p:properties xmlns:p="http://schemas.microsoft.com/office/2006/metadata/properties" xmlns:xsi="http://www.w3.org/2001/XMLSchema-instance" xmlns:pc="http://schemas.microsoft.com/office/infopath/2007/PartnerControls">
   <documentManagement>
     <IconOverlay xmlns="http://schemas.microsoft.com/sharepoint/v4" xsi:nil="true"/>
@@ -9610,15 +11135,6 @@
     <_ip_UnifiedCompliancePolicyProperties xmlns="http://schemas.microsoft.com/sharepoint/v3" xsi:nil="true"/>
   </documentManagement>
 </p:properties>
-</file>
-
-<file path=customXml/item2.xml><?xml version="1.0" encoding="utf-8"?>
-<?mso-contentType ?>
-<FormTemplates xmlns="http://schemas.microsoft.com/sharepoint/v3/contenttype/forms">
-  <Display>DocumentLibraryForm</Display>
-  <Edit>DocumentLibraryForm</Edit>
-  <New>DocumentLibraryForm</New>
-</FormTemplates>
 </file>
 
 <file path=customXml/item3.xml><?xml version="1.0" encoding="utf-8"?>
@@ -9853,20 +11369,20 @@
 </file>
 
 <file path=customXml/itemProps1.xml><?xml version="1.0" encoding="utf-8"?>
+<ds:datastoreItem xmlns:ds="http://schemas.openxmlformats.org/officeDocument/2006/customXml" ds:itemID="{3109AE69-BA35-469A-B7E8-486799D1C158}">
+  <ds:schemaRefs>
+    <ds:schemaRef ds:uri="http://schemas.microsoft.com/sharepoint/v3/contenttype/forms"/>
+  </ds:schemaRefs>
+</ds:datastoreItem>
+</file>
+
+<file path=customXml/itemProps2.xml><?xml version="1.0" encoding="utf-8"?>
 <ds:datastoreItem xmlns:ds="http://schemas.openxmlformats.org/officeDocument/2006/customXml" ds:itemID="{283F29D7-93A8-4FF1-83B0-95061A862C0C}">
   <ds:schemaRefs>
     <ds:schemaRef ds:uri="http://schemas.microsoft.com/office/2006/metadata/properties"/>
     <ds:schemaRef ds:uri="http://schemas.microsoft.com/office/infopath/2007/PartnerControls"/>
     <ds:schemaRef ds:uri="http://schemas.microsoft.com/sharepoint/v4"/>
     <ds:schemaRef ds:uri="http://schemas.microsoft.com/sharepoint/v3"/>
-  </ds:schemaRefs>
-</ds:datastoreItem>
-</file>
-
-<file path=customXml/itemProps2.xml><?xml version="1.0" encoding="utf-8"?>
-<ds:datastoreItem xmlns:ds="http://schemas.openxmlformats.org/officeDocument/2006/customXml" ds:itemID="{3109AE69-BA35-469A-B7E8-486799D1C158}">
-  <ds:schemaRefs>
-    <ds:schemaRef ds:uri="http://schemas.microsoft.com/sharepoint/v3/contenttype/forms"/>
   </ds:schemaRefs>
 </ds:datastoreItem>
 </file>

</xml_diff>

<commit_message>
Streamlined lesson 1.1 and lab 1.1
</commit_message>
<xml_diff>
--- a/Unit 1 Word/Lab 1.1 Welcome To SNAP.docx
+++ b/Unit 1 Word/Lab 1.1 Welcome To SNAP.docx
@@ -4,8 +4,7 @@
   <w:body>
     <w:p>
       <w:pPr>
-        <w:pStyle w:val="Heading1"/>
-        <w:spacing w:before="0"/>
+        <w:pStyle w:val="Title"/>
       </w:pPr>
       <w:bookmarkStart w:id="0" w:name="lab-1.1---welcome-to-snap"/>
       <w:r>
@@ -20,7 +19,13 @@
         <w:pStyle w:val="FirstParagraph"/>
       </w:pPr>
       <w:r>
-        <w:t>SNAP is a programming language, which you can use to tell a computer what to do. A program is a particular set of instructions for the computer to follow.</w:t>
+        <w:t>SNAP</w:t>
+      </w:r>
+      <w:r>
+        <w:t>!</w:t>
+      </w:r>
+      <w:r>
+        <w:t xml:space="preserve"> is a programming language, which you can use to tell a computer what to do. A program is a particular set of instructions for the computer to follow.</w:t>
       </w:r>
     </w:p>
     <w:p>
@@ -51,8 +56,8 @@
           <w:noProof/>
         </w:rPr>
         <w:drawing>
-          <wp:inline distT="0" distB="0" distL="0" distR="0">
-            <wp:extent cx="1077058" cy="1000125"/>
+          <wp:inline distT="0" distB="0" distL="0" distR="0" wp14:anchorId="1AB64330" wp14:editId="5D3C3C10">
+            <wp:extent cx="1778000" cy="1651000"/>
             <wp:effectExtent l="0" t="0" r="0" b="0"/>
             <wp:docPr id="1" name="Picture" descr="Simple Program in Snap!"/>
             <wp:cNvGraphicFramePr/>
@@ -74,7 +79,7 @@
                   <pic:spPr bwMode="auto">
                     <a:xfrm>
                       <a:off x="0" y="0"/>
-                      <a:ext cx="1081321" cy="1004084"/>
+                      <a:ext cx="1778000" cy="1651000"/>
                     </a:xfrm>
                     <a:prstGeom prst="rect">
                       <a:avLst/>
@@ -111,291 +116,46 @@
     </w:p>
     <w:p>
       <w:pPr>
+        <w:pStyle w:val="Heading2"/>
+      </w:pPr>
+      <w:bookmarkStart w:id="1" w:name="part-1---blocks"/>
+      <w:r>
+        <w:t>Part 1 - Blocks</w:t>
+      </w:r>
+      <w:bookmarkStart w:id="2" w:name="_GoBack"/>
+      <w:bookmarkEnd w:id="2"/>
+    </w:p>
+    <w:p>
+      <w:pPr>
+        <w:pStyle w:val="FirstParagraph"/>
+      </w:pPr>
+      <w:r>
+        <w:t xml:space="preserve">The area at the left edge of the window is the palette. As you see in the picture, it contains tabs for eight different-color block categories. In this lab, we will focus on the Motion, Sound, Pen, and Sensing tabs. You will learn about the other tabs in </w:t>
+      </w:r>
+      <w:r>
+        <w:t>the next few labs.</w:t>
+      </w:r>
+    </w:p>
+    <w:p>
+      <w:pPr>
         <w:pStyle w:val="BodyText"/>
       </w:pPr>
       <w:r>
-        <w:t>SNAP is differe</w:t>
-      </w:r>
-      <w:r>
-        <w:t>nt than many other languages in another way— you run it in a web browser like Firefox or Chrome. The URL that you can use to always get to SNAP! is</w:t>
+        <w:t xml:space="preserve">These tabs are an important organizational structure in SNAP because they are home to the various blocks that you will use to tell the computer what to do. The blocks are categorized under each tab based on what kind of thing each block </w:t>
+      </w:r>
+      <w:r>
+        <w:t>does.</w:t>
       </w:r>
     </w:p>
     <w:p>
       <w:pPr>
         <w:pStyle w:val="BodyText"/>
       </w:pPr>
-      <w:hyperlink r:id="rId8">
-        <w:r>
-          <w:rPr>
-            <w:rStyle w:val="Hyperlink"/>
-            <w:b/>
-          </w:rPr>
-          <w:t>http://snap.berkeley.edu/run</w:t>
-        </w:r>
-      </w:hyperlink>
-    </w:p>
-    <w:p>
-      <w:pPr>
-        <w:pStyle w:val="BodyText"/>
-      </w:pPr>
-      <w:r>
-        <w:t>In order to save your programs,</w:t>
-      </w:r>
-      <w:r>
-        <w:t xml:space="preserve"> the first thing you’ll need to do is make an account. In the SNAP browser window, Find the cloud-shaped button in the top toolbar on the upper left corner of the window:</w:t>
-      </w:r>
-    </w:p>
-    <w:p>
-      <w:pPr>
-        <w:pStyle w:val="CaptionedFigure"/>
-      </w:pPr>
-      <w:r>
-        <w:rPr>
-          <w:noProof/>
-        </w:rPr>
-        <w:drawing>
-          <wp:inline distT="0" distB="0" distL="0" distR="0">
-            <wp:extent cx="2600325" cy="1055837"/>
-            <wp:effectExtent l="0" t="0" r="0" b="0"/>
-            <wp:docPr id="2" name="Picture" descr="Cloud Button"/>
-            <wp:cNvGraphicFramePr/>
-            <a:graphic xmlns:a="http://schemas.openxmlformats.org/drawingml/2006/main">
-              <a:graphicData uri="http://schemas.openxmlformats.org/drawingml/2006/picture">
-                <pic:pic xmlns:pic="http://schemas.openxmlformats.org/drawingml/2006/picture">
-                  <pic:nvPicPr>
-                    <pic:cNvPr id="0" name="Picture" descr="cloudButton.png"/>
-                    <pic:cNvPicPr>
-                      <a:picLocks noChangeAspect="1" noChangeArrowheads="1"/>
-                    </pic:cNvPicPr>
-                  </pic:nvPicPr>
-                  <pic:blipFill>
-                    <a:blip r:embed="rId9"/>
-                    <a:stretch>
-                      <a:fillRect/>
-                    </a:stretch>
-                  </pic:blipFill>
-                  <pic:spPr bwMode="auto">
-                    <a:xfrm>
-                      <a:off x="0" y="0"/>
-                      <a:ext cx="2606162" cy="1058207"/>
-                    </a:xfrm>
-                    <a:prstGeom prst="rect">
-                      <a:avLst/>
-                    </a:prstGeom>
-                    <a:noFill/>
-                    <a:ln w="9525">
-                      <a:noFill/>
-                      <a:headEnd/>
-                      <a:tailEnd/>
-                    </a:ln>
-                  </pic:spPr>
-                </pic:pic>
-              </a:graphicData>
-            </a:graphic>
-          </wp:inline>
-        </w:drawing>
-      </w:r>
-    </w:p>
-    <w:p>
-      <w:pPr>
-        <w:pStyle w:val="ImageCaption"/>
-      </w:pPr>
-      <w:r>
-        <w:t>Cloud Button</w:t>
-      </w:r>
-    </w:p>
-    <w:p>
-      <w:pPr>
-        <w:pStyle w:val="BodyText"/>
-      </w:pPr>
-      <w:r>
-        <w:t>Click it, select the “sign up” option in the menu, and follow the inst</w:t>
-      </w:r>
-      <w:r>
-        <w:t>ructions there. You will need to check your email after creating your account to get your initial password.</w:t>
-      </w:r>
-    </w:p>
-    <w:p>
-      <w:pPr>
-        <w:pStyle w:val="CaptionedFigure"/>
-      </w:pPr>
-      <w:r>
-        <w:rPr>
-          <w:noProof/>
-        </w:rPr>
-        <w:lastRenderedPageBreak/>
-        <w:drawing>
-          <wp:inline distT="0" distB="0" distL="0" distR="0">
-            <wp:extent cx="1702779" cy="2657475"/>
-            <wp:effectExtent l="0" t="0" r="0" b="0"/>
-            <wp:docPr id="3" name="Picture" descr="Cloud Sign Up"/>
-            <wp:cNvGraphicFramePr/>
-            <a:graphic xmlns:a="http://schemas.openxmlformats.org/drawingml/2006/main">
-              <a:graphicData uri="http://schemas.openxmlformats.org/drawingml/2006/picture">
-                <pic:pic xmlns:pic="http://schemas.openxmlformats.org/drawingml/2006/picture">
-                  <pic:nvPicPr>
-                    <pic:cNvPr id="0" name="Picture" descr="cloudSignup.png"/>
-                    <pic:cNvPicPr>
-                      <a:picLocks noChangeAspect="1" noChangeArrowheads="1"/>
-                    </pic:cNvPicPr>
-                  </pic:nvPicPr>
-                  <pic:blipFill>
-                    <a:blip r:embed="rId10"/>
-                    <a:stretch>
-                      <a:fillRect/>
-                    </a:stretch>
-                  </pic:blipFill>
-                  <pic:spPr bwMode="auto">
-                    <a:xfrm>
-                      <a:off x="0" y="0"/>
-                      <a:ext cx="1708713" cy="2666736"/>
-                    </a:xfrm>
-                    <a:prstGeom prst="rect">
-                      <a:avLst/>
-                    </a:prstGeom>
-                    <a:noFill/>
-                    <a:ln w="9525">
-                      <a:noFill/>
-                      <a:headEnd/>
-                      <a:tailEnd/>
-                    </a:ln>
-                  </pic:spPr>
-                </pic:pic>
-              </a:graphicData>
-            </a:graphic>
-          </wp:inline>
-        </w:drawing>
-      </w:r>
-    </w:p>
-    <w:p>
-      <w:pPr>
-        <w:pStyle w:val="ImageCaption"/>
-      </w:pPr>
-      <w:r>
-        <w:t>Cloud Sign Up</w:t>
-      </w:r>
-    </w:p>
-    <w:p>
-      <w:pPr>
-        <w:pStyle w:val="Heading2"/>
-      </w:pPr>
-      <w:bookmarkStart w:id="1" w:name="overview-of-the-window"/>
-      <w:r>
-        <w:t>1. Overview of the Window</w:t>
-      </w:r>
-    </w:p>
-    <w:p>
-      <w:pPr>
-        <w:pStyle w:val="FirstParagraph"/>
-      </w:pPr>
-      <w:r>
-        <w:t>You may have noticed that there are a few main sections of the SNAP! window. These regions are named as sh</w:t>
-      </w:r>
-      <w:r>
-        <w:t>own below.</w:t>
-      </w:r>
-    </w:p>
-    <w:p>
-      <w:pPr>
-        <w:pStyle w:val="CaptionedFigure"/>
-      </w:pPr>
-      <w:r>
-        <w:rPr>
-          <w:noProof/>
-        </w:rPr>
-        <w:drawing>
-          <wp:inline distT="0" distB="0" distL="0" distR="0">
-            <wp:extent cx="5334000" cy="3323745"/>
-            <wp:effectExtent l="0" t="0" r="0" b="0"/>
-            <wp:docPr id="4" name="Picture" descr="Snap! Overview"/>
-            <wp:cNvGraphicFramePr/>
-            <a:graphic xmlns:a="http://schemas.openxmlformats.org/drawingml/2006/main">
-              <a:graphicData uri="http://schemas.openxmlformats.org/drawingml/2006/picture">
-                <pic:pic xmlns:pic="http://schemas.openxmlformats.org/drawingml/2006/picture">
-                  <pic:nvPicPr>
-                    <pic:cNvPr id="0" name="Picture" descr="snapOverview.png"/>
-                    <pic:cNvPicPr>
-                      <a:picLocks noChangeAspect="1" noChangeArrowheads="1"/>
-                    </pic:cNvPicPr>
-                  </pic:nvPicPr>
-                  <pic:blipFill>
-                    <a:blip r:embed="rId11"/>
-                    <a:stretch>
-                      <a:fillRect/>
-                    </a:stretch>
-                  </pic:blipFill>
-                  <pic:spPr bwMode="auto">
-                    <a:xfrm>
-                      <a:off x="0" y="0"/>
-                      <a:ext cx="5334000" cy="3323745"/>
-                    </a:xfrm>
-                    <a:prstGeom prst="rect">
-                      <a:avLst/>
-                    </a:prstGeom>
-                    <a:noFill/>
-                    <a:ln w="9525">
-                      <a:noFill/>
-                      <a:headEnd/>
-                      <a:tailEnd/>
-                    </a:ln>
-                  </pic:spPr>
-                </pic:pic>
-              </a:graphicData>
-            </a:graphic>
-          </wp:inline>
-        </w:drawing>
-      </w:r>
-    </w:p>
-    <w:p>
-      <w:pPr>
-        <w:pStyle w:val="ImageCaption"/>
-      </w:pPr>
-      <w:r>
-        <w:t>Snap! Overview</w:t>
-      </w:r>
-    </w:p>
-    <w:p>
-      <w:pPr>
-        <w:pStyle w:val="Heading2"/>
-      </w:pPr>
-      <w:bookmarkStart w:id="2" w:name="blocks"/>
-      <w:bookmarkEnd w:id="1"/>
-      <w:r>
-        <w:lastRenderedPageBreak/>
-        <w:t>2. Blocks</w:t>
-      </w:r>
-    </w:p>
-    <w:p>
-      <w:pPr>
-        <w:pStyle w:val="FirstParagraph"/>
-      </w:pPr>
-      <w:r>
-        <w:t>The area at the left edge of the window is the palette. As you see in the picture, it contains tabs for eight different-color block categories. In this lab, we will focus on the Motion, Sound, Pen, and Sensing tabs. Yo</w:t>
-      </w:r>
-      <w:r>
-        <w:t>u will learn about the other tabs in the next few labs.</w:t>
-      </w:r>
-    </w:p>
-    <w:p>
-      <w:pPr>
-        <w:pStyle w:val="BodyText"/>
-      </w:pPr>
-      <w:r>
-        <w:t>These tabs are an important organizational structure in SNAP because they are home to the various blocks that you will use to tell the computer what to do. The blocks are categorized under each tab ba</w:t>
-      </w:r>
-      <w:r>
-        <w:t>sed on what kind of thing each block does.</w:t>
-      </w:r>
-    </w:p>
-    <w:p>
-      <w:pPr>
-        <w:pStyle w:val="BodyText"/>
-      </w:pPr>
       <w:r>
         <w:rPr>
           <w:b/>
         </w:rPr>
-        <w:t>2.1) Below, fill in the name of the category to which each block belongs.</w:t>
+        <w:t>1.1) Below, fill in the name of the category to which each block belongs.</w:t>
       </w:r>
     </w:p>
     <w:tbl>
@@ -413,7 +173,7 @@
           <w:tcPr>
             <w:tcW w:w="0" w:type="auto"/>
             <w:tcBorders>
-              <w:bottom w:val="single" w:sz="0" w:space="0" w:color="auto"/>
+              <w:bottom w:val="single" w:sz="2" w:space="0" w:color="auto"/>
             </w:tcBorders>
             <w:vAlign w:val="bottom"/>
           </w:tcPr>
@@ -448,6 +208,10 @@
         <w:tc>
           <w:tcPr>
             <w:tcW w:w="0" w:type="auto"/>
+            <w:tcBorders>
+              <w:top w:val="single" w:sz="2" w:space="0" w:color="auto"/>
+              <w:right w:val="single" w:sz="4" w:space="0" w:color="auto"/>
+            </w:tcBorders>
           </w:tcPr>
           <w:p>
             <w:pPr>
@@ -458,10 +222,10 @@
                 <w:noProof/>
               </w:rPr>
               <w:drawing>
-                <wp:inline distT="0" distB="0" distL="0" distR="0">
+                <wp:inline distT="0" distB="0" distL="0" distR="0" wp14:anchorId="6AD9116B" wp14:editId="247E2D62">
                   <wp:extent cx="2400300" cy="304800"/>
                   <wp:effectExtent l="0" t="0" r="0" b="0"/>
-                  <wp:docPr id="5" name="Picture" descr="Play Note"/>
+                  <wp:docPr id="2" name="Picture" descr="Play Note"/>
                   <wp:cNvGraphicFramePr/>
                   <a:graphic xmlns:a="http://schemas.openxmlformats.org/drawingml/2006/main">
                     <a:graphicData uri="http://schemas.openxmlformats.org/drawingml/2006/picture">
@@ -473,7 +237,7 @@
                           </pic:cNvPicPr>
                         </pic:nvPicPr>
                         <pic:blipFill>
-                          <a:blip r:embed="rId12"/>
+                          <a:blip r:embed="rId8"/>
                           <a:stretch>
                             <a:fillRect/>
                           </a:stretch>
@@ -504,6 +268,9 @@
         <w:tc>
           <w:tcPr>
             <w:tcW w:w="0" w:type="auto"/>
+            <w:tcBorders>
+              <w:left w:val="single" w:sz="4" w:space="0" w:color="auto"/>
+            </w:tcBorders>
           </w:tcPr>
           <w:p/>
         </w:tc>
@@ -512,6 +279,9 @@
         <w:tc>
           <w:tcPr>
             <w:tcW w:w="0" w:type="auto"/>
+            <w:tcBorders>
+              <w:right w:val="single" w:sz="4" w:space="0" w:color="auto"/>
+            </w:tcBorders>
           </w:tcPr>
           <w:p>
             <w:pPr>
@@ -522,10 +292,10 @@
                 <w:noProof/>
               </w:rPr>
               <w:drawing>
-                <wp:inline distT="0" distB="0" distL="0" distR="0">
+                <wp:inline distT="0" distB="0" distL="0" distR="0" wp14:anchorId="179FD7A7" wp14:editId="6A20ED58">
                   <wp:extent cx="520700" cy="266700"/>
                   <wp:effectExtent l="0" t="0" r="0" b="0"/>
-                  <wp:docPr id="6" name="Picture" descr="Clear"/>
+                  <wp:docPr id="3" name="Picture" descr="Clear"/>
                   <wp:cNvGraphicFramePr/>
                   <a:graphic xmlns:a="http://schemas.openxmlformats.org/drawingml/2006/main">
                     <a:graphicData uri="http://schemas.openxmlformats.org/drawingml/2006/picture">
@@ -537,7 +307,7 @@
                           </pic:cNvPicPr>
                         </pic:nvPicPr>
                         <pic:blipFill>
-                          <a:blip r:embed="rId13"/>
+                          <a:blip r:embed="rId9"/>
                           <a:stretch>
                             <a:fillRect/>
                           </a:stretch>
@@ -568,6 +338,9 @@
         <w:tc>
           <w:tcPr>
             <w:tcW w:w="0" w:type="auto"/>
+            <w:tcBorders>
+              <w:left w:val="single" w:sz="4" w:space="0" w:color="auto"/>
+            </w:tcBorders>
           </w:tcPr>
           <w:p/>
         </w:tc>
@@ -576,6 +349,9 @@
         <w:tc>
           <w:tcPr>
             <w:tcW w:w="0" w:type="auto"/>
+            <w:tcBorders>
+              <w:right w:val="single" w:sz="4" w:space="0" w:color="auto"/>
+            </w:tcBorders>
           </w:tcPr>
           <w:p>
             <w:pPr>
@@ -586,10 +362,10 @@
                 <w:noProof/>
               </w:rPr>
               <w:drawing>
-                <wp:inline distT="0" distB="0" distL="0" distR="0">
+                <wp:inline distT="0" distB="0" distL="0" distR="0" wp14:anchorId="0C3E3458" wp14:editId="496AD29C">
                   <wp:extent cx="787400" cy="190500"/>
                   <wp:effectExtent l="0" t="0" r="0" b="0"/>
-                  <wp:docPr id="7" name="Picture" descr="Mouse x"/>
+                  <wp:docPr id="4" name="Picture" descr="Mouse x"/>
                   <wp:cNvGraphicFramePr/>
                   <a:graphic xmlns:a="http://schemas.openxmlformats.org/drawingml/2006/main">
                     <a:graphicData uri="http://schemas.openxmlformats.org/drawingml/2006/picture">
@@ -601,7 +377,7 @@
                           </pic:cNvPicPr>
                         </pic:nvPicPr>
                         <pic:blipFill>
-                          <a:blip r:embed="rId14"/>
+                          <a:blip r:embed="rId10"/>
                           <a:stretch>
                             <a:fillRect/>
                           </a:stretch>
@@ -632,6 +408,9 @@
         <w:tc>
           <w:tcPr>
             <w:tcW w:w="0" w:type="auto"/>
+            <w:tcBorders>
+              <w:left w:val="single" w:sz="4" w:space="0" w:color="auto"/>
+            </w:tcBorders>
           </w:tcPr>
           <w:p/>
         </w:tc>
@@ -640,6 +419,9 @@
         <w:tc>
           <w:tcPr>
             <w:tcW w:w="0" w:type="auto"/>
+            <w:tcBorders>
+              <w:right w:val="single" w:sz="4" w:space="0" w:color="auto"/>
+            </w:tcBorders>
           </w:tcPr>
           <w:p>
             <w:pPr>
@@ -650,10 +432,10 @@
                 <w:noProof/>
               </w:rPr>
               <w:drawing>
-                <wp:inline distT="0" distB="0" distL="0" distR="0">
+                <wp:inline distT="0" distB="0" distL="0" distR="0" wp14:anchorId="221E7ED2" wp14:editId="06F3F118">
                   <wp:extent cx="1282700" cy="228600"/>
                   <wp:effectExtent l="0" t="0" r="0" b="0"/>
-                  <wp:docPr id="8" name="Picture" descr="Touching"/>
+                  <wp:docPr id="5" name="Picture" descr="Touching"/>
                   <wp:cNvGraphicFramePr/>
                   <a:graphic xmlns:a="http://schemas.openxmlformats.org/drawingml/2006/main">
                     <a:graphicData uri="http://schemas.openxmlformats.org/drawingml/2006/picture">
@@ -665,7 +447,7 @@
                           </pic:cNvPicPr>
                         </pic:nvPicPr>
                         <pic:blipFill>
-                          <a:blip r:embed="rId15"/>
+                          <a:blip r:embed="rId11"/>
                           <a:stretch>
                             <a:fillRect/>
                           </a:stretch>
@@ -696,6 +478,9 @@
         <w:tc>
           <w:tcPr>
             <w:tcW w:w="0" w:type="auto"/>
+            <w:tcBorders>
+              <w:left w:val="single" w:sz="4" w:space="0" w:color="auto"/>
+            </w:tcBorders>
           </w:tcPr>
           <w:p/>
         </w:tc>
@@ -704,6 +489,9 @@
         <w:tc>
           <w:tcPr>
             <w:tcW w:w="0" w:type="auto"/>
+            <w:tcBorders>
+              <w:right w:val="single" w:sz="4" w:space="0" w:color="auto"/>
+            </w:tcBorders>
           </w:tcPr>
           <w:p>
             <w:pPr>
@@ -713,11 +501,12 @@
               <w:rPr>
                 <w:noProof/>
               </w:rPr>
+              <w:lastRenderedPageBreak/>
               <w:drawing>
-                <wp:inline distT="0" distB="0" distL="0" distR="0">
+                <wp:inline distT="0" distB="0" distL="0" distR="0" wp14:anchorId="5774DF0A" wp14:editId="399D5AC0">
                   <wp:extent cx="1447800" cy="304800"/>
                   <wp:effectExtent l="0" t="0" r="0" b="0"/>
-                  <wp:docPr id="9" name="Picture" descr="Change y by"/>
+                  <wp:docPr id="6" name="Picture" descr="Change y by"/>
                   <wp:cNvGraphicFramePr/>
                   <a:graphic xmlns:a="http://schemas.openxmlformats.org/drawingml/2006/main">
                     <a:graphicData uri="http://schemas.openxmlformats.org/drawingml/2006/picture">
@@ -729,7 +518,7 @@
                           </pic:cNvPicPr>
                         </pic:nvPicPr>
                         <pic:blipFill>
-                          <a:blip r:embed="rId16"/>
+                          <a:blip r:embed="rId12"/>
                           <a:stretch>
                             <a:fillRect/>
                           </a:stretch>
@@ -760,6 +549,9 @@
         <w:tc>
           <w:tcPr>
             <w:tcW w:w="0" w:type="auto"/>
+            <w:tcBorders>
+              <w:left w:val="single" w:sz="4" w:space="0" w:color="auto"/>
+            </w:tcBorders>
           </w:tcPr>
           <w:p/>
         </w:tc>
@@ -768,6 +560,9 @@
         <w:tc>
           <w:tcPr>
             <w:tcW w:w="0" w:type="auto"/>
+            <w:tcBorders>
+              <w:right w:val="single" w:sz="4" w:space="0" w:color="auto"/>
+            </w:tcBorders>
           </w:tcPr>
           <w:p>
             <w:pPr>
@@ -778,10 +573,10 @@
                 <w:noProof/>
               </w:rPr>
               <w:drawing>
-                <wp:inline distT="0" distB="0" distL="0" distR="0">
+                <wp:inline distT="0" distB="0" distL="0" distR="0" wp14:anchorId="64AF429A" wp14:editId="329AF965">
                   <wp:extent cx="1282700" cy="228600"/>
                   <wp:effectExtent l="0" t="0" r="0" b="0"/>
-                  <wp:docPr id="10" name="Picture" descr="Distance to"/>
+                  <wp:docPr id="7" name="Picture" descr="Distance to"/>
                   <wp:cNvGraphicFramePr/>
                   <a:graphic xmlns:a="http://schemas.openxmlformats.org/drawingml/2006/main">
                     <a:graphicData uri="http://schemas.openxmlformats.org/drawingml/2006/picture">
@@ -793,7 +588,7 @@
                           </pic:cNvPicPr>
                         </pic:nvPicPr>
                         <pic:blipFill>
-                          <a:blip r:embed="rId17"/>
+                          <a:blip r:embed="rId13"/>
                           <a:stretch>
                             <a:fillRect/>
                           </a:stretch>
@@ -824,6 +619,9 @@
         <w:tc>
           <w:tcPr>
             <w:tcW w:w="0" w:type="auto"/>
+            <w:tcBorders>
+              <w:left w:val="single" w:sz="4" w:space="0" w:color="auto"/>
+            </w:tcBorders>
           </w:tcPr>
           <w:p/>
         </w:tc>
@@ -842,10 +640,10 @@
                 <w:noProof/>
               </w:rPr>
               <w:drawing>
-                <wp:inline distT="0" distB="0" distL="0" distR="0">
+                <wp:inline distT="0" distB="0" distL="0" distR="0" wp14:anchorId="7E5E5D4C" wp14:editId="052E2300">
                   <wp:extent cx="1879600" cy="304800"/>
                   <wp:effectExtent l="0" t="0" r="0" b="0"/>
-                  <wp:docPr id="11" name="Picture" descr="Point in direction"/>
+                  <wp:docPr id="8" name="Picture" descr="Point in direction"/>
                   <wp:cNvGraphicFramePr/>
                   <a:graphic xmlns:a="http://schemas.openxmlformats.org/drawingml/2006/main">
                     <a:graphicData uri="http://schemas.openxmlformats.org/drawingml/2006/picture">
@@ -857,7 +655,7 @@
                           </pic:cNvPicPr>
                         </pic:nvPicPr>
                         <pic:blipFill>
-                          <a:blip r:embed="rId18"/>
+                          <a:blip r:embed="rId14"/>
                           <a:stretch>
                             <a:fillRect/>
                           </a:stretch>
@@ -906,10 +704,10 @@
                 <w:noProof/>
               </w:rPr>
               <w:drawing>
-                <wp:inline distT="0" distB="0" distL="0" distR="0">
+                <wp:inline distT="0" distB="0" distL="0" distR="0" wp14:anchorId="56016A2D" wp14:editId="0F531C83">
                   <wp:extent cx="1282700" cy="266700"/>
                   <wp:effectExtent l="0" t="0" r="0" b="0"/>
-                  <wp:docPr id="12" name="Picture" descr="Stop All Sounds"/>
+                  <wp:docPr id="9" name="Picture" descr="Stop All Sounds"/>
                   <wp:cNvGraphicFramePr/>
                   <a:graphic xmlns:a="http://schemas.openxmlformats.org/drawingml/2006/main">
                     <a:graphicData uri="http://schemas.openxmlformats.org/drawingml/2006/picture">
@@ -921,7 +719,7 @@
                           </pic:cNvPicPr>
                         </pic:nvPicPr>
                         <pic:blipFill>
-                          <a:blip r:embed="rId19"/>
+                          <a:blip r:embed="rId15"/>
                           <a:stretch>
                             <a:fillRect/>
                           </a:stretch>
@@ -985,13 +783,27 @@
       </w:r>
       <w:r>
         <w:rPr>
+          <w:b/>
+        </w:rPr>
+        <w:t>Move block</w:t>
+      </w:r>
+      <w:r>
+        <w:t>, drag it to the scripting area, and drop it anywhere in the scripting area.</w:t>
+      </w:r>
+    </w:p>
+    <w:p>
+      <w:pPr>
+        <w:pStyle w:val="CaptionedFigure"/>
+      </w:pPr>
+      <w:r>
+        <w:rPr>
           <w:noProof/>
         </w:rPr>
         <w:drawing>
-          <wp:inline distT="0" distB="0" distL="0" distR="0">
+          <wp:inline distT="0" distB="0" distL="0" distR="0" wp14:anchorId="0279911B" wp14:editId="0CC05F2D">
             <wp:extent cx="1397000" cy="304800"/>
             <wp:effectExtent l="0" t="0" r="0" b="0"/>
-            <wp:docPr id="13" name="Picture" descr="Move"/>
+            <wp:docPr id="10" name="Picture" descr="Move"/>
             <wp:cNvGraphicFramePr/>
             <a:graphic xmlns:a="http://schemas.openxmlformats.org/drawingml/2006/main">
               <a:graphicData uri="http://schemas.openxmlformats.org/drawingml/2006/picture">
@@ -1003,7 +815,7 @@
                     </pic:cNvPicPr>
                   </pic:nvPicPr>
                   <pic:blipFill>
-                    <a:blip r:embed="rId20"/>
+                    <a:blip r:embed="rId16"/>
                     <a:stretch>
                       <a:fillRect/>
                     </a:stretch>
@@ -1029,8 +841,13 @@
           </wp:inline>
         </w:drawing>
       </w:r>
-      <w:r>
-        <w:t xml:space="preserve"> block, drag it to the scripting area, and drop it anywhere in the scripting area.</w:t>
+    </w:p>
+    <w:p>
+      <w:pPr>
+        <w:pStyle w:val="ImageCaption"/>
+      </w:pPr>
+      <w:r>
+        <w:t>Move</w:t>
       </w:r>
     </w:p>
     <w:p>
@@ -1041,12 +858,11 @@
         <w:rPr>
           <w:noProof/>
         </w:rPr>
-        <w:lastRenderedPageBreak/>
         <w:drawing>
-          <wp:inline distT="0" distB="0" distL="0" distR="0">
-            <wp:extent cx="3375252" cy="1562100"/>
+          <wp:inline distT="0" distB="0" distL="0" distR="0" wp14:anchorId="4B0FF4D3" wp14:editId="3E302B51">
+            <wp:extent cx="4610100" cy="2133600"/>
             <wp:effectExtent l="0" t="0" r="0" b="0"/>
-            <wp:docPr id="14" name="Picture" descr="Move block dragged onto the stage"/>
+            <wp:docPr id="11" name="Picture" descr="Move block dragged onto the stage"/>
             <wp:cNvGraphicFramePr/>
             <a:graphic xmlns:a="http://schemas.openxmlformats.org/drawingml/2006/main">
               <a:graphicData uri="http://schemas.openxmlformats.org/drawingml/2006/picture">
@@ -1058,7 +874,7 @@
                     </pic:cNvPicPr>
                   </pic:nvPicPr>
                   <pic:blipFill>
-                    <a:blip r:embed="rId21"/>
+                    <a:blip r:embed="rId17"/>
                     <a:stretch>
                       <a:fillRect/>
                     </a:stretch>
@@ -1066,7 +882,7 @@
                   <pic:spPr bwMode="auto">
                     <a:xfrm>
                       <a:off x="0" y="0"/>
-                      <a:ext cx="3378283" cy="1563503"/>
+                      <a:ext cx="4610100" cy="2133600"/>
                     </a:xfrm>
                     <a:prstGeom prst="rect">
                       <a:avLst/>
@@ -1098,10 +914,7 @@
         <w:pStyle w:val="BodyText"/>
       </w:pPr>
       <w:r>
-        <w:t>The block that you</w:t>
-      </w:r>
-      <w:r>
-        <w:t xml:space="preserve"> just dragged and dropped into the scripting area controls something that we call a sprite, which is the arrowhead-looking thing in the middle of the stage (the white part of the window).</w:t>
+        <w:t>The block that you just dragged and dropped into the scripting area controls something that we call a sprite, which is the arrowhead-looking thing in the middle of the stage (the white part of the window).</w:t>
       </w:r>
     </w:p>
     <w:p>
@@ -1109,17 +922,37 @@
         <w:pStyle w:val="BodyText"/>
       </w:pPr>
       <w:r>
-        <w:t xml:space="preserve">Back to the scripting area, if you click on the </w:t>
-      </w:r>
+        <w:t>Back to the scri</w:t>
+      </w:r>
+      <w:r>
+        <w:t xml:space="preserve">pting area, if you click on the </w:t>
+      </w:r>
+      <w:r>
+        <w:rPr>
+          <w:b/>
+        </w:rPr>
+        <w:t>Move Block</w:t>
+      </w:r>
+      <w:r>
+        <w:t xml:space="preserve"> you just put there, the sprite will move 10 steps. You can see this visually depicted by the sprite moving in the stage. You can vary the input of the block, i.e., the number 10, to change the number of steps you </w:t>
+      </w:r>
+      <w:r>
+        <w:t>want to the sprite to move.</w:t>
+      </w:r>
+    </w:p>
+    <w:p>
+      <w:pPr>
+        <w:pStyle w:val="CaptionedFigure"/>
+      </w:pPr>
       <w:r>
         <w:rPr>
           <w:noProof/>
         </w:rPr>
         <w:drawing>
-          <wp:inline distT="0" distB="0" distL="0" distR="0">
+          <wp:inline distT="0" distB="0" distL="0" distR="0" wp14:anchorId="58FAA9D3" wp14:editId="2351F6F8">
             <wp:extent cx="1397000" cy="304800"/>
             <wp:effectExtent l="0" t="0" r="0" b="0"/>
-            <wp:docPr id="15" name="Picture" descr="move 10 steps block"/>
+            <wp:docPr id="12" name="Picture" descr="move 10 steps block"/>
             <wp:cNvGraphicFramePr/>
             <a:graphic xmlns:a="http://schemas.openxmlformats.org/drawingml/2006/main">
               <a:graphicData uri="http://schemas.openxmlformats.org/drawingml/2006/picture">
@@ -1131,7 +964,7 @@
                     </pic:cNvPicPr>
                   </pic:nvPicPr>
                   <pic:blipFill>
-                    <a:blip r:embed="rId20"/>
+                    <a:blip r:embed="rId16"/>
                     <a:stretch>
                       <a:fillRect/>
                     </a:stretch>
@@ -1157,11 +990,13 @@
           </wp:inline>
         </w:drawing>
       </w:r>
-      <w:r>
-        <w:t xml:space="preserve"> you just put there</w:t>
-      </w:r>
-      <w:r>
-        <w:t>, the sprite will move 10 steps. You can see this visually depicted by the sprite moving in the stage. You can vary the input of the block, i.e., the number 10, to change the number of steps you want to the sprite to move.</w:t>
+    </w:p>
+    <w:p>
+      <w:pPr>
+        <w:pStyle w:val="ImageCaption"/>
+      </w:pPr>
+      <w:r>
+        <w:t>move 10 steps block</w:t>
       </w:r>
     </w:p>
     <w:p>
@@ -1172,23 +1007,18 @@
         <w:rPr>
           <w:b/>
         </w:rPr>
-        <w:t>2.2) How can you change the block</w:t>
-      </w:r>
-      <w:r>
-        <w:rPr>
-          <w:b/>
-        </w:rPr>
-        <w:t xml:space="preserve"> input so that the sprite moves in the opposite direction?</w:t>
+        <w:t>1.2) How can you change the block input so that the sprite moves in the opposite direction?</w:t>
       </w:r>
     </w:p>
     <w:p>
       <w:pPr>
         <w:pStyle w:val="Heading2"/>
       </w:pPr>
-      <w:bookmarkStart w:id="3" w:name="part-3.-scripts"/>
-      <w:bookmarkEnd w:id="2"/>
-      <w:r>
-        <w:t>Part 3. Scripts</w:t>
+      <w:bookmarkStart w:id="3" w:name="part-2---scripts"/>
+      <w:bookmarkEnd w:id="1"/>
+      <w:r>
+        <w:lastRenderedPageBreak/>
+        <w:t>Part 2 - Scripts</w:t>
       </w:r>
     </w:p>
     <w:p>
@@ -1196,13 +1026,13 @@
         <w:pStyle w:val="FirstParagraph"/>
       </w:pPr>
       <w:r>
-        <w:t>Now that you have figured out how to make a sprite move, you might be wondering how to make the sprite do other things as well. To make a sprite do more than just move, we need to use different types of blocks and link them together. You can link blocks by</w:t>
-      </w:r>
-      <w:r>
-        <w:t xml:space="preserve"> Snapping (hence the name SNAP) them together – drag a block right underneath the one to which you want to attach it. Blocks will SNAP together when one block’s indentation is near the tab of the one above it. You should see a white bar appear like the one</w:t>
-      </w:r>
-      <w:r>
-        <w:t xml:space="preserve"> in the image below, which just shows you where the block will go after you drop it.</w:t>
+        <w:t>Now that you have figured out how to make a sprite move, you might be wondering how to make the s</w:t>
+      </w:r>
+      <w:r>
+        <w:t>prite do other things as well. To make a sprite do more than just move, we need to use different types of blocks and link them together. You can link blocks by Snapping (hence the name SNAP) them together – drag a block right underneath the one to which yo</w:t>
+      </w:r>
+      <w:r>
+        <w:t>u want to attach it. Blocks will SNAP together when one block’s indentation is near the tab of the one above it. You should see a white bar appear like the one in the image below, which just shows you where the block will go after you drop it.</w:t>
       </w:r>
     </w:p>
     <w:p>
@@ -1214,10 +1044,10 @@
           <w:noProof/>
         </w:rPr>
         <w:drawing>
-          <wp:inline distT="0" distB="0" distL="0" distR="0">
+          <wp:inline distT="0" distB="0" distL="0" distR="0" wp14:anchorId="1A7C507A" wp14:editId="2E281DA1">
             <wp:extent cx="1822405" cy="1259697"/>
             <wp:effectExtent l="0" t="0" r="0" b="0"/>
-            <wp:docPr id="16" name="Picture" descr="Two blocks about to SNAP together"/>
+            <wp:docPr id="13" name="Picture" descr="Two blocks about to SNAP together"/>
             <wp:cNvGraphicFramePr/>
             <a:graphic xmlns:a="http://schemas.openxmlformats.org/drawingml/2006/main">
               <a:graphicData uri="http://schemas.openxmlformats.org/drawingml/2006/picture">
@@ -1229,7 +1059,7 @@
                     </pic:cNvPicPr>
                   </pic:nvPicPr>
                   <pic:blipFill>
-                    <a:blip r:embed="rId22"/>
+                    <a:blip r:embed="rId18"/>
                     <a:stretch>
                       <a:fillRect/>
                     </a:stretch>
@@ -1261,7 +1091,10 @@
         <w:pStyle w:val="ImageCaption"/>
       </w:pPr>
       <w:r>
-        <w:t>Two blocks about to SNAP together</w:t>
+        <w:t>Two blocks</w:t>
+      </w:r>
+      <w:r>
+        <w:t xml:space="preserve"> about to SNAP together</w:t>
       </w:r>
     </w:p>
     <w:p>
@@ -1269,7 +1102,6 @@
         <w:pStyle w:val="BodyText"/>
       </w:pPr>
       <w:r>
-        <w:lastRenderedPageBreak/>
         <w:t>If you keep attaching blocks together in this way, you will create a script. A SNAP program consists of one or more of these scripts.</w:t>
       </w:r>
     </w:p>
@@ -1281,13 +1113,7 @@
         <w:rPr>
           <w:b/>
         </w:rPr>
-        <w:t>3</w:t>
-      </w:r>
-      <w:r>
-        <w:rPr>
-          <w:b/>
-        </w:rPr>
-        <w:t>.1) Try recreating the following script in the scripting area in SNAP.</w:t>
+        <w:t>2.1) Try recreating the following script in the scripting area in SNAP.</w:t>
       </w:r>
     </w:p>
     <w:p>
@@ -1299,10 +1125,10 @@
           <w:noProof/>
         </w:rPr>
         <w:drawing>
-          <wp:inline distT="0" distB="0" distL="0" distR="0">
+          <wp:inline distT="0" distB="0" distL="0" distR="0" wp14:anchorId="54058400" wp14:editId="72A5DE05">
             <wp:extent cx="1397000" cy="571500"/>
             <wp:effectExtent l="0" t="0" r="0" b="0"/>
-            <wp:docPr id="17" name="Picture" descr="Script with move and say blocks"/>
+            <wp:docPr id="14" name="Picture" descr="Script with move and say blocks"/>
             <wp:cNvGraphicFramePr/>
             <a:graphic xmlns:a="http://schemas.openxmlformats.org/drawingml/2006/main">
               <a:graphicData uri="http://schemas.openxmlformats.org/drawingml/2006/picture">
@@ -1314,7 +1140,7 @@
                     </pic:cNvPicPr>
                   </pic:nvPicPr>
                   <pic:blipFill>
-                    <a:blip r:embed="rId23"/>
+                    <a:blip r:embed="rId19"/>
                     <a:stretch>
                       <a:fillRect/>
                     </a:stretch>
@@ -1346,7 +1172,10 @@
         <w:pStyle w:val="ImageCaption"/>
       </w:pPr>
       <w:r>
-        <w:t>Script with move and say blocks</w:t>
+        <w:t>Script with move and say</w:t>
+      </w:r>
+      <w:r>
+        <w:t xml:space="preserve"> blocks</w:t>
       </w:r>
     </w:p>
     <w:p>
@@ -1383,10 +1212,10 @@
           <w:noProof/>
         </w:rPr>
         <w:drawing>
-          <wp:inline distT="0" distB="0" distL="0" distR="0">
+          <wp:inline distT="0" distB="0" distL="0" distR="0" wp14:anchorId="604366D7" wp14:editId="14CD3E38">
             <wp:extent cx="1993900" cy="1422400"/>
             <wp:effectExtent l="0" t="0" r="0" b="0"/>
-            <wp:docPr id="18" name="Picture" descr="script with highlighted border"/>
+            <wp:docPr id="15" name="Picture" descr="script with highlighted border"/>
             <wp:cNvGraphicFramePr/>
             <a:graphic xmlns:a="http://schemas.openxmlformats.org/drawingml/2006/main">
               <a:graphicData uri="http://schemas.openxmlformats.org/drawingml/2006/picture">
@@ -1398,7 +1227,7 @@
                     </pic:cNvPicPr>
                   </pic:nvPicPr>
                   <pic:blipFill>
-                    <a:blip r:embed="rId24"/>
+                    <a:blip r:embed="rId20"/>
                     <a:stretch>
                       <a:fillRect/>
                     </a:stretch>
@@ -1441,7 +1270,7 @@
         <w:rPr>
           <w:b/>
         </w:rPr>
-        <w:t>3.2) What happens when you run this script?</w:t>
+        <w:t>2.2) What happens when you run this script?</w:t>
       </w:r>
     </w:p>
     <w:p>
@@ -1452,11 +1281,12 @@
         <w:rPr>
           <w:noProof/>
         </w:rPr>
+        <w:lastRenderedPageBreak/>
         <w:drawing>
-          <wp:inline distT="0" distB="0" distL="0" distR="0">
+          <wp:inline distT="0" distB="0" distL="0" distR="0" wp14:anchorId="20D8A457" wp14:editId="322567B6">
             <wp:extent cx="1397000" cy="571500"/>
             <wp:effectExtent l="0" t="0" r="0" b="0"/>
-            <wp:docPr id="19" name="Picture" descr="Script with move and say blocks"/>
+            <wp:docPr id="16" name="Picture" descr="Script with move and say blocks"/>
             <wp:cNvGraphicFramePr/>
             <a:graphic xmlns:a="http://schemas.openxmlformats.org/drawingml/2006/main">
               <a:graphicData uri="http://schemas.openxmlformats.org/drawingml/2006/picture">
@@ -1468,7 +1298,7 @@
                     </pic:cNvPicPr>
                   </pic:nvPicPr>
                   <pic:blipFill>
-                    <a:blip r:embed="rId23"/>
+                    <a:blip r:embed="rId19"/>
                     <a:stretch>
                       <a:fillRect/>
                     </a:stretch>
@@ -1517,20 +1347,20 @@
         <w:t>blocks in a script run in a specific order, from the top of the script to the bottom</w:t>
       </w:r>
       <w:r>
-        <w:t>. Generally, SNAP waits until one block has finished its job before continuing on to the block below it. (One common excep</w:t>
-      </w:r>
-      <w:r>
-        <w:t>tion is blocks that play sounds: a block’s job can be to start the sound, which means the block below it will execute while the sound is still playing.</w:t>
+        <w:t>. Generally, SNAP waits until one block has fi</w:t>
+      </w:r>
+      <w:r>
+        <w:t>nished its job before continuing on to the block below it. (One common exception is blocks that play sounds: a block’s job can be to start the sound, which means the block below it will execute while the sound is still playing.</w:t>
       </w:r>
     </w:p>
     <w:p>
       <w:pPr>
         <w:pStyle w:val="Heading2"/>
       </w:pPr>
-      <w:bookmarkStart w:id="4" w:name="part-4-reporters"/>
+      <w:bookmarkStart w:id="4" w:name="part-3---reporters"/>
       <w:bookmarkEnd w:id="3"/>
       <w:r>
-        <w:t>Part 4: Reporters</w:t>
+        <w:t>Part 3 - Reporters</w:t>
       </w:r>
     </w:p>
     <w:p>
@@ -1538,20 +1368,55 @@
         <w:pStyle w:val="FirstParagraph"/>
       </w:pPr>
       <w:r>
-        <w:t>At the bottom of Motion palette are three blocks shaped differently from the others. T</w:t>
-      </w:r>
-      <w:r>
-        <w:t xml:space="preserve">he oval-shaped </w:t>
-      </w:r>
+        <w:t>At the bo</w:t>
+      </w:r>
+      <w:r>
+        <w:t xml:space="preserve">ttom of Motion palette are three blocks shaped differently from the others. The oval-shaped </w:t>
+      </w:r>
+      <w:r>
+        <w:rPr>
+          <w:b/>
+        </w:rPr>
+        <w:t>x-position</w:t>
+      </w:r>
+      <w:r>
+        <w:t xml:space="preserve"> and </w:t>
+      </w:r>
+      <w:r>
+        <w:rPr>
+          <w:b/>
+        </w:rPr>
+        <w:t>y-position</w:t>
+      </w:r>
+      <w:r>
+        <w:t xml:space="preserve"> are called </w:t>
+      </w:r>
+      <w:r>
+        <w:rPr>
+          <w:i/>
+        </w:rPr>
+        <w:t>reporters</w:t>
+      </w:r>
+      <w:r>
+        <w:t xml:space="preserve">. (We don’t need the third one right now.) Unlike the jigsaw-puzzle-piece-shaped command blocks we’ve used until now, </w:t>
+      </w:r>
+      <w:r>
+        <w:t>reporters don’t carry out an action (such as moving the sprite or displaying a speech balloon) by themselves. Instead they report a value, usually for use in another block’s input slot.</w:t>
+      </w:r>
+    </w:p>
+    <w:p>
+      <w:pPr>
+        <w:pStyle w:val="BodyText"/>
+      </w:pPr>
       <w:r>
         <w:rPr>
           <w:noProof/>
         </w:rPr>
         <w:drawing>
-          <wp:inline distT="0" distB="0" distL="0" distR="0">
+          <wp:inline distT="0" distB="0" distL="0" distR="0" wp14:anchorId="60087D3E" wp14:editId="40B9A258">
             <wp:extent cx="889000" cy="190500"/>
             <wp:effectExtent l="0" t="0" r="0" b="0"/>
-            <wp:docPr id="20" name="Picture" descr="x position"/>
+            <wp:docPr id="17" name="Picture" descr="x position"/>
             <wp:cNvGraphicFramePr/>
             <a:graphic xmlns:a="http://schemas.openxmlformats.org/drawingml/2006/main">
               <a:graphicData uri="http://schemas.openxmlformats.org/drawingml/2006/picture">
@@ -1563,7 +1428,7 @@
                     </pic:cNvPicPr>
                   </pic:nvPicPr>
                   <pic:blipFill>
-                    <a:blip r:embed="rId25"/>
+                    <a:blip r:embed="rId21"/>
                     <a:stretch>
                       <a:fillRect/>
                     </a:stretch>
@@ -1590,17 +1455,17 @@
         </w:drawing>
       </w:r>
       <w:r>
-        <w:t xml:space="preserve"> and </w:t>
+        <w:t xml:space="preserve"> </w:t>
       </w:r>
       <w:r>
         <w:rPr>
           <w:noProof/>
         </w:rPr>
         <w:drawing>
-          <wp:inline distT="0" distB="0" distL="0" distR="0">
+          <wp:inline distT="0" distB="0" distL="0" distR="0" wp14:anchorId="2C95D63F" wp14:editId="0B490548">
             <wp:extent cx="889000" cy="190500"/>
             <wp:effectExtent l="0" t="0" r="0" b="0"/>
-            <wp:docPr id="21" name="Picture" descr="y position"/>
+            <wp:docPr id="18" name="Picture" descr="y position"/>
             <wp:cNvGraphicFramePr/>
             <a:graphic xmlns:a="http://schemas.openxmlformats.org/drawingml/2006/main">
               <a:graphicData uri="http://schemas.openxmlformats.org/drawingml/2006/picture">
@@ -1612,7 +1477,7 @@
                     </pic:cNvPicPr>
                   </pic:nvPicPr>
                   <pic:blipFill>
-                    <a:blip r:embed="rId26"/>
+                    <a:blip r:embed="rId22"/>
                     <a:stretch>
                       <a:fillRect/>
                     </a:stretch>
@@ -1638,27 +1503,6 @@
           </wp:inline>
         </w:drawing>
       </w:r>
-      <w:r>
-        <w:t xml:space="preserve"> are called </w:t>
-      </w:r>
-      <w:r>
-        <w:rPr>
-          <w:i/>
-        </w:rPr>
-        <w:t>reporters</w:t>
-      </w:r>
-      <w:r>
-        <w:t xml:space="preserve">. (We don’t need </w:t>
-      </w:r>
-      <w:bookmarkStart w:id="5" w:name="_GoBack"/>
-      <w:bookmarkEnd w:id="5"/>
-      <w:r>
-        <w:lastRenderedPageBreak/>
-        <w:t xml:space="preserve">the third one right now.) Unlike the jigsaw-puzzle-piece-shaped command blocks we’ve used until now, reporters don’t carry out an action (such as moving the sprite or displaying a speech balloon) </w:t>
-      </w:r>
-      <w:r>
-        <w:t>by themselves. Instead they report a value, usually for use in another block’s input slot.</w:t>
-      </w:r>
     </w:p>
     <w:p>
       <w:pPr>
@@ -1691,10 +1535,10 @@
         <w:pStyle w:val="BodyText"/>
       </w:pPr>
       <w:r>
-        <w:t>Drag y</w:t>
-      </w:r>
-      <w:r>
-        <w:t>our sprite to the far right side of the stage. Next, drag an x position block into the scripting area and click on it. You should see a little speech balloon next to the block:</w:t>
+        <w:t>Drag your sprite to the far right side of the stage. Next, drag an x position block into the scri</w:t>
+      </w:r>
+      <w:r>
+        <w:t>pting area and click on it. You should see a little speech balloon next to the block:</w:t>
       </w:r>
     </w:p>
     <w:p>
@@ -1706,31 +1550,22 @@
           <w:noProof/>
         </w:rPr>
         <w:drawing>
-          <wp:inline distT="0" distB="0" distL="0" distR="0">
-            <wp:extent cx="1387037" cy="390525"/>
+          <wp:inline distT="0" distB="0" distL="0" distR="0" wp14:anchorId="0B5C5F32" wp14:editId="71BCB1F1">
+            <wp:extent cx="1649756" cy="767328"/>
             <wp:effectExtent l="0" t="0" r="0" b="0"/>
-            <wp:docPr id="53" name="Picture 53" descr="x position block with a result of 0"/>
-            <wp:cNvGraphicFramePr>
-              <a:graphicFrameLocks xmlns:a="http://schemas.openxmlformats.org/drawingml/2006/main" noChangeAspect="1"/>
-            </wp:cNvGraphicFramePr>
+            <wp:docPr id="19" name="Picture" descr="x position reporting"/>
+            <wp:cNvGraphicFramePr/>
             <a:graphic xmlns:a="http://schemas.openxmlformats.org/drawingml/2006/main">
               <a:graphicData uri="http://schemas.openxmlformats.org/drawingml/2006/picture">
                 <pic:pic xmlns:pic="http://schemas.openxmlformats.org/drawingml/2006/picture">
                   <pic:nvPicPr>
-                    <pic:cNvPr id="0" name="Picture 8"/>
+                    <pic:cNvPr id="0" name="Picture" descr="xpositionreporting.png"/>
                     <pic:cNvPicPr>
                       <a:picLocks noChangeAspect="1" noChangeArrowheads="1"/>
                     </pic:cNvPicPr>
                   </pic:nvPicPr>
                   <pic:blipFill>
-                    <a:blip r:embed="rId27">
-                      <a:extLst>
-                        <a:ext uri="{28A0092B-C50C-407E-A947-70E740481C1C}">
-                          <a14:useLocalDpi xmlns:a14="http://schemas.microsoft.com/office/drawing/2010/main" val="0"/>
-                        </a:ext>
-                      </a:extLst>
-                    </a:blip>
-                    <a:srcRect/>
+                    <a:blip r:embed="rId23"/>
                     <a:stretch>
                       <a:fillRect/>
                     </a:stretch>
@@ -1738,14 +1573,16 @@
                   <pic:spPr bwMode="auto">
                     <a:xfrm>
                       <a:off x="0" y="0"/>
-                      <a:ext cx="1394722" cy="392689"/>
+                      <a:ext cx="1649756" cy="767328"/>
                     </a:xfrm>
                     <a:prstGeom prst="rect">
                       <a:avLst/>
                     </a:prstGeom>
                     <a:noFill/>
-                    <a:ln>
+                    <a:ln w="9525">
                       <a:noFill/>
+                      <a:headEnd/>
+                      <a:tailEnd/>
                     </a:ln>
                   </pic:spPr>
                 </pic:pic>
@@ -1771,41 +1608,35 @@
         <w:rPr>
           <w:b/>
         </w:rPr>
-        <w:t xml:space="preserve">4.1) What value does the x position block report to you </w:t>
+        <w:t>3.1) What value does the x position block report to you when the sprite is?</w:t>
+      </w:r>
+    </w:p>
+    <w:p>
+      <w:pPr>
+        <w:pStyle w:val="BodyText"/>
+      </w:pPr>
+      <w:r>
+        <w:t>…at the far right side of the stage: …in the center of the stage: …at t</w:t>
+      </w:r>
+      <w:r>
+        <w:t>he far left side of the stage:</w:t>
+      </w:r>
+    </w:p>
+    <w:p>
+      <w:pPr>
+        <w:pStyle w:val="BodyText"/>
+      </w:pPr>
+      <w:r>
+        <w:t xml:space="preserve">Click on the gray box to the left of the </w:t>
       </w:r>
       <w:r>
         <w:rPr>
           <w:b/>
         </w:rPr>
-        <w:t>when the sprite is?</w:t>
-      </w:r>
-    </w:p>
-    <w:p>
-      <w:pPr>
-        <w:pStyle w:val="BodyText"/>
-      </w:pPr>
-      <w:r>
-        <w:t>…at the far right side of the stage: …in the center of the stage: …at the far left side of the stage:</w:t>
-      </w:r>
-    </w:p>
-    <w:p>
-      <w:pPr>
-        <w:pStyle w:val="BodyText"/>
-      </w:pPr>
-      <w:r>
-        <w:t xml:space="preserve">Click on the gray box to the left of the </w:t>
-      </w:r>
-      <w:r>
-        <w:rPr>
-          <w:b/>
-        </w:rPr>
-        <w:t>x position block</w:t>
-      </w:r>
-      <w:r>
-        <w:t xml:space="preserve"> in the palette, and then look over to the stage. You will see that the value</w:t>
-      </w:r>
-      <w:r>
-        <w:t xml:space="preserve"> that the block would report is displayed on the stage:</w:t>
+        <w:t>x-position block</w:t>
+      </w:r>
+      <w:r>
+        <w:t xml:space="preserve"> in the palette, and then look over to the stage. You will see that the value that the block would report is displayed on the stage:</w:t>
       </w:r>
     </w:p>
     <w:p>
@@ -1817,10 +1648,10 @@
           <w:noProof/>
         </w:rPr>
         <w:drawing>
-          <wp:inline distT="0" distB="0" distL="0" distR="0">
+          <wp:inline distT="0" distB="0" distL="0" distR="0" wp14:anchorId="6F034DE7" wp14:editId="6CD091B9">
             <wp:extent cx="1317247" cy="306931"/>
             <wp:effectExtent l="0" t="0" r="0" b="0"/>
-            <wp:docPr id="23" name="Picture" descr="x position checkbox"/>
+            <wp:docPr id="20" name="Picture" descr="x position checkbox"/>
             <wp:cNvGraphicFramePr/>
             <a:graphic xmlns:a="http://schemas.openxmlformats.org/drawingml/2006/main">
               <a:graphicData uri="http://schemas.openxmlformats.org/drawingml/2006/picture">
@@ -1832,7 +1663,7 @@
                     </pic:cNvPicPr>
                   </pic:nvPicPr>
                   <pic:blipFill>
-                    <a:blip r:embed="rId28"/>
+                    <a:blip r:embed="rId24"/>
                     <a:stretch>
                       <a:fillRect/>
                     </a:stretch>
@@ -1875,11 +1706,12 @@
         <w:rPr>
           <w:noProof/>
         </w:rPr>
+        <w:lastRenderedPageBreak/>
         <w:drawing>
-          <wp:inline distT="0" distB="0" distL="0" distR="0">
+          <wp:inline distT="0" distB="0" distL="0" distR="0" wp14:anchorId="18735B53" wp14:editId="1C832F09">
             <wp:extent cx="1918321" cy="447608"/>
             <wp:effectExtent l="0" t="0" r="0" b="0"/>
-            <wp:docPr id="24" name="Picture" descr="x position watcher"/>
+            <wp:docPr id="21" name="Picture" descr="x position watcher"/>
             <wp:cNvGraphicFramePr/>
             <a:graphic xmlns:a="http://schemas.openxmlformats.org/drawingml/2006/main">
               <a:graphicData uri="http://schemas.openxmlformats.org/drawingml/2006/picture">
@@ -1891,7 +1723,7 @@
                     </pic:cNvPicPr>
                   </pic:nvPicPr>
                   <pic:blipFill>
-                    <a:blip r:embed="rId29"/>
+                    <a:blip r:embed="rId25"/>
                     <a:stretch>
                       <a:fillRect/>
                     </a:stretch>
@@ -1923,7 +1755,10 @@
         <w:pStyle w:val="ImageCaption"/>
       </w:pPr>
       <w:r>
-        <w:t>x position watcher</w:t>
+        <w:t xml:space="preserve">x position </w:t>
+      </w:r>
+      <w:r>
+        <w:t>watcher</w:t>
       </w:r>
     </w:p>
     <w:p>
@@ -1952,13 +1787,36 @@
       </w:r>
       <w:r>
         <w:rPr>
+          <w:b/>
+        </w:rPr>
+        <w:t>x-position block</w:t>
+      </w:r>
+      <w:r>
+        <w:t xml:space="preserve"> and the </w:t>
+      </w:r>
+      <w:r>
+        <w:rPr>
+          <w:b/>
+        </w:rPr>
+        <w:t>y-position block</w:t>
+      </w:r>
+      <w:r>
+        <w:t xml:space="preserve"> will tell you the position of your sprite on the screen. Move the sprite around and the values reported by these blocks change.</w:t>
+      </w:r>
+    </w:p>
+    <w:p>
+      <w:pPr>
+        <w:pStyle w:val="BodyText"/>
+      </w:pPr>
+      <w:r>
+        <w:rPr>
           <w:noProof/>
         </w:rPr>
         <w:drawing>
-          <wp:inline distT="0" distB="0" distL="0" distR="0">
+          <wp:inline distT="0" distB="0" distL="0" distR="0" wp14:anchorId="6FB0225D" wp14:editId="53234F88">
             <wp:extent cx="889000" cy="190500"/>
             <wp:effectExtent l="0" t="0" r="0" b="0"/>
-            <wp:docPr id="25" name="Picture" descr="x position"/>
+            <wp:docPr id="22" name="Picture" descr="x position"/>
             <wp:cNvGraphicFramePr/>
             <a:graphic xmlns:a="http://schemas.openxmlformats.org/drawingml/2006/main">
               <a:graphicData uri="http://schemas.openxmlformats.org/drawingml/2006/picture">
@@ -1970,7 +1828,7 @@
                     </pic:cNvPicPr>
                   </pic:nvPicPr>
                   <pic:blipFill>
-                    <a:blip r:embed="rId25"/>
+                    <a:blip r:embed="rId21"/>
                     <a:stretch>
                       <a:fillRect/>
                     </a:stretch>
@@ -1997,17 +1855,17 @@
         </w:drawing>
       </w:r>
       <w:r>
-        <w:t xml:space="preserve"> and </w:t>
+        <w:t xml:space="preserve"> </w:t>
       </w:r>
       <w:r>
         <w:rPr>
           <w:noProof/>
         </w:rPr>
         <w:drawing>
-          <wp:inline distT="0" distB="0" distL="0" distR="0">
+          <wp:inline distT="0" distB="0" distL="0" distR="0" wp14:anchorId="0CAEF717" wp14:editId="2F49E94D">
             <wp:extent cx="889000" cy="190500"/>
             <wp:effectExtent l="0" t="0" r="0" b="0"/>
-            <wp:docPr id="26" name="Picture" descr="y position"/>
+            <wp:docPr id="23" name="Picture" descr="y position"/>
             <wp:cNvGraphicFramePr/>
             <a:graphic xmlns:a="http://schemas.openxmlformats.org/drawingml/2006/main">
               <a:graphicData uri="http://schemas.openxmlformats.org/drawingml/2006/picture">
@@ -2019,7 +1877,7 @@
                     </pic:cNvPicPr>
                   </pic:nvPicPr>
                   <pic:blipFill>
-                    <a:blip r:embed="rId26"/>
+                    <a:blip r:embed="rId22"/>
                     <a:stretch>
                       <a:fillRect/>
                     </a:stretch>
@@ -2045,21 +1903,24 @@
           </wp:inline>
         </w:drawing>
       </w:r>
-      <w:r>
-        <w:t xml:space="preserve"> the will tell you the position of your sprite on the screen. Move the sprite around and the values rep</w:t>
-      </w:r>
-      <w:r>
-        <w:t>orted by these blocks change.</w:t>
+    </w:p>
+    <w:p>
+      <w:r>
+        <w:br w:type="page"/>
       </w:r>
     </w:p>
     <w:p>
       <w:pPr>
         <w:pStyle w:val="Heading2"/>
       </w:pPr>
-      <w:bookmarkStart w:id="6" w:name="part-5-experiment-with-drawing-commands"/>
+      <w:bookmarkStart w:id="5" w:name="Xd36d0515841bc750d6adced07e546160221b9fe"/>
       <w:bookmarkEnd w:id="4"/>
       <w:r>
-        <w:t>Part 5: Experiment with Drawing Commands</w:t>
+        <w:lastRenderedPageBreak/>
+        <w:t>Part 4 - Experiment with Dr</w:t>
+      </w:r>
+      <w:r>
+        <w:t>awing Commands</w:t>
       </w:r>
     </w:p>
     <w:p>
@@ -2078,13 +1939,13 @@
         <w:rPr>
           <w:b/>
         </w:rPr>
-        <w:t>5.1) What do</w:t>
+        <w:t>4.1) What do these blocks do? (write an explanation next to each blo</w:t>
       </w:r>
       <w:r>
         <w:rPr>
           <w:b/>
         </w:rPr>
-        <w:t xml:space="preserve"> these blocks do? (write an explanation next to each block)?</w:t>
+        <w:t>ck)?</w:t>
       </w:r>
     </w:p>
     <w:p>
@@ -2095,12 +1956,11 @@
         <w:rPr>
           <w:noProof/>
         </w:rPr>
-        <w:lastRenderedPageBreak/>
         <w:drawing>
-          <wp:inline distT="0" distB="0" distL="0" distR="0">
+          <wp:inline distT="0" distB="0" distL="0" distR="0" wp14:anchorId="4187EE70" wp14:editId="16D312C3">
             <wp:extent cx="1397000" cy="304800"/>
             <wp:effectExtent l="0" t="0" r="0" b="0"/>
-            <wp:docPr id="27" name="Picture" descr="move 10 steps"/>
+            <wp:docPr id="24" name="Picture" descr="move 10 steps"/>
             <wp:cNvGraphicFramePr/>
             <a:graphic xmlns:a="http://schemas.openxmlformats.org/drawingml/2006/main">
               <a:graphicData uri="http://schemas.openxmlformats.org/drawingml/2006/picture">
@@ -2112,7 +1972,7 @@
                     </pic:cNvPicPr>
                   </pic:nvPicPr>
                   <pic:blipFill>
-                    <a:blip r:embed="rId20"/>
+                    <a:blip r:embed="rId16"/>
                     <a:stretch>
                       <a:fillRect/>
                     </a:stretch>
@@ -2156,10 +2016,10 @@
           <w:noProof/>
         </w:rPr>
         <w:drawing>
-          <wp:inline distT="0" distB="0" distL="0" distR="0">
+          <wp:inline distT="0" distB="0" distL="0" distR="0" wp14:anchorId="3A836EAC" wp14:editId="5F39A04A">
             <wp:extent cx="1689100" cy="330200"/>
             <wp:effectExtent l="0" t="0" r="0" b="0"/>
-            <wp:docPr id="28" name="Picture" descr="turn 15 degrees"/>
+            <wp:docPr id="25" name="Picture" descr="turn 15 degrees"/>
             <wp:cNvGraphicFramePr/>
             <a:graphic xmlns:a="http://schemas.openxmlformats.org/drawingml/2006/main">
               <a:graphicData uri="http://schemas.openxmlformats.org/drawingml/2006/picture">
@@ -2171,7 +2031,7 @@
                     </pic:cNvPicPr>
                   </pic:nvPicPr>
                   <pic:blipFill>
-                    <a:blip r:embed="rId30"/>
+                    <a:blip r:embed="rId26"/>
                     <a:stretch>
                       <a:fillRect/>
                     </a:stretch>
@@ -2215,10 +2075,10 @@
           <w:noProof/>
         </w:rPr>
         <w:drawing>
-          <wp:inline distT="0" distB="0" distL="0" distR="0">
+          <wp:inline distT="0" distB="0" distL="0" distR="0" wp14:anchorId="40C70EA0" wp14:editId="2F88DE80">
             <wp:extent cx="520700" cy="266700"/>
             <wp:effectExtent l="0" t="0" r="0" b="0"/>
-            <wp:docPr id="29" name="Picture" descr="clear"/>
+            <wp:docPr id="26" name="Picture" descr="clear"/>
             <wp:cNvGraphicFramePr/>
             <a:graphic xmlns:a="http://schemas.openxmlformats.org/drawingml/2006/main">
               <a:graphicData uri="http://schemas.openxmlformats.org/drawingml/2006/picture">
@@ -2230,7 +2090,7 @@
                     </pic:cNvPicPr>
                   </pic:nvPicPr>
                   <pic:blipFill>
-                    <a:blip r:embed="rId13"/>
+                    <a:blip r:embed="rId9"/>
                     <a:stretch>
                       <a:fillRect/>
                     </a:stretch>
@@ -2274,10 +2134,10 @@
           <w:noProof/>
         </w:rPr>
         <w:drawing>
-          <wp:inline distT="0" distB="0" distL="0" distR="0">
+          <wp:inline distT="0" distB="0" distL="0" distR="0" wp14:anchorId="30CCAE31" wp14:editId="37435189">
             <wp:extent cx="673100" cy="266700"/>
             <wp:effectExtent l="0" t="0" r="0" b="0"/>
-            <wp:docPr id="30" name="Picture" descr="pen up"/>
+            <wp:docPr id="27" name="Picture" descr="pen up"/>
             <wp:cNvGraphicFramePr/>
             <a:graphic xmlns:a="http://schemas.openxmlformats.org/drawingml/2006/main">
               <a:graphicData uri="http://schemas.openxmlformats.org/drawingml/2006/picture">
@@ -2289,7 +2149,7 @@
                     </pic:cNvPicPr>
                   </pic:nvPicPr>
                   <pic:blipFill>
-                    <a:blip r:embed="rId31"/>
+                    <a:blip r:embed="rId27"/>
                     <a:stretch>
                       <a:fillRect/>
                     </a:stretch>
@@ -2333,10 +2193,10 @@
           <w:noProof/>
         </w:rPr>
         <w:drawing>
-          <wp:inline distT="0" distB="0" distL="0" distR="0">
+          <wp:inline distT="0" distB="0" distL="0" distR="0" wp14:anchorId="2C9BD667" wp14:editId="717CFAE4">
             <wp:extent cx="889000" cy="266700"/>
             <wp:effectExtent l="0" t="0" r="0" b="0"/>
-            <wp:docPr id="31" name="Picture" descr="pen down"/>
+            <wp:docPr id="28" name="Picture" descr="pen down"/>
             <wp:cNvGraphicFramePr/>
             <a:graphic xmlns:a="http://schemas.openxmlformats.org/drawingml/2006/main">
               <a:graphicData uri="http://schemas.openxmlformats.org/drawingml/2006/picture">
@@ -2348,7 +2208,7 @@
                     </pic:cNvPicPr>
                   </pic:nvPicPr>
                   <pic:blipFill>
-                    <a:blip r:embed="rId32"/>
+                    <a:blip r:embed="rId28"/>
                     <a:stretch>
                       <a:fillRect/>
                     </a:stretch>
@@ -2388,15 +2248,22 @@
         <w:pStyle w:val="BodyText"/>
       </w:pPr>
       <w:r>
-        <w:t xml:space="preserve">**6.2) Does the </w:t>
-      </w:r>
-      <w:r>
-        <w:rPr>
+        <w:rPr>
+          <w:b/>
+        </w:rPr>
+        <w:t xml:space="preserve">4.2) Does the </w:t>
+      </w:r>
+      <w:r>
+        <w:rPr>
+          <w:b/>
           <w:i/>
         </w:rPr>
         <w:t>turn</w:t>
       </w:r>
       <w:r>
+        <w:rPr>
+          <w:b/>
+        </w:rPr>
         <w:t xml:space="preserve"> block change the sprite’s x and/or y position?</w:t>
       </w:r>
     </w:p>
@@ -2405,7 +2272,10 @@
         <w:pStyle w:val="BodyText"/>
       </w:pPr>
       <w:r>
-        <w:t>**6.3) Using these blocks, draw a square. Write the code (blocks) you used below.</w:t>
+        <w:rPr>
+          <w:b/>
+        </w:rPr>
+        <w:t>4.3) Using these blocks, draw a square. Write the code (blocks) you used below.</w:t>
       </w:r>
     </w:p>
     <w:p>
@@ -2432,20 +2302,26 @@
         <w:pStyle w:val="BodyText"/>
       </w:pPr>
       <w:r>
-        <w:t>You also will want to sh</w:t>
-      </w:r>
-      <w:r>
-        <w:t>ow the direction and x and y position of the sprite. In the Motion tab, you can select for these to be shown on the stage as described in the reporters activity you saw earlier in the lab.</w:t>
+        <w:t>You also will want to show</w:t>
+      </w:r>
+      <w:r>
+        <w:t xml:space="preserve"> the direction and x and y position of the sprite. In the Motion tab, you can select for these to be shown on the stage as described in the reporters activity you saw earlier in the lab.</w:t>
       </w:r>
     </w:p>
     <w:p>
       <w:pPr>
         <w:pStyle w:val="Heading2"/>
       </w:pPr>
-      <w:bookmarkStart w:id="7" w:name="part-6-follow-that-mouse"/>
-      <w:bookmarkEnd w:id="6"/>
-      <w:r>
-        <w:t>Part 6: Follow that Mouse</w:t>
+      <w:bookmarkStart w:id="6" w:name="part-5-follow-that-mouse"/>
+      <w:bookmarkEnd w:id="5"/>
+      <w:r>
+        <w:t>Part 5</w:t>
+      </w:r>
+      <w:r>
+        <w:t xml:space="preserve"> -</w:t>
+      </w:r>
+      <w:r>
+        <w:t xml:space="preserve"> Follow that Mouse</w:t>
       </w:r>
     </w:p>
     <w:p>
@@ -2457,10 +2333,10 @@
           <w:noProof/>
         </w:rPr>
         <w:drawing>
-          <wp:inline distT="0" distB="0" distL="0" distR="0">
+          <wp:inline distT="0" distB="0" distL="0" distR="0" wp14:anchorId="62B1F5FC" wp14:editId="6036B9CF">
             <wp:extent cx="2717800" cy="660400"/>
             <wp:effectExtent l="0" t="0" r="0" b="0"/>
-            <wp:docPr id="32" name="Picture" descr="forever go to mouse x-y"/>
+            <wp:docPr id="29" name="Picture" descr="forever go to mouse x-y"/>
             <wp:cNvGraphicFramePr/>
             <a:graphic xmlns:a="http://schemas.openxmlformats.org/drawingml/2006/main">
               <a:graphicData uri="http://schemas.openxmlformats.org/drawingml/2006/picture">
@@ -2472,7 +2348,7 @@
                     </pic:cNvPicPr>
                   </pic:nvPicPr>
                   <pic:blipFill>
-                    <a:blip r:embed="rId33"/>
+                    <a:blip r:embed="rId29"/>
                     <a:stretch>
                       <a:fillRect/>
                     </a:stretch>
@@ -2515,13 +2391,13 @@
         <w:rPr>
           <w:b/>
         </w:rPr>
-        <w:t>6.1) What do yo</w:t>
+        <w:t xml:space="preserve">5.1) What do you </w:t>
       </w:r>
       <w:r>
         <w:rPr>
           <w:b/>
         </w:rPr>
-        <w:t>u think the script above will do?</w:t>
+        <w:t>think the script above will do?</w:t>
       </w:r>
     </w:p>
     <w:p>
@@ -2529,17 +2405,41 @@
         <w:pStyle w:val="BodyText"/>
       </w:pPr>
       <w:r>
+        <w:lastRenderedPageBreak/>
         <w:t xml:space="preserve">Hint: </w:t>
       </w:r>
       <w:r>
         <w:rPr>
+          <w:b/>
+        </w:rPr>
+        <w:t>mouse x</w:t>
+      </w:r>
+      <w:r>
+        <w:t xml:space="preserve"> and </w:t>
+      </w:r>
+      <w:r>
+        <w:rPr>
+          <w:b/>
+        </w:rPr>
+        <w:t>mouse y</w:t>
+      </w:r>
+      <w:r>
+        <w:t xml:space="preserve"> are reporters in the Sensing palette; they tell you where the mouse is pointing.</w:t>
+      </w:r>
+    </w:p>
+    <w:p>
+      <w:pPr>
+        <w:pStyle w:val="BodyText"/>
+      </w:pPr>
+      <w:r>
+        <w:rPr>
           <w:noProof/>
         </w:rPr>
         <w:drawing>
-          <wp:inline distT="0" distB="0" distL="0" distR="0">
+          <wp:inline distT="0" distB="0" distL="0" distR="0" wp14:anchorId="2E831E4E" wp14:editId="772E6395">
             <wp:extent cx="787400" cy="190500"/>
             <wp:effectExtent l="0" t="0" r="0" b="0"/>
-            <wp:docPr id="33" name="Picture" descr="mouse x"/>
+            <wp:docPr id="30" name="Picture" descr="mouse x"/>
             <wp:cNvGraphicFramePr/>
             <a:graphic xmlns:a="http://schemas.openxmlformats.org/drawingml/2006/main">
               <a:graphicData uri="http://schemas.openxmlformats.org/drawingml/2006/picture">
@@ -2551,7 +2451,7 @@
                     </pic:cNvPicPr>
                   </pic:nvPicPr>
                   <pic:blipFill>
-                    <a:blip r:embed="rId14"/>
+                    <a:blip r:embed="rId10"/>
                     <a:stretch>
                       <a:fillRect/>
                     </a:stretch>
@@ -2578,17 +2478,17 @@
         </w:drawing>
       </w:r>
       <w:r>
-        <w:t xml:space="preserve"> and </w:t>
+        <w:t xml:space="preserve"> </w:t>
       </w:r>
       <w:r>
         <w:rPr>
           <w:noProof/>
         </w:rPr>
         <w:drawing>
-          <wp:inline distT="0" distB="0" distL="0" distR="0">
+          <wp:inline distT="0" distB="0" distL="0" distR="0" wp14:anchorId="49AF55BF" wp14:editId="66795BB9">
             <wp:extent cx="787400" cy="190500"/>
             <wp:effectExtent l="0" t="0" r="0" b="0"/>
-            <wp:docPr id="34" name="Picture" descr="mouse y"/>
+            <wp:docPr id="31" name="Picture" descr="mouse y"/>
             <wp:cNvGraphicFramePr/>
             <a:graphic xmlns:a="http://schemas.openxmlformats.org/drawingml/2006/main">
               <a:graphicData uri="http://schemas.openxmlformats.org/drawingml/2006/picture">
@@ -2600,7 +2500,7 @@
                     </pic:cNvPicPr>
                   </pic:nvPicPr>
                   <pic:blipFill>
-                    <a:blip r:embed="rId34"/>
+                    <a:blip r:embed="rId30"/>
                     <a:stretch>
                       <a:fillRect/>
                     </a:stretch>
@@ -2626,16 +2526,12 @@
           </wp:inline>
         </w:drawing>
       </w:r>
-      <w:r>
-        <w:t xml:space="preserve"> are reporters in the Sensing palette; they tell you where the mouse is pointing.</w:t>
-      </w:r>
     </w:p>
     <w:p>
       <w:pPr>
         <w:pStyle w:val="BodyText"/>
       </w:pPr>
       <w:r>
-        <w:lastRenderedPageBreak/>
         <w:t xml:space="preserve">Copy the code into SNAP, and click on the </w:t>
       </w:r>
       <w:r>
@@ -2667,13 +2563,13 @@
         <w:rPr>
           <w:b/>
         </w:rPr>
-        <w:t xml:space="preserve">6.2) What happens </w:t>
+        <w:t>5.2)</w:t>
       </w:r>
       <w:r>
         <w:rPr>
           <w:b/>
         </w:rPr>
-        <w:t>when you drag the mouse to a different part of the screen while the program is running?</w:t>
+        <w:t xml:space="preserve"> What happens when you drag the mouse to a different part of the screen while the program is running?</w:t>
       </w:r>
     </w:p>
     <w:p>
@@ -2684,7 +2580,7 @@
         <w:rPr>
           <w:b/>
         </w:rPr>
-        <w:t xml:space="preserve">6.3) How does program’s behavior change when you modify the </w:t>
+        <w:t xml:space="preserve">5.3) How does program’s behavior change when you modify the </w:t>
       </w:r>
       <w:r>
         <w:rPr>
@@ -2709,10 +2605,10 @@
           <w:noProof/>
         </w:rPr>
         <w:drawing>
-          <wp:inline distT="0" distB="0" distL="0" distR="0">
+          <wp:inline distT="0" distB="0" distL="0" distR="0" wp14:anchorId="58C0B228" wp14:editId="737F7C39">
             <wp:extent cx="3352800" cy="368300"/>
             <wp:effectExtent l="0" t="0" r="0" b="0"/>
-            <wp:docPr id="35" name="Picture" descr="go to mouse x + 30, y"/>
+            <wp:docPr id="32" name="Picture" descr="go to mouse x + 30, y"/>
             <wp:cNvGraphicFramePr/>
             <a:graphic xmlns:a="http://schemas.openxmlformats.org/drawingml/2006/main">
               <a:graphicData uri="http://schemas.openxmlformats.org/drawingml/2006/picture">
@@ -2724,7 +2620,7 @@
                     </pic:cNvPicPr>
                   </pic:nvPicPr>
                   <pic:blipFill>
-                    <a:blip r:embed="rId35"/>
+                    <a:blip r:embed="rId31"/>
                     <a:stretch>
                       <a:fillRect/>
                     </a:stretch>
@@ -2763,10 +2659,16 @@
       <w:pPr>
         <w:pStyle w:val="Heading2"/>
       </w:pPr>
-      <w:bookmarkStart w:id="8" w:name="part-7-forever-and-a-day"/>
-      <w:bookmarkEnd w:id="7"/>
-      <w:r>
-        <w:t>Part 7: Forever and a Day</w:t>
+      <w:bookmarkStart w:id="7" w:name="part-6-forever-and-a-day"/>
+      <w:bookmarkEnd w:id="6"/>
+      <w:r>
+        <w:t>Part 6</w:t>
+      </w:r>
+      <w:r>
+        <w:t xml:space="preserve"> - </w:t>
+      </w:r>
+      <w:r>
+        <w:t>Forever and a Day</w:t>
       </w:r>
     </w:p>
     <w:p>
@@ -2774,20 +2676,73 @@
         <w:pStyle w:val="FirstParagraph"/>
       </w:pPr>
       <w:r>
-        <w:t>From the previous exercise, yo</w:t>
-      </w:r>
-      <w:r>
-        <w:t xml:space="preserve">u may have figured out what the </w:t>
-      </w:r>
+        <w:t>From the previou</w:t>
+      </w:r>
+      <w:r>
+        <w:t xml:space="preserve">s exercise, you may have figured out what the </w:t>
+      </w:r>
+      <w:r>
+        <w:rPr>
+          <w:rStyle w:val="VerbatimChar"/>
+        </w:rPr>
+        <w:t>Forever</w:t>
+      </w:r>
+      <w:r>
+        <w:t xml:space="preserve"> block does. The </w:t>
+      </w:r>
+      <w:r>
+        <w:rPr>
+          <w:rStyle w:val="VerbatimChar"/>
+        </w:rPr>
+        <w:t>forever</w:t>
+      </w:r>
+      <w:r>
+        <w:t xml:space="preserve"> block is the first block you have seen that holds, or wraps around, other blocks. We call this a </w:t>
+      </w:r>
+      <w:r>
+        <w:rPr>
+          <w:i/>
+        </w:rPr>
+        <w:t>C block</w:t>
+      </w:r>
+      <w:r>
+        <w:t xml:space="preserve"> because of its shape. As the name </w:t>
+      </w:r>
+      <w:r>
+        <w:rPr>
+          <w:rStyle w:val="VerbatimChar"/>
+        </w:rPr>
+        <w:t>forever</w:t>
+      </w:r>
+      <w:r>
+        <w:t xml:space="preserve"> implies, it will run the blocks</w:t>
+      </w:r>
+      <w:r>
+        <w:t xml:space="preserve"> inside it again and again and again and … well, forever. You will find this block under the </w:t>
+      </w:r>
+      <w:r>
+        <w:rPr>
+          <w:b/>
+        </w:rPr>
+        <w:t>Control</w:t>
+      </w:r>
+      <w:r>
+        <w:t xml:space="preserve"> tab.</w:t>
+      </w:r>
+    </w:p>
+    <w:p>
+      <w:pPr>
+        <w:pStyle w:val="CaptionedFigure"/>
+      </w:pPr>
       <w:r>
         <w:rPr>
           <w:noProof/>
         </w:rPr>
         <w:drawing>
-          <wp:inline distT="0" distB="0" distL="0" distR="0">
+          <wp:inline distT="0" distB="0" distL="0" distR="0" wp14:anchorId="7CCD92C9" wp14:editId="7585216D">
             <wp:extent cx="685800" cy="508000"/>
             <wp:effectExtent l="0" t="0" r="0" b="0"/>
-            <wp:docPr id="36" name="Picture" descr="forever"/>
+            <wp:docPr id="33" name="Picture" descr="forever"/>
             <wp:cNvGraphicFramePr/>
             <a:graphic xmlns:a="http://schemas.openxmlformats.org/drawingml/2006/main">
               <a:graphicData uri="http://schemas.openxmlformats.org/drawingml/2006/picture">
@@ -2799,7 +2754,7 @@
                     </pic:cNvPicPr>
                   </pic:nvPicPr>
                   <pic:blipFill>
-                    <a:blip r:embed="rId36"/>
+                    <a:blip r:embed="rId32"/>
                     <a:stretch>
                       <a:fillRect/>
                     </a:stretch>
@@ -2825,8 +2780,21 @@
           </wp:inline>
         </w:drawing>
       </w:r>
-      <w:r>
-        <w:t xml:space="preserve"> block does. The </w:t>
+    </w:p>
+    <w:p>
+      <w:pPr>
+        <w:pStyle w:val="ImageCaption"/>
+      </w:pPr>
+      <w:r>
+        <w:t>forever</w:t>
+      </w:r>
+    </w:p>
+    <w:p>
+      <w:pPr>
+        <w:pStyle w:val="BodyText"/>
+      </w:pPr>
+      <w:r>
+        <w:t xml:space="preserve">Will a </w:t>
       </w:r>
       <w:r>
         <w:rPr>
@@ -2835,55 +2803,22 @@
         <w:t>forever</w:t>
       </w:r>
       <w:r>
-        <w:t xml:space="preserve"> block is the first block you have seen that holds, or wraps around, other blocks. We call this a </w:t>
-      </w:r>
-      <w:r>
-        <w:rPr>
-          <w:i/>
-        </w:rPr>
-        <w:t>C block</w:t>
-      </w:r>
-      <w:r>
-        <w:t xml:space="preserve"> because of its shape. As the name </w:t>
-      </w:r>
-      <w:r>
-        <w:rPr>
-          <w:rStyle w:val="VerbatimChar"/>
-        </w:rPr>
-        <w:t>forever</w:t>
-      </w:r>
-      <w:r>
-        <w:t xml:space="preserve"> implies, it will run the blocks inside it again and</w:t>
-      </w:r>
-      <w:r>
-        <w:t xml:space="preserve"> again and again and … well, forever. You will find this block under the </w:t>
-      </w:r>
-      <w:r>
-        <w:rPr>
-          <w:b/>
-        </w:rPr>
-        <w:t>Control</w:t>
-      </w:r>
-      <w:r>
-        <w:t xml:space="preserve"> tab.</w:t>
-      </w:r>
-    </w:p>
-    <w:p>
-      <w:pPr>
-        <w:pStyle w:val="BodyText"/>
-      </w:pPr>
-      <w:r>
-        <w:t xml:space="preserve">Will a </w:t>
-      </w:r>
+        <w:t xml:space="preserve"> block ever stop?</w:t>
+      </w:r>
+    </w:p>
+    <w:p>
+      <w:pPr>
+        <w:pStyle w:val="CaptionedFigure"/>
+      </w:pPr>
       <w:r>
         <w:rPr>
           <w:noProof/>
         </w:rPr>
         <w:drawing>
-          <wp:inline distT="0" distB="0" distL="0" distR="0">
+          <wp:inline distT="0" distB="0" distL="0" distR="0" wp14:anchorId="0F604EE8" wp14:editId="7CBFDAF1">
             <wp:extent cx="685800" cy="508000"/>
             <wp:effectExtent l="0" t="0" r="0" b="0"/>
-            <wp:docPr id="37" name="Picture" descr="forever"/>
+            <wp:docPr id="34" name="Picture" descr="forever"/>
             <wp:cNvGraphicFramePr/>
             <a:graphic xmlns:a="http://schemas.openxmlformats.org/drawingml/2006/main">
               <a:graphicData uri="http://schemas.openxmlformats.org/drawingml/2006/picture">
@@ -2895,7 +2830,7 @@
                     </pic:cNvPicPr>
                   </pic:nvPicPr>
                   <pic:blipFill>
-                    <a:blip r:embed="rId36"/>
+                    <a:blip r:embed="rId32"/>
                     <a:stretch>
                       <a:fillRect/>
                     </a:stretch>
@@ -2921,8 +2856,13 @@
           </wp:inline>
         </w:drawing>
       </w:r>
-      <w:r>
-        <w:t xml:space="preserve"> block ever stop?</w:t>
+    </w:p>
+    <w:p>
+      <w:pPr>
+        <w:pStyle w:val="ImageCaption"/>
+      </w:pPr>
+      <w:r>
+        <w:t>forever</w:t>
       </w:r>
     </w:p>
     <w:p>
@@ -2930,7 +2870,10 @@
         <w:pStyle w:val="BodyText"/>
       </w:pPr>
       <w:r>
-        <w:t>Not unless you tell it to: Click on the stop sign icon on the upper right hand corner of the SNAP! window.</w:t>
+        <w:t>Not unless you tell it to: Click on the stop sign icon on the upper right hand corner of the SNAP!</w:t>
+      </w:r>
+      <w:r>
+        <w:t xml:space="preserve"> window.</w:t>
       </w:r>
     </w:p>
     <w:p>
@@ -2942,10 +2885,10 @@
           <w:noProof/>
         </w:rPr>
         <w:drawing>
-          <wp:inline distT="0" distB="0" distL="0" distR="0">
+          <wp:inline distT="0" distB="0" distL="0" distR="0" wp14:anchorId="673F4663" wp14:editId="017C211B">
             <wp:extent cx="626651" cy="345297"/>
             <wp:effectExtent l="0" t="0" r="0" b="0"/>
-            <wp:docPr id="38" name="Picture" descr="stop button"/>
+            <wp:docPr id="35" name="Picture" descr="stop button"/>
             <wp:cNvGraphicFramePr/>
             <a:graphic xmlns:a="http://schemas.openxmlformats.org/drawingml/2006/main">
               <a:graphicData uri="http://schemas.openxmlformats.org/drawingml/2006/picture">
@@ -2957,7 +2900,7 @@
                     </pic:cNvPicPr>
                   </pic:nvPicPr>
                   <pic:blipFill>
-                    <a:blip r:embed="rId37"/>
+                    <a:blip r:embed="rId33"/>
                     <a:stretch>
                       <a:fillRect/>
                     </a:stretch>
@@ -3001,13 +2944,28 @@
       </w:r>
       <w:r>
         <w:rPr>
+          <w:rStyle w:val="VerbatimChar"/>
+        </w:rPr>
+        <w:t>stop all</w:t>
+      </w:r>
+      <w:r>
+        <w:t xml:space="preserve"> in the Control palette.</w:t>
+      </w:r>
+    </w:p>
+    <w:p>
+      <w:pPr>
+        <w:pStyle w:val="CaptionedFigure"/>
+      </w:pPr>
+      <w:r>
+        <w:rPr>
           <w:noProof/>
         </w:rPr>
+        <w:lastRenderedPageBreak/>
         <w:drawing>
-          <wp:inline distT="0" distB="0" distL="0" distR="0">
-            <wp:extent cx="733425" cy="257175"/>
+          <wp:inline distT="0" distB="0" distL="0" distR="0" wp14:anchorId="120EB3D2" wp14:editId="59153CCE">
+            <wp:extent cx="825500" cy="304800"/>
             <wp:effectExtent l="0" t="0" r="0" b="0"/>
-            <wp:docPr id="39" name="Picture" descr="stop all"/>
+            <wp:docPr id="36" name="Picture" descr="stop all"/>
             <wp:cNvGraphicFramePr/>
             <a:graphic xmlns:a="http://schemas.openxmlformats.org/drawingml/2006/main">
               <a:graphicData uri="http://schemas.openxmlformats.org/drawingml/2006/picture">
@@ -3019,7 +2977,7 @@
                     </pic:cNvPicPr>
                   </pic:nvPicPr>
                   <pic:blipFill>
-                    <a:blip r:embed="rId38"/>
+                    <a:blip r:embed="rId34"/>
                     <a:stretch>
                       <a:fillRect/>
                     </a:stretch>
@@ -3027,7 +2985,7 @@
                   <pic:spPr bwMode="auto">
                     <a:xfrm>
                       <a:off x="0" y="0"/>
-                      <a:ext cx="733425" cy="257175"/>
+                      <a:ext cx="825500" cy="304800"/>
                     </a:xfrm>
                     <a:prstGeom prst="rect">
                       <a:avLst/>
@@ -3045,15 +3003,20 @@
           </wp:inline>
         </w:drawing>
       </w:r>
-      <w:r>
-        <w:t xml:space="preserve"> in the Control palette.</w:t>
+    </w:p>
+    <w:p>
+      <w:pPr>
+        <w:pStyle w:val="ImageCaption"/>
+      </w:pPr>
+      <w:r>
+        <w:t>stop all</w:t>
       </w:r>
     </w:p>
     <w:p>
       <w:pPr>
         <w:pStyle w:val="Heading3"/>
       </w:pPr>
-      <w:bookmarkStart w:id="9" w:name="check-for-understanding"/>
+      <w:bookmarkStart w:id="8" w:name="check-for-understanding"/>
       <w:r>
         <w:t>Check for Understanding</w:t>
       </w:r>
@@ -3066,7 +3029,7 @@
         <w:rPr>
           <w:b/>
         </w:rPr>
-        <w:t>7.1) How many times will the sprite say “Hello”?</w:t>
+        <w:t>6.1) How many times will the sprite say “Hello”?</w:t>
       </w:r>
     </w:p>
     <w:p>
@@ -3077,12 +3040,11 @@
         <w:rPr>
           <w:noProof/>
         </w:rPr>
-        <w:lastRenderedPageBreak/>
         <w:drawing>
-          <wp:inline distT="0" distB="0" distL="0" distR="0">
+          <wp:inline distT="0" distB="0" distL="0" distR="0" wp14:anchorId="1ECA950D" wp14:editId="5CC4C639">
             <wp:extent cx="927100" cy="647700"/>
             <wp:effectExtent l="0" t="0" r="0" b="0"/>
-            <wp:docPr id="40" name="Picture" descr="forever say"/>
+            <wp:docPr id="37" name="Picture" descr="forever say"/>
             <wp:cNvGraphicFramePr/>
             <a:graphic xmlns:a="http://schemas.openxmlformats.org/drawingml/2006/main">
               <a:graphicData uri="http://schemas.openxmlformats.org/drawingml/2006/picture">
@@ -3094,7 +3056,7 @@
                     </pic:cNvPicPr>
                   </pic:nvPicPr>
                   <pic:blipFill>
-                    <a:blip r:embed="rId39"/>
+                    <a:blip r:embed="rId35"/>
                     <a:stretch>
                       <a:fillRect/>
                     </a:stretch>
@@ -3185,7 +3147,7 @@
         <w:rPr>
           <w:b/>
         </w:rPr>
-        <w:t>7.2) Assuming the sprite starts in the middle of the stage and pointing in direction 90, where would it end up after running this script?</w:t>
+        <w:t>6.2) Assuming the sprite starts in the middle of the stage and pointing in direction 90, where would it end up after running this script?</w:t>
       </w:r>
     </w:p>
     <w:p>
@@ -3197,10 +3159,10 @@
           <w:noProof/>
         </w:rPr>
         <w:drawing>
-          <wp:inline distT="0" distB="0" distL="0" distR="0">
+          <wp:inline distT="0" distB="0" distL="0" distR="0" wp14:anchorId="03F562E2" wp14:editId="77DF3A56">
             <wp:extent cx="1485900" cy="647700"/>
             <wp:effectExtent l="0" t="0" r="0" b="0"/>
-            <wp:docPr id="41" name="Picture" descr="forever move"/>
+            <wp:docPr id="38" name="Picture" descr="forever move"/>
             <wp:cNvGraphicFramePr/>
             <a:graphic xmlns:a="http://schemas.openxmlformats.org/drawingml/2006/main">
               <a:graphicData uri="http://schemas.openxmlformats.org/drawingml/2006/picture">
@@ -3212,7 +3174,7 @@
                     </pic:cNvPicPr>
                   </pic:nvPicPr>
                   <pic:blipFill>
-                    <a:blip r:embed="rId40"/>
+                    <a:blip r:embed="rId36"/>
                     <a:stretch>
                       <a:fillRect/>
                     </a:stretch>
@@ -3256,7 +3218,10 @@
         </w:numPr>
       </w:pPr>
       <w:r>
-        <w:t>Farther right on the stage</w:t>
+        <w:t>Farther right on the</w:t>
+      </w:r>
+      <w:r>
+        <w:t xml:space="preserve"> stage</w:t>
       </w:r>
     </w:p>
     <w:p>
@@ -3292,10 +3257,7 @@
         </w:numPr>
       </w:pPr>
       <w:r>
-        <w:t>Off the stage to the le</w:t>
-      </w:r>
-      <w:r>
-        <w:t>ft</w:t>
+        <w:t>Off the stage to the left</w:t>
       </w:r>
     </w:p>
     <w:p>
@@ -3306,7 +3268,7 @@
         <w:rPr>
           <w:b/>
         </w:rPr>
-        <w:t>7.3) What would appear on the screen when this script is run?</w:t>
+        <w:t>6.3) What would appear on the screen when this script is run?</w:t>
       </w:r>
     </w:p>
     <w:p>
@@ -3318,31 +3280,22 @@
           <w:noProof/>
         </w:rPr>
         <w:drawing>
-          <wp:inline distT="0" distB="0" distL="0" distR="0">
-            <wp:extent cx="1801416" cy="847725"/>
+          <wp:inline distT="0" distB="0" distL="0" distR="0" wp14:anchorId="49CDE4F6" wp14:editId="7AD5849C">
+            <wp:extent cx="1667435" cy="899031"/>
             <wp:effectExtent l="0" t="0" r="0" b="0"/>
-            <wp:docPr id="54" name="Picture 54" descr="Forever loop that says Tiger for 2 secs and panda for 2 sec"/>
-            <wp:cNvGraphicFramePr>
-              <a:graphicFrameLocks xmlns:a="http://schemas.openxmlformats.org/drawingml/2006/main" noChangeAspect="1"/>
-            </wp:cNvGraphicFramePr>
+            <wp:docPr id="39" name="Picture" descr="forever say animals"/>
+            <wp:cNvGraphicFramePr/>
             <a:graphic xmlns:a="http://schemas.openxmlformats.org/drawingml/2006/main">
               <a:graphicData uri="http://schemas.openxmlformats.org/drawingml/2006/picture">
                 <pic:pic xmlns:pic="http://schemas.openxmlformats.org/drawingml/2006/picture">
                   <pic:nvPicPr>
-                    <pic:cNvPr id="0" name="Picture 10"/>
+                    <pic:cNvPr id="0" name="Picture" descr="83.PNG"/>
                     <pic:cNvPicPr>
                       <a:picLocks noChangeAspect="1" noChangeArrowheads="1"/>
                     </pic:cNvPicPr>
                   </pic:nvPicPr>
                   <pic:blipFill>
-                    <a:blip r:embed="rId41">
-                      <a:extLst>
-                        <a:ext uri="{28A0092B-C50C-407E-A947-70E740481C1C}">
-                          <a14:useLocalDpi xmlns:a14="http://schemas.microsoft.com/office/drawing/2010/main" val="0"/>
-                        </a:ext>
-                      </a:extLst>
-                    </a:blip>
-                    <a:srcRect/>
+                    <a:blip r:embed="rId37"/>
                     <a:stretch>
                       <a:fillRect/>
                     </a:stretch>
@@ -3350,14 +3303,16 @@
                   <pic:spPr bwMode="auto">
                     <a:xfrm>
                       <a:off x="0" y="0"/>
-                      <a:ext cx="1803143" cy="848537"/>
+                      <a:ext cx="1667435" cy="899031"/>
                     </a:xfrm>
                     <a:prstGeom prst="rect">
                       <a:avLst/>
                     </a:prstGeom>
                     <a:noFill/>
-                    <a:ln>
+                    <a:ln w="9525">
                       <a:noFill/>
+                      <a:headEnd/>
+                      <a:tailEnd/>
                     </a:ln>
                   </pic:spPr>
                 </pic:pic>
@@ -3408,7 +3363,10 @@
         </w:numPr>
       </w:pPr>
       <w:r>
-        <w:t>The sprite would alternate between saying “Tiger” and “Panda” forever</w:t>
+        <w:t>Th</w:t>
+      </w:r>
+      <w:r>
+        <w:t>e sprite would alternate between saying “Tiger” and “Panda” forever</w:t>
       </w:r>
     </w:p>
     <w:p>
@@ -3420,10 +3378,8 @@
         </w:numPr>
       </w:pPr>
       <w:r>
-        <w:t>The sprite woul</w:t>
-      </w:r>
-      <w:r>
-        <w:t>d say “Tiger” and “Panda” at the same time forever.</w:t>
+        <w:lastRenderedPageBreak/>
+        <w:t>The sprite would say “Tiger” and “Panda” at the same time forever.</w:t>
       </w:r>
     </w:p>
     <w:p>
@@ -3434,7 +3390,7 @@
         <w:rPr>
           <w:b/>
         </w:rPr>
-        <w:t>7.4) Assuming the sprite started in the middle of the stage facing right, what kind of drawing would the sprite make?</w:t>
+        <w:t>6.4) Assuming the sprite started in the middle of the stage facing right, what kind of drawing would the sprite make?</w:t>
       </w:r>
     </w:p>
     <w:p>
@@ -3445,12 +3401,11 @@
         <w:rPr>
           <w:noProof/>
         </w:rPr>
-        <w:lastRenderedPageBreak/>
         <w:drawing>
-          <wp:inline distT="0" distB="0" distL="0" distR="0">
+          <wp:inline distT="0" distB="0" distL="0" distR="0" wp14:anchorId="6C4D4D4E" wp14:editId="6C9B9442">
             <wp:extent cx="1540042" cy="1029903"/>
             <wp:effectExtent l="0" t="0" r="0" b="0"/>
-            <wp:docPr id="43" name="Picture" descr="forever draw something"/>
+            <wp:docPr id="40" name="Picture" descr="forever draw something"/>
             <wp:cNvGraphicFramePr/>
             <a:graphic xmlns:a="http://schemas.openxmlformats.org/drawingml/2006/main">
               <a:graphicData uri="http://schemas.openxmlformats.org/drawingml/2006/picture">
@@ -3462,7 +3417,7 @@
                     </pic:cNvPicPr>
                   </pic:nvPicPr>
                   <pic:blipFill>
-                    <a:blip r:embed="rId42"/>
+                    <a:blip r:embed="rId38"/>
                     <a:stretch>
                       <a:fillRect/>
                     </a:stretch>
@@ -3494,7 +3449,10 @@
         <w:pStyle w:val="ImageCaption"/>
       </w:pPr>
       <w:r>
-        <w:t>forever draw something</w:t>
+        <w:t>f</w:t>
+      </w:r>
+      <w:r>
+        <w:t>orever draw something</w:t>
       </w:r>
     </w:p>
     <w:p>
@@ -3549,11 +3507,17 @@
       <w:pPr>
         <w:pStyle w:val="Heading2"/>
       </w:pPr>
-      <w:bookmarkStart w:id="10" w:name="part-8-make-a-kaleidoscope"/>
+      <w:bookmarkStart w:id="9" w:name="part-7-make-a-kaleidoscope"/>
+      <w:bookmarkEnd w:id="7"/>
       <w:bookmarkEnd w:id="8"/>
-      <w:bookmarkEnd w:id="9"/>
-      <w:r>
-        <w:t>Part 8: Make a Kaleidoscope</w:t>
+      <w:r>
+        <w:t>Part 7</w:t>
+      </w:r>
+      <w:r>
+        <w:t xml:space="preserve"> -</w:t>
+      </w:r>
+      <w:r>
+        <w:t xml:space="preserve"> Make a Kaleidoscope</w:t>
       </w:r>
     </w:p>
     <w:p>
@@ -3563,7 +3527,7 @@
       <w:r>
         <w:t>Explore this drawing program for a little bit (</w:t>
       </w:r>
-      <w:hyperlink r:id="rId43">
+      <w:hyperlink r:id="rId39">
         <w:r>
           <w:rPr>
             <w:rStyle w:val="Hyperlink"/>
@@ -3572,10 +3536,7 @@
         </w:r>
       </w:hyperlink>
       <w:r>
-        <w:t>). Press the spacebar to run the program, and move your mouse cursor over the stage of the SNAP! window. Wh</w:t>
-      </w:r>
-      <w:r>
-        <w:t xml:space="preserve">ile over the stage, use the </w:t>
+        <w:t xml:space="preserve">). Press the spacebar to run the program, and move your mouse cursor over the stage of the SNAP! window. While over the stage, use the </w:t>
       </w:r>
       <w:r>
         <w:rPr>
@@ -3602,7 +3563,10 @@
         <w:t>c</w:t>
       </w:r>
       <w:r>
-        <w:t xml:space="preserve"> (clear) keyboard keys to change what gets drawn on the screen. The script that causes the sprite to follow the pointer is</w:t>
+        <w:t xml:space="preserve"> (clear) keyboard keys to change what gets drawn on the screen. The script that causes the</w:t>
+      </w:r>
+      <w:r>
+        <w:t xml:space="preserve"> sprite to follow the pointer is</w:t>
       </w:r>
     </w:p>
     <w:p>
@@ -3614,10 +3578,10 @@
           <w:noProof/>
         </w:rPr>
         <w:drawing>
-          <wp:inline distT="0" distB="0" distL="0" distR="0">
+          <wp:inline distT="0" distB="0" distL="0" distR="0" wp14:anchorId="2793899C" wp14:editId="6212F339">
             <wp:extent cx="2717800" cy="660400"/>
             <wp:effectExtent l="0" t="0" r="0" b="0"/>
-            <wp:docPr id="44" name="Picture" descr="forever go to mouse x-y"/>
+            <wp:docPr id="41" name="Picture" descr="forever go to mouse x-y"/>
             <wp:cNvGraphicFramePr/>
             <a:graphic xmlns:a="http://schemas.openxmlformats.org/drawingml/2006/main">
               <a:graphicData uri="http://schemas.openxmlformats.org/drawingml/2006/picture">
@@ -3629,7 +3593,7 @@
                     </pic:cNvPicPr>
                   </pic:nvPicPr>
                   <pic:blipFill>
-                    <a:blip r:embed="rId33"/>
+                    <a:blip r:embed="rId29"/>
                     <a:stretch>
                       <a:fillRect/>
                     </a:stretch>
@@ -3669,10 +3633,7 @@
         <w:pStyle w:val="BodyText"/>
       </w:pPr>
       <w:r>
-        <w:t>As you can see, this drawing program features mo</w:t>
-      </w:r>
-      <w:r>
-        <w:t xml:space="preserve">re </w:t>
+        <w:t xml:space="preserve">As you can see, this drawing program features more </w:t>
       </w:r>
       <w:r>
         <w:rPr>
@@ -3708,15 +3669,18 @@
         <w:t>hat</w:t>
       </w:r>
       <w:r>
-        <w:t>-shaped block, which can be used only at the beginning of a script, indicate when a specific script should be run.</w:t>
+        <w:t>-shaped block, which can be used only</w:t>
+      </w:r>
+      <w:r>
+        <w:t xml:space="preserve"> at the beginning of a script, indicate when a specific script should be run.</w:t>
       </w:r>
     </w:p>
     <w:p>
       <w:pPr>
         <w:pStyle w:val="Heading2"/>
       </w:pPr>
-      <w:bookmarkStart w:id="11" w:name="kaleidoscope-activity"/>
-      <w:bookmarkEnd w:id="10"/>
+      <w:bookmarkStart w:id="10" w:name="kaleidoscope-activity"/>
+      <w:bookmarkEnd w:id="9"/>
       <w:r>
         <w:lastRenderedPageBreak/>
         <w:t>Kaleidoscope Activity</w:t>
@@ -3731,10 +3695,10 @@
           <w:noProof/>
         </w:rPr>
         <w:drawing>
-          <wp:inline distT="0" distB="0" distL="0" distR="0">
+          <wp:inline distT="0" distB="0" distL="0" distR="0" wp14:anchorId="0C09AB7A" wp14:editId="6A040BA9">
             <wp:extent cx="3632200" cy="2565400"/>
             <wp:effectExtent l="0" t="0" r="0" b="0"/>
-            <wp:docPr id="45" name="Picture" descr="kaleidoscope examples"/>
+            <wp:docPr id="42" name="Picture" descr="kaleidoscope examples"/>
             <wp:cNvGraphicFramePr/>
             <a:graphic xmlns:a="http://schemas.openxmlformats.org/drawingml/2006/main">
               <a:graphicData uri="http://schemas.openxmlformats.org/drawingml/2006/picture">
@@ -3746,7 +3710,7 @@
                     </pic:cNvPicPr>
                   </pic:nvPicPr>
                   <pic:blipFill>
-                    <a:blip r:embed="rId44"/>
+                    <a:blip r:embed="rId40"/>
                     <a:stretch>
                       <a:fillRect/>
                     </a:stretch>
@@ -3778,10 +3742,7 @@
         <w:pStyle w:val="ImageCaption"/>
       </w:pPr>
       <w:r>
-        <w:t>kalei</w:t>
-      </w:r>
-      <w:r>
-        <w:t>doscope examples</w:t>
+        <w:t>kaleidoscope examples</w:t>
       </w:r>
     </w:p>
     <w:p>
@@ -3789,10 +3750,10 @@
         <w:pStyle w:val="BodyText"/>
       </w:pPr>
       <w:r>
-        <w:t>The kaleidoscope consists of 4 sprites. Each sprite will be drawing with a different pen color. Each sprite’s movement is based on the movement of the mouse. The first sprite follows the mouse, just like in the example we looked at before.</w:t>
-      </w:r>
-      <w:r>
-        <w:t xml:space="preserve"> The other 3 sprites move around as the mouse moves, but reflected over the X and Y axes.</w:t>
+        <w:t>The kaleidoscope consists of 4 sprites. Each sprite will be drawing with a different pen color. Each sprite’s movement is based on the movement of the mouse. The first sprite follows the mouse, just like in the example we looked at before. The other 3 spri</w:t>
+      </w:r>
+      <w:r>
+        <w:t>tes move around as the mouse moves, but reflected over the X and Y axes.</w:t>
       </w:r>
     </w:p>
     <w:p>
@@ -3822,7 +3783,10 @@
         </w:numPr>
       </w:pPr>
       <w:r>
-        <w:t xml:space="preserve">You will need four sprites. (We haven’t used more than one sprite up to now, but having more than one allows for more interesting projects, as you’ll see.) The easiest way to create three more is to </w:t>
+        <w:t>You will need four sprites. (We haven’t used more than one sprite up to now, but having more than one allows for more interesting</w:t>
+      </w:r>
+      <w:r>
+        <w:t xml:space="preserve"> projects, as you’ll see.) The easiest way to create three more is to </w:t>
       </w:r>
       <w:r>
         <w:rPr>
@@ -3831,10 +3795,7 @@
         <w:t>duplicate</w:t>
       </w:r>
       <w:r>
-        <w:t xml:space="preserve"> the one you have. Right-click the sprite in the</w:t>
-      </w:r>
-      <w:r>
-        <w:t xml:space="preserve"> sprite corral, and select </w:t>
+        <w:t xml:space="preserve"> the one you have. Right-click the sprite in the sprite corral, and select </w:t>
       </w:r>
       <w:r>
         <w:rPr>
@@ -3852,7 +3813,10 @@
         <w:t>context menu</w:t>
       </w:r>
       <w:r>
-        <w:t xml:space="preserve"> that appears. Each duplicated sprite will have exactly the same scripts as the original, which is why we suggest duplication rather than just creating more sprites from scratch.</w:t>
+        <w:t xml:space="preserve"> that appears. Each duplicated sprite will have exactly the same script</w:t>
+      </w:r>
+      <w:r>
+        <w:t>s as the original, which is why we suggest duplication rather than just creating more sprites from scratch.</w:t>
       </w:r>
     </w:p>
     <w:p>
@@ -3863,20 +3827,47 @@
         </w:numPr>
       </w:pPr>
       <w:r>
-        <w:t xml:space="preserve">You can change the </w:t>
-      </w:r>
-      <w:r>
-        <w:t xml:space="preserve">color of each sprite by clicking the color input in that sprite’s </w:t>
-      </w:r>
+        <w:t xml:space="preserve">You can change the color of each sprite by clicking the color input in that sprite’s </w:t>
+      </w:r>
+      <w:r>
+        <w:rPr>
+          <w:rStyle w:val="VerbatimChar"/>
+        </w:rPr>
+        <w:t>set pen color</w:t>
+      </w:r>
+      <w:r>
+        <w:t xml:space="preserve"> block (found under the </w:t>
+      </w:r>
+      <w:r>
+        <w:rPr>
+          <w:b/>
+        </w:rPr>
+        <w:t>Pen</w:t>
+      </w:r>
+      <w:r>
+        <w:t xml:space="preserve"> tab), choosing a color</w:t>
+      </w:r>
+      <w:r>
+        <w:t>, and then clicking on the block itself (to run the block and actually set the color). Don’t worry about matching the colors in the animation exactly!</w:t>
+      </w:r>
+    </w:p>
+    <w:p>
+      <w:pPr>
+        <w:pStyle w:val="CaptionedFigure"/>
+        <w:numPr>
+          <w:ilvl w:val="0"/>
+          <w:numId w:val="1"/>
+        </w:numPr>
+      </w:pPr>
       <w:r>
         <w:rPr>
           <w:noProof/>
         </w:rPr>
         <w:drawing>
-          <wp:inline distT="0" distB="0" distL="0" distR="0">
+          <wp:inline distT="0" distB="0" distL="0" distR="0" wp14:anchorId="38402FE8" wp14:editId="117AA523">
             <wp:extent cx="1562100" cy="304800"/>
             <wp:effectExtent l="0" t="0" r="0" b="0"/>
-            <wp:docPr id="46" name="Picture" descr="set pen color"/>
+            <wp:docPr id="43" name="Picture" descr="set pen color"/>
             <wp:cNvGraphicFramePr/>
             <a:graphic xmlns:a="http://schemas.openxmlformats.org/drawingml/2006/main">
               <a:graphicData uri="http://schemas.openxmlformats.org/drawingml/2006/picture">
@@ -3888,7 +3879,7 @@
                     </pic:cNvPicPr>
                   </pic:nvPicPr>
                   <pic:blipFill>
-                    <a:blip r:embed="rId45"/>
+                    <a:blip r:embed="rId41"/>
                     <a:stretch>
                       <a:fillRect/>
                     </a:stretch>
@@ -3914,20 +3905,17 @@
           </wp:inline>
         </w:drawing>
       </w:r>
-      <w:r>
-        <w:t xml:space="preserve"> block (found under the </w:t>
-      </w:r>
-      <w:r>
-        <w:rPr>
-          <w:b/>
-        </w:rPr>
-        <w:t>Pen</w:t>
-      </w:r>
-      <w:r>
-        <w:t xml:space="preserve"> tab), choosing a color, and then clicking on the block itself (to run the block and actually set the color). Don’t worry about matching the colors in the animati</w:t>
-      </w:r>
-      <w:r>
-        <w:t>on exactly!</w:t>
+    </w:p>
+    <w:p>
+      <w:pPr>
+        <w:pStyle w:val="ImageCaption"/>
+        <w:numPr>
+          <w:ilvl w:val="0"/>
+          <w:numId w:val="1"/>
+        </w:numPr>
+      </w:pPr>
+      <w:r>
+        <w:t>set pen color</w:t>
       </w:r>
     </w:p>
     <w:p>
@@ -3938,7 +3926,10 @@
         </w:numPr>
       </w:pPr>
       <w:r>
-        <w:t xml:space="preserve">Pay close attention to what each of the other sprites is doing in the animation above. You will need to modify the </w:t>
+        <w:t>Pay close attention to what each of the other sprites is doing in the animation above. Yo</w:t>
+      </w:r>
+      <w:r>
+        <w:t xml:space="preserve">u will need to modify the </w:t>
       </w:r>
       <w:r>
         <w:rPr>
@@ -3958,16 +3949,52 @@
       <w:r>
         <w:t xml:space="preserve"> inputs in each sprite’s </w:t>
       </w:r>
+      <w:r>
+        <w:rPr>
+          <w:rStyle w:val="VerbatimChar"/>
+        </w:rPr>
+        <w:t>go to x-y</w:t>
+      </w:r>
+      <w:r>
+        <w:t xml:space="preserve"> block using simple formulas, with </w:t>
+      </w:r>
+      <w:r>
+        <w:rPr>
+          <w:rStyle w:val="VerbatimChar"/>
+        </w:rPr>
+        <w:t>addition</w:t>
+      </w:r>
+      <w:r>
+        <w:t xml:space="preserve">and </w:t>
+      </w:r>
+      <w:r>
+        <w:rPr>
+          <w:rStyle w:val="VerbatimChar"/>
+        </w:rPr>
+        <w:t>subtraction</w:t>
+      </w:r>
+      <w:r>
+        <w:t>.</w:t>
+      </w:r>
+    </w:p>
+    <w:p>
+      <w:pPr>
+        <w:pStyle w:val="CaptionedFigure"/>
+        <w:numPr>
+          <w:ilvl w:val="0"/>
+          <w:numId w:val="1"/>
+        </w:numPr>
+      </w:pPr>
       <w:r>
         <w:rPr>
           <w:noProof/>
         </w:rPr>
         <w:lastRenderedPageBreak/>
         <w:drawing>
-          <wp:inline distT="0" distB="0" distL="0" distR="0">
+          <wp:inline distT="0" distB="0" distL="0" distR="0" wp14:anchorId="291DD8A1" wp14:editId="790C52B4">
             <wp:extent cx="1485900" cy="304800"/>
             <wp:effectExtent l="0" t="0" r="0" b="0"/>
-            <wp:docPr id="47" name="Picture" descr="go to x-y"/>
+            <wp:docPr id="44" name="Picture" descr="go to x-y"/>
             <wp:cNvGraphicFramePr/>
             <a:graphic xmlns:a="http://schemas.openxmlformats.org/drawingml/2006/main">
               <a:graphicData uri="http://schemas.openxmlformats.org/drawingml/2006/picture">
@@ -3979,7 +4006,7 @@
                     </pic:cNvPicPr>
                   </pic:nvPicPr>
                   <pic:blipFill>
-                    <a:blip r:embed="rId46"/>
+                    <a:blip r:embed="rId42"/>
                     <a:stretch>
                       <a:fillRect/>
                     </a:stretch>
@@ -4005,18 +4032,36 @@
           </wp:inline>
         </w:drawing>
       </w:r>
-      <w:r>
-        <w:t xml:space="preserve"> block using simple formulas, with </w:t>
-      </w:r>
+    </w:p>
+    <w:p>
+      <w:pPr>
+        <w:pStyle w:val="ImageCaption"/>
+        <w:numPr>
+          <w:ilvl w:val="0"/>
+          <w:numId w:val="1"/>
+        </w:numPr>
+      </w:pPr>
+      <w:r>
+        <w:t>go to x-y</w:t>
+      </w:r>
+    </w:p>
+    <w:p>
+      <w:pPr>
+        <w:pStyle w:val="CaptionedFigure"/>
+        <w:numPr>
+          <w:ilvl w:val="0"/>
+          <w:numId w:val="1"/>
+        </w:numPr>
+      </w:pPr>
       <w:r>
         <w:rPr>
           <w:noProof/>
         </w:rPr>
         <w:drawing>
-          <wp:inline distT="0" distB="0" distL="0" distR="0">
+          <wp:inline distT="0" distB="0" distL="0" distR="0" wp14:anchorId="68CDC8C3" wp14:editId="399BC6F8">
             <wp:extent cx="812800" cy="228600"/>
             <wp:effectExtent l="0" t="0" r="0" b="0"/>
-            <wp:docPr id="48" name="Picture" descr="addition"/>
+            <wp:docPr id="45" name="Picture" descr="addition"/>
             <wp:cNvGraphicFramePr/>
             <a:graphic xmlns:a="http://schemas.openxmlformats.org/drawingml/2006/main">
               <a:graphicData uri="http://schemas.openxmlformats.org/drawingml/2006/picture">
@@ -4028,7 +4073,7 @@
                     </pic:cNvPicPr>
                   </pic:nvPicPr>
                   <pic:blipFill>
-                    <a:blip r:embed="rId47"/>
+                    <a:blip r:embed="rId43"/>
                     <a:stretch>
                       <a:fillRect/>
                     </a:stretch>
@@ -4054,18 +4099,35 @@
           </wp:inline>
         </w:drawing>
       </w:r>
-      <w:r>
-        <w:t xml:space="preserve"> and </w:t>
-      </w:r>
+    </w:p>
+    <w:p>
+      <w:pPr>
+        <w:pStyle w:val="ImageCaption"/>
+        <w:numPr>
+          <w:ilvl w:val="0"/>
+          <w:numId w:val="1"/>
+        </w:numPr>
+      </w:pPr>
+      <w:r>
+        <w:t>addition</w:t>
+      </w:r>
+    </w:p>
+    <w:p>
+      <w:pPr>
+        <w:numPr>
+          <w:ilvl w:val="0"/>
+          <w:numId w:val="1"/>
+        </w:numPr>
+      </w:pPr>
       <w:r>
         <w:rPr>
           <w:noProof/>
         </w:rPr>
         <w:drawing>
-          <wp:inline distT="0" distB="0" distL="0" distR="0">
+          <wp:inline distT="0" distB="0" distL="0" distR="0" wp14:anchorId="282CE1AD" wp14:editId="5CDA6B8F">
             <wp:extent cx="812800" cy="228600"/>
             <wp:effectExtent l="0" t="0" r="0" b="0"/>
-            <wp:docPr id="49" name="Picture" descr="subtraction"/>
+            <wp:docPr id="46" name="Picture" descr="subtraction"/>
             <wp:cNvGraphicFramePr/>
             <a:graphic xmlns:a="http://schemas.openxmlformats.org/drawingml/2006/main">
               <a:graphicData uri="http://schemas.openxmlformats.org/drawingml/2006/picture">
@@ -4077,7 +4139,7 @@
                     </pic:cNvPicPr>
                   </pic:nvPicPr>
                   <pic:blipFill>
-                    <a:blip r:embed="rId48"/>
+                    <a:blip r:embed="rId44"/>
                     <a:stretch>
                       <a:fillRect/>
                     </a:stretch>
@@ -4103,20 +4165,11 @@
           </wp:inline>
         </w:drawing>
       </w:r>
-    </w:p>
-    <w:p>
-      <w:pPr>
-        <w:pStyle w:val="BlockText"/>
-        <w:numPr>
-          <w:ilvl w:val="0"/>
-          <w:numId w:val="1"/>
-        </w:numPr>
-      </w:pPr>
-      <w:r>
-        <w:t>Hint: All the sprites are reflecting in different way</w:t>
-      </w:r>
-      <w:r>
-        <w:t>s around the (x=0, y=0) origin point of the stage.**</w:t>
+      <w:r>
+        <w:t xml:space="preserve"> &gt;Hint: All the sprites are reflecting in different ways around the (x=0, y=0) origin point of the stage.</w:t>
+      </w:r>
+      <w:r>
+        <w:t>**</w:t>
       </w:r>
     </w:p>
     <w:p>
@@ -4132,11 +4185,27 @@
     </w:p>
     <w:p>
       <w:pPr>
+        <w:rPr>
+          <w:rFonts w:asciiTheme="majorHAnsi" w:eastAsiaTheme="majorEastAsia" w:hAnsiTheme="majorHAnsi" w:cstheme="majorBidi"/>
+          <w:b/>
+          <w:bCs/>
+          <w:color w:val="008575" w:themeColor="accent1"/>
+          <w:sz w:val="28"/>
+          <w:szCs w:val="28"/>
+        </w:rPr>
+      </w:pPr>
+      <w:bookmarkStart w:id="11" w:name="grading-schemerubric"/>
+      <w:bookmarkEnd w:id="10"/>
+      <w:r>
+        <w:br w:type="page"/>
+      </w:r>
+    </w:p>
+    <w:p>
+      <w:pPr>
         <w:pStyle w:val="Heading2"/>
       </w:pPr>
-      <w:bookmarkStart w:id="12" w:name="grading-schemerubric"/>
-      <w:bookmarkEnd w:id="11"/>
-      <w:r>
+      <w:r>
+        <w:lastRenderedPageBreak/>
         <w:t>Grading Scheme/Rubric</w:t>
       </w:r>
     </w:p>
@@ -4220,7 +4289,7 @@
               <w:pStyle w:val="Compact"/>
             </w:pPr>
             <w:r>
-              <w:t>2.1 Categories</w:t>
+              <w:t>1.1 Categories</w:t>
             </w:r>
           </w:p>
         </w:tc>
@@ -4248,7 +4317,7 @@
               <w:pStyle w:val="Compact"/>
             </w:pPr>
             <w:r>
-              <w:t>2.2 Move in opposite direction</w:t>
+              <w:t>1.2 Move in opposite direction</w:t>
             </w:r>
           </w:p>
         </w:tc>
@@ -4276,7 +4345,7 @@
               <w:pStyle w:val="Compact"/>
             </w:pPr>
             <w:r>
-              <w:t>3.2 What happens</w:t>
+              <w:t>2.2 What happens</w:t>
             </w:r>
           </w:p>
         </w:tc>
@@ -4304,7 +4373,7 @@
               <w:pStyle w:val="Compact"/>
             </w:pPr>
             <w:r>
-              <w:t>4.1 x positions</w:t>
+              <w:t>3.1 x positions</w:t>
             </w:r>
           </w:p>
         </w:tc>
@@ -4332,7 +4401,7 @@
               <w:pStyle w:val="Compact"/>
             </w:pPr>
             <w:r>
-              <w:t>.1 What it does</w:t>
+              <w:t>5.1 What it does</w:t>
             </w:r>
           </w:p>
         </w:tc>
@@ -4360,7 +4429,7 @@
               <w:pStyle w:val="Compact"/>
             </w:pPr>
             <w:r>
-              <w:t>6.2 Does turn block change x or y position</w:t>
+              <w:t>5.2 Does turn block change x or y position</w:t>
             </w:r>
           </w:p>
         </w:tc>
@@ -4388,7 +4457,7 @@
               <w:pStyle w:val="Compact"/>
             </w:pPr>
             <w:r>
-              <w:t>6.3 Draw a square</w:t>
+              <w:t>5.3 Draw a square</w:t>
             </w:r>
           </w:p>
         </w:tc>
@@ -4416,7 +4485,7 @@
               <w:pStyle w:val="Compact"/>
             </w:pPr>
             <w:r>
-              <w:t>7.1 What does it do</w:t>
+              <w:t>6.1 What does it do</w:t>
             </w:r>
           </w:p>
         </w:tc>
@@ -4444,7 +4513,7 @@
               <w:pStyle w:val="Compact"/>
             </w:pPr>
             <w:r>
-              <w:t>7.2 Dragging the mouse</w:t>
+              <w:t>6.2 Dragging the mouse</w:t>
             </w:r>
           </w:p>
         </w:tc>
@@ -4472,7 +4541,7 @@
               <w:pStyle w:val="Compact"/>
             </w:pPr>
             <w:r>
-              <w:t>7.3 Program behavior w/modification</w:t>
+              <w:t>6.3 Program behavior w/modification</w:t>
             </w:r>
           </w:p>
         </w:tc>
@@ -4558,7 +4627,7 @@
               <w:pStyle w:val="Compact"/>
             </w:pPr>
             <w:r>
-              <w:t>8 Multiple choice</w:t>
+              <w:t>7 Multiple choice</w:t>
             </w:r>
           </w:p>
         </w:tc>
@@ -4644,7 +4713,7 @@
               <w:pStyle w:val="Compact"/>
             </w:pPr>
             <w:r>
-              <w:t>9 Make a Kaleidoscope</w:t>
+              <w:t>8 Make a Kaleidoscope</w:t>
             </w:r>
           </w:p>
         </w:tc>
@@ -4731,15 +4800,16 @@
         </w:tc>
       </w:tr>
       <w:bookmarkEnd w:id="0"/>
-      <w:bookmarkEnd w:id="12"/>
+      <w:bookmarkEnd w:id="11"/>
     </w:tbl>
     <w:p/>
     <w:sectPr>
-      <w:headerReference w:type="default" r:id="rId49"/>
-      <w:footerReference w:type="default" r:id="rId50"/>
+      <w:headerReference w:type="default" r:id="rId45"/>
+      <w:footerReference w:type="default" r:id="rId46"/>
       <w:pgSz w:w="12240" w:h="15840"/>
-      <w:pgMar w:top="1440" w:right="1440" w:bottom="1440" w:left="1440" w:header="720" w:footer="720" w:gutter="0"/>
+      <w:pgMar w:top="720" w:right="720" w:bottom="720" w:left="720" w:header="720" w:footer="720" w:gutter="0"/>
       <w:cols w:space="720"/>
+      <w:docGrid w:linePitch="326"/>
     </w:sectPr>
   </w:body>
 </w:document>
@@ -4785,10 +4855,10 @@
         <w:noProof/>
       </w:rPr>
       <w:drawing>
-        <wp:inline distT="0" distB="0" distL="0" distR="0">
-          <wp:extent cx="704850" cy="247650"/>
+        <wp:inline distT="0" distB="0" distL="0" distR="0" wp14:anchorId="2932F968" wp14:editId="2396DCFB">
+          <wp:extent cx="707647" cy="247589"/>
           <wp:effectExtent l="0" t="0" r="0" b="0"/>
-          <wp:docPr id="50" name="Picture 50" descr="Creative Commons License Logo"/>
+          <wp:docPr id="48" name="Picture 48"/>
           <wp:cNvGraphicFramePr>
             <a:graphicFrameLocks xmlns:a="http://schemas.openxmlformats.org/drawingml/2006/main" noChangeAspect="1"/>
           </wp:cNvGraphicFramePr>
@@ -4796,7 +4866,7 @@
             <a:graphicData uri="http://schemas.openxmlformats.org/drawingml/2006/picture">
               <pic:pic xmlns:pic="http://schemas.openxmlformats.org/drawingml/2006/picture">
                 <pic:nvPicPr>
-                  <pic:cNvPr id="0" name="Picture 2"/>
+                  <pic:cNvPr id="0" name="Picture 1"/>
                   <pic:cNvPicPr>
                     <a:picLocks noChangeAspect="1" noChangeArrowheads="1"/>
                   </pic:cNvPicPr>
@@ -4817,7 +4887,7 @@
                 <pic:spPr bwMode="auto">
                   <a:xfrm>
                     <a:off x="0" y="0"/>
-                    <a:ext cx="704850" cy="247650"/>
+                    <a:ext cx="707647" cy="247589"/>
                   </a:xfrm>
                   <a:prstGeom prst="rect">
                     <a:avLst/>
@@ -4895,24 +4965,26 @@
         <w:noProof/>
       </w:rPr>
       <w:drawing>
-        <wp:anchor distT="0" distB="0" distL="114300" distR="114300" simplePos="0" relativeHeight="251658240" behindDoc="0" locked="0" layoutInCell="1" allowOverlap="1">
+        <wp:anchor distT="0" distB="0" distL="114300" distR="114300" simplePos="0" relativeHeight="251658240" behindDoc="1" locked="0" layoutInCell="1" allowOverlap="1" wp14:anchorId="06EA2791" wp14:editId="5608FB02">
           <wp:simplePos x="0" y="0"/>
           <wp:positionH relativeFrom="column">
-            <wp:posOffset>-428625</wp:posOffset>
+            <wp:posOffset>0</wp:posOffset>
           </wp:positionH>
           <wp:positionV relativeFrom="paragraph">
-            <wp:posOffset>-219075</wp:posOffset>
+            <wp:posOffset>-361950</wp:posOffset>
           </wp:positionV>
-          <wp:extent cx="1047750" cy="469265"/>
+          <wp:extent cx="800100" cy="505460"/>
           <wp:effectExtent l="0" t="0" r="0" b="0"/>
-          <wp:wrapTopAndBottom/>
-          <wp:docPr id="51" name="Picture 51">
-            <a:extLst xmlns:a="http://schemas.openxmlformats.org/drawingml/2006/main">
-              <a:ext uri="{C183D7F6-B498-43B3-948B-1728B52AA6E4}">
-                <adec:decorative xmlns:adec="http://schemas.microsoft.com/office/drawing/2017/decorative" val="1"/>
-              </a:ext>
-            </a:extLst>
-          </wp:docPr>
+          <wp:wrapTight wrapText="bothSides">
+            <wp:wrapPolygon edited="0">
+              <wp:start x="0" y="0"/>
+              <wp:lineTo x="0" y="21166"/>
+              <wp:lineTo x="21086" y="21166"/>
+              <wp:lineTo x="21086" y="0"/>
+              <wp:lineTo x="0" y="0"/>
+            </wp:wrapPolygon>
+          </wp:wrapTight>
+          <wp:docPr id="49" name="Picture 49" descr="A picture containing holding, person&#10;&#10;Description automatically generated"/>
           <wp:cNvGraphicFramePr>
             <a:graphicFrameLocks xmlns:a="http://schemas.openxmlformats.org/drawingml/2006/main" noChangeAspect="1"/>
           </wp:cNvGraphicFramePr>
@@ -4920,7 +4992,7 @@
             <a:graphicData uri="http://schemas.openxmlformats.org/drawingml/2006/picture">
               <pic:pic xmlns:pic="http://schemas.openxmlformats.org/drawingml/2006/picture">
                 <pic:nvPicPr>
-                  <pic:cNvPr id="51" name="Microsoft-logo_rgb_c-gray.png"/>
+                  <pic:cNvPr id="49" name="TEALS_Program_withtag_whitebkgd.jpg"/>
                   <pic:cNvPicPr/>
                 </pic:nvPicPr>
                 <pic:blipFill>
@@ -4938,7 +5010,7 @@
                 <pic:spPr>
                   <a:xfrm>
                     <a:off x="0" y="0"/>
-                    <a:ext cx="1047750" cy="469265"/>
+                    <a:ext cx="800100" cy="505460"/>
                   </a:xfrm>
                   <a:prstGeom prst="rect">
                     <a:avLst/>
@@ -4947,12 +5019,6 @@
               </pic:pic>
             </a:graphicData>
           </a:graphic>
-          <wp14:sizeRelH relativeFrom="margin">
-            <wp14:pctWidth>0</wp14:pctWidth>
-          </wp14:sizeRelH>
-          <wp14:sizeRelV relativeFrom="margin">
-            <wp14:pctHeight>0</wp14:pctHeight>
-          </wp14:sizeRelV>
         </wp:anchor>
       </w:drawing>
     </w:r>
@@ -4965,7 +5031,7 @@
   <w:abstractNum w:abstractNumId="0" w15:restartNumberingAfterBreak="0">
     <w:nsid w:val="EA454B4C"/>
     <w:multiLevelType w:val="multilevel"/>
-    <w:tmpl w:val="8A486C66"/>
+    <w:tmpl w:val="354649CC"/>
     <w:lvl w:ilvl="0">
       <w:start w:val="1"/>
       <w:numFmt w:val="lowerLetter"/>
@@ -5078,7 +5144,7 @@
   <w:abstractNum w:abstractNumId="1" w15:restartNumberingAfterBreak="0">
     <w:nsid w:val="2C1AE401"/>
     <w:multiLevelType w:val="multilevel"/>
-    <w:tmpl w:val="1BBC6516"/>
+    <w:tmpl w:val="05062858"/>
     <w:lvl w:ilvl="0">
       <w:numFmt w:val="bullet"/>
       <w:lvlText w:val=" "/>
@@ -5182,7 +5248,7 @@
   <w:abstractNum w:abstractNumId="2" w15:restartNumberingAfterBreak="0">
     <w:nsid w:val="71315DCA"/>
     <w:multiLevelType w:val="multilevel"/>
-    <w:tmpl w:val="04FA47CA"/>
+    <w:tmpl w:val="8B9AFE78"/>
     <w:lvl w:ilvl="0">
       <w:numFmt w:val="bullet"/>
       <w:lvlText w:val="•"/>
@@ -6494,7 +6560,7 @@
     <w:basedOn w:val="Normal"/>
     <w:link w:val="HeaderChar"/>
     <w:unhideWhenUsed/>
-    <w:rsid w:val="00504BC6"/>
+    <w:rsid w:val="00A01797"/>
     <w:pPr>
       <w:tabs>
         <w:tab w:val="center" w:pos="4680"/>
@@ -6507,14 +6573,14 @@
     <w:name w:val="Header Char"/>
     <w:basedOn w:val="DefaultParagraphFont"/>
     <w:link w:val="Header"/>
-    <w:rsid w:val="00504BC6"/>
+    <w:rsid w:val="00A01797"/>
   </w:style>
   <w:style w:type="paragraph" w:styleId="Footer">
     <w:name w:val="footer"/>
     <w:basedOn w:val="Normal"/>
     <w:link w:val="FooterChar"/>
     <w:unhideWhenUsed/>
-    <w:rsid w:val="00504BC6"/>
+    <w:rsid w:val="00A01797"/>
     <w:pPr>
       <w:tabs>
         <w:tab w:val="center" w:pos="4680"/>
@@ -6527,7 +6593,7 @@
     <w:name w:val="Footer Char"/>
     <w:basedOn w:val="DefaultParagraphFont"/>
     <w:link w:val="Footer"/>
-    <w:rsid w:val="00504BC6"/>
+    <w:rsid w:val="00A01797"/>
   </w:style>
 </w:styles>
 </file>

</xml_diff>